<commit_message>
Documentatnion update during tutor meeting
</commit_message>
<xml_diff>
--- a/Documentation/Project_Plan_Synthesis_Assignment .docx
+++ b/Documentation/Project_Plan_Synthesis_Assignment .docx
@@ -4,7 +4,7 @@
   <w:body>
     <w:p>
       <w:pPr>
-        <w:pStyle w:val="Tytu"/>
+        <w:pStyle w:val="Title"/>
         <w:jc w:val="center"/>
       </w:pPr>
       <w:r>
@@ -15,7 +15,7 @@
       <w:pPr>
         <w:jc w:val="center"/>
         <w:rPr>
-          <w:rStyle w:val="Hipercze"/>
+          <w:rStyle w:val="Hyperlink"/>
           <w:rFonts w:ascii="Times New Roman" w:eastAsia="Times New Roman" w:hAnsi="Times New Roman" w:cs="Times New Roman"/>
           <w:color w:val="000000" w:themeColor="text1"/>
           <w:sz w:val="20"/>
@@ -32,7 +32,7 @@
     </w:p>
     <w:p>
       <w:pPr>
-        <w:pStyle w:val="Nagwekspisutreci"/>
+        <w:pStyle w:val="TOCHeading"/>
         <w:rPr>
           <w:rFonts w:asciiTheme="minorHAnsi" w:eastAsiaTheme="minorHAnsi" w:hAnsiTheme="minorHAnsi" w:cstheme="minorBidi"/>
           <w:color w:val="auto"/>
@@ -69,7 +69,7 @@
       <w:sdtContent>
         <w:p>
           <w:pPr>
-            <w:pStyle w:val="Nagwekspisutreci"/>
+            <w:pStyle w:val="TOCHeading"/>
             <w:rPr>
               <w:lang w:val="en-GB"/>
             </w:rPr>
@@ -89,13 +89,13 @@
         </w:p>
         <w:p>
           <w:pPr>
-            <w:pStyle w:val="Spistreci1"/>
+            <w:pStyle w:val="TOC1"/>
             <w:tabs>
               <w:tab w:val="right" w:leader="dot" w:pos="9015"/>
               <w:tab w:val="left" w:pos="435"/>
             </w:tabs>
             <w:rPr>
-              <w:rStyle w:val="Hipercze"/>
+              <w:rStyle w:val="Hyperlink"/>
               <w:noProof/>
               <w:lang w:eastAsia="en-GB"/>
             </w:rPr>
@@ -112,7 +112,7 @@
           <w:hyperlink w:anchor="_Toc453281455">
             <w:r>
               <w:rPr>
-                <w:rStyle w:val="Hipercze"/>
+                <w:rStyle w:val="Hyperlink"/>
               </w:rPr>
               <w:t>1.</w:t>
             </w:r>
@@ -121,7 +121,7 @@
             </w:r>
             <w:r>
               <w:rPr>
-                <w:rStyle w:val="Hipercze"/>
+                <w:rStyle w:val="Hyperlink"/>
               </w:rPr>
               <w:t>Client</w:t>
             </w:r>
@@ -139,7 +139,7 @@
             </w:r>
             <w:r>
               <w:rPr>
-                <w:rStyle w:val="Hipercze"/>
+                <w:rStyle w:val="Hyperlink"/>
               </w:rPr>
               <w:t>1</w:t>
             </w:r>
@@ -150,13 +150,13 @@
         </w:p>
         <w:p>
           <w:pPr>
-            <w:pStyle w:val="Spistreci1"/>
+            <w:pStyle w:val="TOC1"/>
             <w:tabs>
               <w:tab w:val="right" w:leader="dot" w:pos="9015"/>
               <w:tab w:val="left" w:pos="435"/>
             </w:tabs>
             <w:rPr>
-              <w:rStyle w:val="Hipercze"/>
+              <w:rStyle w:val="Hyperlink"/>
               <w:noProof/>
               <w:lang w:eastAsia="en-GB"/>
             </w:rPr>
@@ -164,7 +164,7 @@
           <w:hyperlink w:anchor="_Toc1610971886">
             <w:r>
               <w:rPr>
-                <w:rStyle w:val="Hipercze"/>
+                <w:rStyle w:val="Hyperlink"/>
               </w:rPr>
               <w:t>2.</w:t>
             </w:r>
@@ -173,7 +173,7 @@
             </w:r>
             <w:r>
               <w:rPr>
-                <w:rStyle w:val="Hipercze"/>
+                <w:rStyle w:val="Hyperlink"/>
               </w:rPr>
               <w:t>Team</w:t>
             </w:r>
@@ -191,7 +191,7 @@
             </w:r>
             <w:r>
               <w:rPr>
-                <w:rStyle w:val="Hipercze"/>
+                <w:rStyle w:val="Hyperlink"/>
               </w:rPr>
               <w:t>2</w:t>
             </w:r>
@@ -202,13 +202,13 @@
         </w:p>
         <w:p>
           <w:pPr>
-            <w:pStyle w:val="Spistreci1"/>
+            <w:pStyle w:val="TOC1"/>
             <w:tabs>
               <w:tab w:val="right" w:leader="dot" w:pos="9015"/>
               <w:tab w:val="left" w:pos="435"/>
             </w:tabs>
             <w:rPr>
-              <w:rStyle w:val="Hipercze"/>
+              <w:rStyle w:val="Hyperlink"/>
               <w:noProof/>
               <w:lang w:eastAsia="en-GB"/>
             </w:rPr>
@@ -216,7 +216,7 @@
           <w:hyperlink w:anchor="_Toc2116842031">
             <w:r>
               <w:rPr>
-                <w:rStyle w:val="Hipercze"/>
+                <w:rStyle w:val="Hyperlink"/>
               </w:rPr>
               <w:t>3.</w:t>
             </w:r>
@@ -225,7 +225,7 @@
             </w:r>
             <w:r>
               <w:rPr>
-                <w:rStyle w:val="Hipercze"/>
+                <w:rStyle w:val="Hyperlink"/>
               </w:rPr>
               <w:t>Current Situation</w:t>
             </w:r>
@@ -243,7 +243,7 @@
             </w:r>
             <w:r>
               <w:rPr>
-                <w:rStyle w:val="Hipercze"/>
+                <w:rStyle w:val="Hyperlink"/>
               </w:rPr>
               <w:t>2</w:t>
             </w:r>
@@ -254,13 +254,13 @@
         </w:p>
         <w:p>
           <w:pPr>
-            <w:pStyle w:val="Spistreci1"/>
+            <w:pStyle w:val="TOC1"/>
             <w:tabs>
               <w:tab w:val="right" w:leader="dot" w:pos="9015"/>
               <w:tab w:val="left" w:pos="435"/>
             </w:tabs>
             <w:rPr>
-              <w:rStyle w:val="Hipercze"/>
+              <w:rStyle w:val="Hyperlink"/>
               <w:noProof/>
               <w:lang w:eastAsia="en-GB"/>
             </w:rPr>
@@ -268,7 +268,7 @@
           <w:hyperlink w:anchor="_Toc1429142906">
             <w:r>
               <w:rPr>
-                <w:rStyle w:val="Hipercze"/>
+                <w:rStyle w:val="Hyperlink"/>
               </w:rPr>
               <w:t>4.</w:t>
             </w:r>
@@ -277,7 +277,7 @@
             </w:r>
             <w:r>
               <w:rPr>
-                <w:rStyle w:val="Hipercze"/>
+                <w:rStyle w:val="Hyperlink"/>
               </w:rPr>
               <w:t>Problem Description</w:t>
             </w:r>
@@ -295,7 +295,7 @@
             </w:r>
             <w:r>
               <w:rPr>
-                <w:rStyle w:val="Hipercze"/>
+                <w:rStyle w:val="Hyperlink"/>
               </w:rPr>
               <w:t>2</w:t>
             </w:r>
@@ -306,13 +306,13 @@
         </w:p>
         <w:p>
           <w:pPr>
-            <w:pStyle w:val="Spistreci1"/>
+            <w:pStyle w:val="TOC1"/>
             <w:tabs>
               <w:tab w:val="right" w:leader="dot" w:pos="9015"/>
               <w:tab w:val="left" w:pos="435"/>
             </w:tabs>
             <w:rPr>
-              <w:rStyle w:val="Hipercze"/>
+              <w:rStyle w:val="Hyperlink"/>
               <w:noProof/>
               <w:lang w:eastAsia="en-GB"/>
             </w:rPr>
@@ -320,7 +320,7 @@
           <w:hyperlink w:anchor="_Toc1304634181">
             <w:r>
               <w:rPr>
-                <w:rStyle w:val="Hipercze"/>
+                <w:rStyle w:val="Hyperlink"/>
               </w:rPr>
               <w:t>5.</w:t>
             </w:r>
@@ -329,7 +329,7 @@
             </w:r>
             <w:r>
               <w:rPr>
-                <w:rStyle w:val="Hipercze"/>
+                <w:rStyle w:val="Hyperlink"/>
               </w:rPr>
               <w:t>Project goal</w:t>
             </w:r>
@@ -347,7 +347,7 @@
             </w:r>
             <w:r>
               <w:rPr>
-                <w:rStyle w:val="Hipercze"/>
+                <w:rStyle w:val="Hyperlink"/>
               </w:rPr>
               <w:t>2</w:t>
             </w:r>
@@ -358,13 +358,13 @@
         </w:p>
         <w:p>
           <w:pPr>
-            <w:pStyle w:val="Spistreci1"/>
+            <w:pStyle w:val="TOC1"/>
             <w:tabs>
               <w:tab w:val="right" w:leader="dot" w:pos="9015"/>
               <w:tab w:val="left" w:pos="435"/>
             </w:tabs>
             <w:rPr>
-              <w:rStyle w:val="Hipercze"/>
+              <w:rStyle w:val="Hyperlink"/>
               <w:noProof/>
               <w:lang w:eastAsia="en-GB"/>
             </w:rPr>
@@ -372,7 +372,7 @@
           <w:hyperlink w:anchor="_Toc198473296">
             <w:r>
               <w:rPr>
-                <w:rStyle w:val="Hipercze"/>
+                <w:rStyle w:val="Hyperlink"/>
               </w:rPr>
               <w:t>6.</w:t>
             </w:r>
@@ -381,7 +381,7 @@
             </w:r>
             <w:r>
               <w:rPr>
-                <w:rStyle w:val="Hipercze"/>
+                <w:rStyle w:val="Hyperlink"/>
               </w:rPr>
               <w:t>Deliverables</w:t>
             </w:r>
@@ -399,7 +399,7 @@
             </w:r>
             <w:r>
               <w:rPr>
-                <w:rStyle w:val="Hipercze"/>
+                <w:rStyle w:val="Hyperlink"/>
               </w:rPr>
               <w:t>2</w:t>
             </w:r>
@@ -410,13 +410,13 @@
         </w:p>
         <w:p>
           <w:pPr>
-            <w:pStyle w:val="Spistreci1"/>
+            <w:pStyle w:val="TOC1"/>
             <w:tabs>
               <w:tab w:val="right" w:leader="dot" w:pos="9015"/>
               <w:tab w:val="left" w:pos="435"/>
             </w:tabs>
             <w:rPr>
-              <w:rStyle w:val="Hipercze"/>
+              <w:rStyle w:val="Hyperlink"/>
               <w:noProof/>
               <w:lang w:eastAsia="en-GB"/>
             </w:rPr>
@@ -424,7 +424,7 @@
           <w:hyperlink w:anchor="_Toc1509038523">
             <w:r>
               <w:rPr>
-                <w:rStyle w:val="Hipercze"/>
+                <w:rStyle w:val="Hyperlink"/>
               </w:rPr>
               <w:t>7.</w:t>
             </w:r>
@@ -433,7 +433,7 @@
             </w:r>
             <w:r>
               <w:rPr>
-                <w:rStyle w:val="Hipercze"/>
+                <w:rStyle w:val="Hyperlink"/>
               </w:rPr>
               <w:t>Non-deliverables</w:t>
             </w:r>
@@ -451,7 +451,7 @@
             </w:r>
             <w:r>
               <w:rPr>
-                <w:rStyle w:val="Hipercze"/>
+                <w:rStyle w:val="Hyperlink"/>
               </w:rPr>
               <w:t>3</w:t>
             </w:r>
@@ -462,13 +462,13 @@
         </w:p>
         <w:p>
           <w:pPr>
-            <w:pStyle w:val="Spistreci1"/>
+            <w:pStyle w:val="TOC1"/>
             <w:tabs>
               <w:tab w:val="right" w:leader="dot" w:pos="9015"/>
               <w:tab w:val="left" w:pos="435"/>
             </w:tabs>
             <w:rPr>
-              <w:rStyle w:val="Hipercze"/>
+              <w:rStyle w:val="Hyperlink"/>
               <w:noProof/>
               <w:lang w:eastAsia="en-GB"/>
             </w:rPr>
@@ -476,7 +476,7 @@
           <w:hyperlink w:anchor="_Toc1340964622">
             <w:r>
               <w:rPr>
-                <w:rStyle w:val="Hipercze"/>
+                <w:rStyle w:val="Hyperlink"/>
               </w:rPr>
               <w:t>8.</w:t>
             </w:r>
@@ -485,7 +485,7 @@
             </w:r>
             <w:r>
               <w:rPr>
-                <w:rStyle w:val="Hipercze"/>
+                <w:rStyle w:val="Hyperlink"/>
               </w:rPr>
               <w:t>Constraints</w:t>
             </w:r>
@@ -503,7 +503,7 @@
             </w:r>
             <w:r>
               <w:rPr>
-                <w:rStyle w:val="Hipercze"/>
+                <w:rStyle w:val="Hyperlink"/>
               </w:rPr>
               <w:t>3</w:t>
             </w:r>
@@ -514,13 +514,13 @@
         </w:p>
         <w:p>
           <w:pPr>
-            <w:pStyle w:val="Spistreci1"/>
+            <w:pStyle w:val="TOC1"/>
             <w:tabs>
               <w:tab w:val="right" w:leader="dot" w:pos="9015"/>
               <w:tab w:val="left" w:pos="435"/>
             </w:tabs>
             <w:rPr>
-              <w:rStyle w:val="Hipercze"/>
+              <w:rStyle w:val="Hyperlink"/>
               <w:noProof/>
               <w:lang w:eastAsia="en-GB"/>
             </w:rPr>
@@ -528,7 +528,7 @@
           <w:hyperlink w:anchor="_Toc795084765">
             <w:r>
               <w:rPr>
-                <w:rStyle w:val="Hipercze"/>
+                <w:rStyle w:val="Hyperlink"/>
               </w:rPr>
               <w:t>9.</w:t>
             </w:r>
@@ -537,7 +537,7 @@
             </w:r>
             <w:r>
               <w:rPr>
-                <w:rStyle w:val="Hipercze"/>
+                <w:rStyle w:val="Hyperlink"/>
               </w:rPr>
               <w:t>Phasing</w:t>
             </w:r>
@@ -555,7 +555,7 @@
             </w:r>
             <w:r>
               <w:rPr>
-                <w:rStyle w:val="Hipercze"/>
+                <w:rStyle w:val="Hyperlink"/>
               </w:rPr>
               <w:t>3</w:t>
             </w:r>
@@ -577,7 +577,7 @@
     </w:p>
     <w:p>
       <w:pPr>
-        <w:pStyle w:val="Nagwek1"/>
+        <w:pStyle w:val="Heading1"/>
         <w:numPr>
           <w:ilvl w:val="0"/>
           <w:numId w:val="6"/>
@@ -597,7 +597,7 @@
     </w:p>
     <w:p>
       <w:pPr>
-        <w:pStyle w:val="Bezodstpw"/>
+        <w:pStyle w:val="NoSpacing"/>
       </w:pPr>
       <w:r>
         <w:t>My client is the company RobertHeijn B.V. is specialized in selling groceries and household goods of different categories. Currently, the company needs a software solution that allows their customers to shop online.</w:t>
@@ -605,12 +605,12 @@
     </w:p>
     <w:p>
       <w:pPr>
-        <w:pStyle w:val="Bezodstpw"/>
-      </w:pPr>
-    </w:p>
-    <w:p>
-      <w:pPr>
-        <w:pStyle w:val="Nagwek1"/>
+        <w:pStyle w:val="NoSpacing"/>
+      </w:pPr>
+    </w:p>
+    <w:p>
+      <w:pPr>
+        <w:pStyle w:val="Heading1"/>
         <w:numPr>
           <w:ilvl w:val="0"/>
           <w:numId w:val="6"/>
@@ -626,7 +626,7 @@
     </w:p>
     <w:p>
       <w:pPr>
-        <w:pStyle w:val="Akapitzlist"/>
+        <w:pStyle w:val="ListParagraph"/>
         <w:numPr>
           <w:ilvl w:val="0"/>
           <w:numId w:val="3"/>
@@ -638,7 +638,7 @@
     </w:p>
     <w:p>
       <w:pPr>
-        <w:pStyle w:val="Nagwek1"/>
+        <w:pStyle w:val="Heading1"/>
         <w:numPr>
           <w:ilvl w:val="0"/>
           <w:numId w:val="6"/>
@@ -665,7 +665,7 @@
     </w:p>
     <w:p>
       <w:pPr>
-        <w:pStyle w:val="Nagwek1"/>
+        <w:pStyle w:val="Heading1"/>
         <w:numPr>
           <w:ilvl w:val="0"/>
           <w:numId w:val="6"/>
@@ -697,7 +697,7 @@
     </w:p>
     <w:p>
       <w:pPr>
-        <w:pStyle w:val="Nagwek1"/>
+        <w:pStyle w:val="Heading1"/>
         <w:numPr>
           <w:ilvl w:val="0"/>
           <w:numId w:val="6"/>
@@ -716,12 +716,98 @@
         <w:t xml:space="preserve">What this project is hoping to achieve is to </w:t>
       </w:r>
       <w:r>
-        <w:t>create online shop for the company RobertHeijn B.V. that would allow mentioned company to sell good and groceries via website and manage the sold items via desktop application.</w:t>
-      </w:r>
-    </w:p>
-    <w:p>
-      <w:pPr>
-        <w:pStyle w:val="Nagwek1"/>
+        <w:t>create online shop for the company RobertHeijn B.V. that would allow mentioned company to sell good and groceries via website and manage the sold items via desktop application</w:t>
+      </w:r>
+      <w:r>
+        <w:t xml:space="preserve"> with functionalities like:</w:t>
+      </w:r>
+    </w:p>
+    <w:p>
+      <w:pPr>
+        <w:pStyle w:val="ListParagraph"/>
+        <w:numPr>
+          <w:ilvl w:val="0"/>
+          <w:numId w:val="20"/>
+        </w:numPr>
+      </w:pPr>
+      <w:r>
+        <w:t xml:space="preserve">Managing item </w:t>
+      </w:r>
+      <w:r>
+        <w:t>information</w:t>
+      </w:r>
+    </w:p>
+    <w:p>
+      <w:pPr>
+        <w:pStyle w:val="ListParagraph"/>
+        <w:numPr>
+          <w:ilvl w:val="0"/>
+          <w:numId w:val="20"/>
+        </w:numPr>
+        <w:cnfStyle w:val="001000000000" w:firstRow="0" w:lastRow="0" w:firstColumn="1" w:lastColumn="0" w:oddVBand="0" w:evenVBand="0" w:oddHBand="0" w:evenHBand="0" w:firstRowFirstColumn="0" w:firstRowLastColumn="0" w:lastRowFirstColumn="0" w:lastRowLastColumn="0"/>
+      </w:pPr>
+      <w:r>
+        <w:t>Placing an order</w:t>
+      </w:r>
+    </w:p>
+    <w:p>
+      <w:pPr>
+        <w:pStyle w:val="ListParagraph"/>
+        <w:numPr>
+          <w:ilvl w:val="0"/>
+          <w:numId w:val="20"/>
+        </w:numPr>
+        <w:cnfStyle w:val="001000000000" w:firstRow="0" w:lastRow="0" w:firstColumn="1" w:lastColumn="0" w:oddVBand="0" w:evenVBand="0" w:oddHBand="0" w:evenHBand="0" w:firstRowFirstColumn="0" w:firstRowLastColumn="0" w:lastRowFirstColumn="0" w:lastRowLastColumn="0"/>
+      </w:pPr>
+      <w:r>
+        <w:t>Processing a placed order</w:t>
+      </w:r>
+    </w:p>
+    <w:p>
+      <w:pPr>
+        <w:pStyle w:val="ListParagraph"/>
+        <w:numPr>
+          <w:ilvl w:val="0"/>
+          <w:numId w:val="20"/>
+        </w:numPr>
+        <w:cnfStyle w:val="001000000000" w:firstRow="0" w:lastRow="0" w:firstColumn="1" w:lastColumn="0" w:oddVBand="0" w:evenVBand="0" w:oddHBand="0" w:evenHBand="0" w:firstRowFirstColumn="0" w:firstRowLastColumn="0" w:lastRowFirstColumn="0" w:lastRowLastColumn="0"/>
+      </w:pPr>
+      <w:r>
+        <w:t>Tracking an order</w:t>
+      </w:r>
+    </w:p>
+    <w:p>
+      <w:pPr>
+        <w:pStyle w:val="ListParagraph"/>
+        <w:numPr>
+          <w:ilvl w:val="0"/>
+          <w:numId w:val="20"/>
+        </w:numPr>
+        <w:cnfStyle w:val="001000000000" w:firstRow="0" w:lastRow="0" w:firstColumn="1" w:lastColumn="0" w:oddVBand="0" w:evenVBand="0" w:oddHBand="0" w:evenHBand="0" w:firstRowFirstColumn="0" w:firstRowLastColumn="0" w:lastRowFirstColumn="0" w:lastRowLastColumn="0"/>
+      </w:pPr>
+      <w:r>
+        <w:t>Bonus Card</w:t>
+      </w:r>
+    </w:p>
+    <w:p>
+      <w:pPr>
+        <w:pStyle w:val="ListParagraph"/>
+        <w:numPr>
+          <w:ilvl w:val="0"/>
+          <w:numId w:val="20"/>
+        </w:numPr>
+        <w:cnfStyle w:val="001000000000" w:firstRow="0" w:lastRow="0" w:firstColumn="1" w:lastColumn="0" w:oddVBand="0" w:evenVBand="0" w:oddHBand="0" w:evenHBand="0" w:firstRowFirstColumn="0" w:firstRowLastColumn="0" w:lastRowFirstColumn="0" w:lastRowLastColumn="0"/>
+      </w:pPr>
+      <w:r>
+        <w:t xml:space="preserve">Bonus </w:t>
+      </w:r>
+      <w:r>
+        <w:t>Points</w:t>
+      </w:r>
+    </w:p>
+    <w:p>
+      <w:pPr>
+        <w:pStyle w:val="Heading1"/>
         <w:numPr>
           <w:ilvl w:val="0"/>
           <w:numId w:val="6"/>
@@ -742,7 +828,7 @@
     </w:p>
     <w:p>
       <w:pPr>
-        <w:pStyle w:val="Akapitzlist"/>
+        <w:pStyle w:val="ListParagraph"/>
         <w:numPr>
           <w:ilvl w:val="0"/>
           <w:numId w:val="19"/>
@@ -754,7 +840,7 @@
     </w:p>
     <w:p>
       <w:pPr>
-        <w:pStyle w:val="Akapitzlist"/>
+        <w:pStyle w:val="ListParagraph"/>
         <w:numPr>
           <w:ilvl w:val="0"/>
           <w:numId w:val="19"/>
@@ -766,7 +852,7 @@
     </w:p>
     <w:p>
       <w:pPr>
-        <w:pStyle w:val="Akapitzlist"/>
+        <w:pStyle w:val="ListParagraph"/>
         <w:numPr>
           <w:ilvl w:val="0"/>
           <w:numId w:val="19"/>
@@ -778,7 +864,7 @@
     </w:p>
     <w:p>
       <w:pPr>
-        <w:pStyle w:val="Akapitzlist"/>
+        <w:pStyle w:val="ListParagraph"/>
         <w:numPr>
           <w:ilvl w:val="0"/>
           <w:numId w:val="19"/>
@@ -790,7 +876,7 @@
     </w:p>
     <w:p>
       <w:pPr>
-        <w:pStyle w:val="Akapitzlist"/>
+        <w:pStyle w:val="ListParagraph"/>
         <w:numPr>
           <w:ilvl w:val="0"/>
           <w:numId w:val="19"/>
@@ -802,7 +888,7 @@
     </w:p>
     <w:p>
       <w:pPr>
-        <w:pStyle w:val="Akapitzlist"/>
+        <w:pStyle w:val="ListParagraph"/>
         <w:numPr>
           <w:ilvl w:val="1"/>
           <w:numId w:val="19"/>
@@ -814,7 +900,7 @@
     </w:p>
     <w:p>
       <w:pPr>
-        <w:pStyle w:val="Akapitzlist"/>
+        <w:pStyle w:val="ListParagraph"/>
         <w:numPr>
           <w:ilvl w:val="1"/>
           <w:numId w:val="19"/>
@@ -826,7 +912,7 @@
     </w:p>
     <w:p>
       <w:pPr>
-        <w:pStyle w:val="Akapitzlist"/>
+        <w:pStyle w:val="ListParagraph"/>
         <w:numPr>
           <w:ilvl w:val="1"/>
           <w:numId w:val="19"/>
@@ -838,7 +924,7 @@
     </w:p>
     <w:p>
       <w:pPr>
-        <w:pStyle w:val="Nagwek1"/>
+        <w:pStyle w:val="Heading1"/>
         <w:numPr>
           <w:ilvl w:val="0"/>
           <w:numId w:val="6"/>
@@ -847,6 +933,7 @@
       <w:bookmarkStart w:id="12" w:name="_Toc679111307"/>
       <w:bookmarkStart w:id="13" w:name="_Toc1509038523"/>
       <w:r>
+        <w:lastRenderedPageBreak/>
         <w:t>Non-deliverables</w:t>
       </w:r>
       <w:bookmarkEnd w:id="12"/>
@@ -868,7 +955,7 @@
     </w:p>
     <w:p>
       <w:pPr>
-        <w:pStyle w:val="Nagwek1"/>
+        <w:pStyle w:val="Heading1"/>
         <w:numPr>
           <w:ilvl w:val="0"/>
           <w:numId w:val="6"/>
@@ -877,7 +964,6 @@
       <w:bookmarkStart w:id="14" w:name="_Toc1521449231"/>
       <w:bookmarkStart w:id="15" w:name="_Toc1340964622"/>
       <w:r>
-        <w:lastRenderedPageBreak/>
         <w:t>Constraints</w:t>
       </w:r>
       <w:bookmarkEnd w:id="14"/>
@@ -896,7 +982,16 @@
     </w:p>
     <w:p>
       <w:r>
-        <w:t>I have to deliver project before Friday 23rd of December 2022</w:t>
+        <w:t>P</w:t>
+      </w:r>
+      <w:r>
+        <w:t>roject</w:t>
+      </w:r>
+      <w:r>
+        <w:t xml:space="preserve"> must be delivered</w:t>
+      </w:r>
+      <w:r>
+        <w:t xml:space="preserve"> before Friday 23rd of December 2022</w:t>
       </w:r>
       <w:r>
         <w:t xml:space="preserve"> </w:t>
@@ -905,10 +1000,19 @@
         <w:t>16:00.</w:t>
       </w:r>
       <w:r>
-        <w:t xml:space="preserve"> I am doing whole project by myself. I have to</w:t>
-      </w:r>
-      <w:r>
-        <w:t xml:space="preserve"> use C#</w:t>
+        <w:t xml:space="preserve"> </w:t>
+      </w:r>
+      <w:r>
+        <w:t>Project is done by one person</w:t>
+      </w:r>
+      <w:r>
+        <w:t xml:space="preserve">. </w:t>
+      </w:r>
+      <w:r>
+        <w:t xml:space="preserve">Project will be made using </w:t>
+      </w:r>
+      <w:r>
+        <w:t>C#</w:t>
       </w:r>
       <w:r>
         <w:t xml:space="preserve"> with </w:t>
@@ -934,7 +1038,7 @@
     </w:p>
     <w:p>
       <w:pPr>
-        <w:pStyle w:val="Nagwek1"/>
+        <w:pStyle w:val="Heading1"/>
         <w:numPr>
           <w:ilvl w:val="0"/>
           <w:numId w:val="6"/>
@@ -987,7 +1091,7 @@
     </w:p>
     <w:p>
       <w:pPr>
-        <w:pStyle w:val="Akapitzlist"/>
+        <w:pStyle w:val="ListParagraph"/>
         <w:numPr>
           <w:ilvl w:val="0"/>
           <w:numId w:val="1"/>
@@ -1025,7 +1129,7 @@
     </w:p>
     <w:p>
       <w:pPr>
-        <w:pStyle w:val="Akapitzlist"/>
+        <w:pStyle w:val="ListParagraph"/>
         <w:numPr>
           <w:ilvl w:val="1"/>
           <w:numId w:val="1"/>
@@ -1043,7 +1147,7 @@
     </w:p>
     <w:p>
       <w:pPr>
-        <w:pStyle w:val="Akapitzlist"/>
+        <w:pStyle w:val="ListParagraph"/>
         <w:numPr>
           <w:ilvl w:val="2"/>
           <w:numId w:val="1"/>
@@ -1061,7 +1165,7 @@
     </w:p>
     <w:p>
       <w:pPr>
-        <w:pStyle w:val="Akapitzlist"/>
+        <w:pStyle w:val="ListParagraph"/>
         <w:numPr>
           <w:ilvl w:val="2"/>
           <w:numId w:val="1"/>
@@ -1079,7 +1183,7 @@
     </w:p>
     <w:p>
       <w:pPr>
-        <w:pStyle w:val="Akapitzlist"/>
+        <w:pStyle w:val="ListParagraph"/>
         <w:numPr>
           <w:ilvl w:val="2"/>
           <w:numId w:val="1"/>
@@ -1097,7 +1201,7 @@
     </w:p>
     <w:p>
       <w:pPr>
-        <w:pStyle w:val="Akapitzlist"/>
+        <w:pStyle w:val="ListParagraph"/>
         <w:numPr>
           <w:ilvl w:val="1"/>
           <w:numId w:val="1"/>
@@ -1150,7 +1254,7 @@
     </w:p>
     <w:p>
       <w:pPr>
-        <w:pStyle w:val="Akapitzlist"/>
+        <w:pStyle w:val="ListParagraph"/>
         <w:numPr>
           <w:ilvl w:val="0"/>
           <w:numId w:val="1"/>
@@ -1194,7 +1298,7 @@
     </w:p>
     <w:p>
       <w:pPr>
-        <w:pStyle w:val="Akapitzlist"/>
+        <w:pStyle w:val="ListParagraph"/>
         <w:numPr>
           <w:ilvl w:val="1"/>
           <w:numId w:val="1"/>
@@ -1240,7 +1344,7 @@
     </w:p>
     <w:p>
       <w:pPr>
-        <w:pStyle w:val="Akapitzlist"/>
+        <w:pStyle w:val="ListParagraph"/>
         <w:numPr>
           <w:ilvl w:val="1"/>
           <w:numId w:val="1"/>
@@ -1310,7 +1414,7 @@
     </w:p>
     <w:p>
       <w:pPr>
-        <w:pStyle w:val="Akapitzlist"/>
+        <w:pStyle w:val="ListParagraph"/>
         <w:numPr>
           <w:ilvl w:val="2"/>
           <w:numId w:val="1"/>
@@ -1334,7 +1438,7 @@
     </w:p>
     <w:p>
       <w:pPr>
-        <w:pStyle w:val="Akapitzlist"/>
+        <w:pStyle w:val="ListParagraph"/>
         <w:numPr>
           <w:ilvl w:val="2"/>
           <w:numId w:val="1"/>
@@ -1358,7 +1462,7 @@
     </w:p>
     <w:p>
       <w:pPr>
-        <w:pStyle w:val="Akapitzlist"/>
+        <w:pStyle w:val="ListParagraph"/>
         <w:numPr>
           <w:ilvl w:val="1"/>
           <w:numId w:val="1"/>
@@ -1382,7 +1486,7 @@
     </w:p>
     <w:p>
       <w:pPr>
-        <w:pStyle w:val="Akapitzlist"/>
+        <w:pStyle w:val="ListParagraph"/>
         <w:numPr>
           <w:ilvl w:val="0"/>
           <w:numId w:val="1"/>
@@ -1414,7 +1518,7 @@
     </w:p>
     <w:p>
       <w:pPr>
-        <w:pStyle w:val="Akapitzlist"/>
+        <w:pStyle w:val="ListParagraph"/>
         <w:numPr>
           <w:ilvl w:val="1"/>
           <w:numId w:val="1"/>
@@ -1429,7 +1533,7 @@
     </w:p>
     <w:p>
       <w:pPr>
-        <w:pStyle w:val="Akapitzlist"/>
+        <w:pStyle w:val="ListParagraph"/>
         <w:numPr>
           <w:ilvl w:val="1"/>
           <w:numId w:val="1"/>
@@ -1497,7 +1601,7 @@
         </w:tcPr>
         <w:p>
           <w:pPr>
-            <w:pStyle w:val="Nagwek"/>
+            <w:pStyle w:val="Header"/>
             <w:ind w:left="-115"/>
           </w:pPr>
         </w:p>
@@ -1508,7 +1612,7 @@
         </w:tcPr>
         <w:p>
           <w:pPr>
-            <w:pStyle w:val="Nagwek"/>
+            <w:pStyle w:val="Header"/>
             <w:jc w:val="center"/>
           </w:pPr>
           <w:r>
@@ -1537,7 +1641,7 @@
         </w:tcPr>
         <w:p>
           <w:pPr>
-            <w:pStyle w:val="Nagwek"/>
+            <w:pStyle w:val="Header"/>
             <w:ind w:right="-115"/>
             <w:jc w:val="right"/>
           </w:pPr>
@@ -1547,7 +1651,7 @@
   </w:tbl>
   <w:p>
     <w:pPr>
-      <w:pStyle w:val="Stopka"/>
+      <w:pStyle w:val="Footer"/>
     </w:pPr>
   </w:p>
 </w:ftr>
@@ -1598,7 +1702,7 @@
         </w:tcPr>
         <w:p>
           <w:pPr>
-            <w:pStyle w:val="Nagwek"/>
+            <w:pStyle w:val="Header"/>
             <w:ind w:left="-115"/>
           </w:pPr>
         </w:p>
@@ -1609,7 +1713,7 @@
         </w:tcPr>
         <w:p>
           <w:pPr>
-            <w:pStyle w:val="Nagwek"/>
+            <w:pStyle w:val="Header"/>
             <w:jc w:val="center"/>
           </w:pPr>
         </w:p>
@@ -1620,7 +1724,7 @@
         </w:tcPr>
         <w:p>
           <w:pPr>
-            <w:pStyle w:val="Nagwek"/>
+            <w:pStyle w:val="Header"/>
             <w:ind w:right="-115"/>
             <w:jc w:val="right"/>
           </w:pPr>
@@ -1630,7 +1734,7 @@
   </w:tbl>
   <w:p>
     <w:pPr>
-      <w:pStyle w:val="Nagwek"/>
+      <w:pStyle w:val="Header"/>
     </w:pPr>
   </w:p>
 </w:hdr>
@@ -2376,6 +2480,119 @@
     </w:lvl>
   </w:abstractNum>
   <w:abstractNum w:abstractNumId="8" w15:restartNumberingAfterBreak="0">
+    <w:nsid w:val="43677843"/>
+    <w:multiLevelType w:val="hybridMultilevel"/>
+    <w:tmpl w:val="DD8C069C"/>
+    <w:lvl w:ilvl="0" w:tplc="08090001">
+      <w:start w:val="1"/>
+      <w:numFmt w:val="bullet"/>
+      <w:lvlText w:val=""/>
+      <w:lvlJc w:val="left"/>
+      <w:pPr>
+        <w:ind w:left="720" w:hanging="360"/>
+      </w:pPr>
+      <w:rPr>
+        <w:rFonts w:ascii="Symbol" w:hAnsi="Symbol" w:hint="default"/>
+      </w:rPr>
+    </w:lvl>
+    <w:lvl w:ilvl="1" w:tplc="08090003" w:tentative="1">
+      <w:start w:val="1"/>
+      <w:numFmt w:val="bullet"/>
+      <w:lvlText w:val="o"/>
+      <w:lvlJc w:val="left"/>
+      <w:pPr>
+        <w:ind w:left="1440" w:hanging="360"/>
+      </w:pPr>
+      <w:rPr>
+        <w:rFonts w:ascii="Courier New" w:hAnsi="Courier New" w:cs="Courier New" w:hint="default"/>
+      </w:rPr>
+    </w:lvl>
+    <w:lvl w:ilvl="2" w:tplc="08090005" w:tentative="1">
+      <w:start w:val="1"/>
+      <w:numFmt w:val="bullet"/>
+      <w:lvlText w:val=""/>
+      <w:lvlJc w:val="left"/>
+      <w:pPr>
+        <w:ind w:left="2160" w:hanging="360"/>
+      </w:pPr>
+      <w:rPr>
+        <w:rFonts w:ascii="Wingdings" w:hAnsi="Wingdings" w:hint="default"/>
+      </w:rPr>
+    </w:lvl>
+    <w:lvl w:ilvl="3" w:tplc="08090001" w:tentative="1">
+      <w:start w:val="1"/>
+      <w:numFmt w:val="bullet"/>
+      <w:lvlText w:val=""/>
+      <w:lvlJc w:val="left"/>
+      <w:pPr>
+        <w:ind w:left="2880" w:hanging="360"/>
+      </w:pPr>
+      <w:rPr>
+        <w:rFonts w:ascii="Symbol" w:hAnsi="Symbol" w:hint="default"/>
+      </w:rPr>
+    </w:lvl>
+    <w:lvl w:ilvl="4" w:tplc="08090003" w:tentative="1">
+      <w:start w:val="1"/>
+      <w:numFmt w:val="bullet"/>
+      <w:lvlText w:val="o"/>
+      <w:lvlJc w:val="left"/>
+      <w:pPr>
+        <w:ind w:left="3600" w:hanging="360"/>
+      </w:pPr>
+      <w:rPr>
+        <w:rFonts w:ascii="Courier New" w:hAnsi="Courier New" w:cs="Courier New" w:hint="default"/>
+      </w:rPr>
+    </w:lvl>
+    <w:lvl w:ilvl="5" w:tplc="08090005" w:tentative="1">
+      <w:start w:val="1"/>
+      <w:numFmt w:val="bullet"/>
+      <w:lvlText w:val=""/>
+      <w:lvlJc w:val="left"/>
+      <w:pPr>
+        <w:ind w:left="4320" w:hanging="360"/>
+      </w:pPr>
+      <w:rPr>
+        <w:rFonts w:ascii="Wingdings" w:hAnsi="Wingdings" w:hint="default"/>
+      </w:rPr>
+    </w:lvl>
+    <w:lvl w:ilvl="6" w:tplc="08090001" w:tentative="1">
+      <w:start w:val="1"/>
+      <w:numFmt w:val="bullet"/>
+      <w:lvlText w:val=""/>
+      <w:lvlJc w:val="left"/>
+      <w:pPr>
+        <w:ind w:left="5040" w:hanging="360"/>
+      </w:pPr>
+      <w:rPr>
+        <w:rFonts w:ascii="Symbol" w:hAnsi="Symbol" w:hint="default"/>
+      </w:rPr>
+    </w:lvl>
+    <w:lvl w:ilvl="7" w:tplc="08090003" w:tentative="1">
+      <w:start w:val="1"/>
+      <w:numFmt w:val="bullet"/>
+      <w:lvlText w:val="o"/>
+      <w:lvlJc w:val="left"/>
+      <w:pPr>
+        <w:ind w:left="5760" w:hanging="360"/>
+      </w:pPr>
+      <w:rPr>
+        <w:rFonts w:ascii="Courier New" w:hAnsi="Courier New" w:cs="Courier New" w:hint="default"/>
+      </w:rPr>
+    </w:lvl>
+    <w:lvl w:ilvl="8" w:tplc="08090005" w:tentative="1">
+      <w:start w:val="1"/>
+      <w:numFmt w:val="bullet"/>
+      <w:lvlText w:val=""/>
+      <w:lvlJc w:val="left"/>
+      <w:pPr>
+        <w:ind w:left="6480" w:hanging="360"/>
+      </w:pPr>
+      <w:rPr>
+        <w:rFonts w:ascii="Wingdings" w:hAnsi="Wingdings" w:hint="default"/>
+      </w:rPr>
+    </w:lvl>
+  </w:abstractNum>
+  <w:abstractNum w:abstractNumId="9" w15:restartNumberingAfterBreak="0">
     <w:nsid w:val="4B8CADCB"/>
     <w:multiLevelType w:val="hybridMultilevel"/>
     <w:tmpl w:val="FFFFFFFF"/>
@@ -2488,7 +2705,7 @@
       </w:rPr>
     </w:lvl>
   </w:abstractNum>
-  <w:abstractNum w:abstractNumId="9" w15:restartNumberingAfterBreak="0">
+  <w:abstractNum w:abstractNumId="10" w15:restartNumberingAfterBreak="0">
     <w:nsid w:val="4BE7C0AB"/>
     <w:multiLevelType w:val="hybridMultilevel"/>
     <w:tmpl w:val="FFFFFFFF"/>
@@ -2601,7 +2818,7 @@
       </w:rPr>
     </w:lvl>
   </w:abstractNum>
-  <w:abstractNum w:abstractNumId="10" w15:restartNumberingAfterBreak="0">
+  <w:abstractNum w:abstractNumId="11" w15:restartNumberingAfterBreak="0">
     <w:nsid w:val="4DBC76FE"/>
     <w:multiLevelType w:val="hybridMultilevel"/>
     <w:tmpl w:val="9F24B216"/>
@@ -2714,7 +2931,7 @@
       </w:rPr>
     </w:lvl>
   </w:abstractNum>
-  <w:abstractNum w:abstractNumId="11" w15:restartNumberingAfterBreak="0">
+  <w:abstractNum w:abstractNumId="12" w15:restartNumberingAfterBreak="0">
     <w:nsid w:val="55748FA1"/>
     <w:multiLevelType w:val="hybridMultilevel"/>
     <w:tmpl w:val="FFFFFFFF"/>
@@ -2800,7 +3017,7 @@
       </w:pPr>
     </w:lvl>
   </w:abstractNum>
-  <w:abstractNum w:abstractNumId="12" w15:restartNumberingAfterBreak="0">
+  <w:abstractNum w:abstractNumId="13" w15:restartNumberingAfterBreak="0">
     <w:nsid w:val="57E03A70"/>
     <w:multiLevelType w:val="hybridMultilevel"/>
     <w:tmpl w:val="FFFFFFFF"/>
@@ -2886,7 +3103,7 @@
       </w:pPr>
     </w:lvl>
   </w:abstractNum>
-  <w:abstractNum w:abstractNumId="13" w15:restartNumberingAfterBreak="0">
+  <w:abstractNum w:abstractNumId="14" w15:restartNumberingAfterBreak="0">
     <w:nsid w:val="57F5CEF3"/>
     <w:multiLevelType w:val="hybridMultilevel"/>
     <w:tmpl w:val="FFFFFFFF"/>
@@ -2972,7 +3189,7 @@
       </w:pPr>
     </w:lvl>
   </w:abstractNum>
-  <w:abstractNum w:abstractNumId="14" w15:restartNumberingAfterBreak="0">
+  <w:abstractNum w:abstractNumId="15" w15:restartNumberingAfterBreak="0">
     <w:nsid w:val="66A1243F"/>
     <w:multiLevelType w:val="hybridMultilevel"/>
     <w:tmpl w:val="FFFFFFFF"/>
@@ -3085,7 +3302,7 @@
       </w:rPr>
     </w:lvl>
   </w:abstractNum>
-  <w:abstractNum w:abstractNumId="15" w15:restartNumberingAfterBreak="0">
+  <w:abstractNum w:abstractNumId="16" w15:restartNumberingAfterBreak="0">
     <w:nsid w:val="6965DF72"/>
     <w:multiLevelType w:val="hybridMultilevel"/>
     <w:tmpl w:val="FFFFFFFF"/>
@@ -3171,7 +3388,7 @@
       </w:pPr>
     </w:lvl>
   </w:abstractNum>
-  <w:abstractNum w:abstractNumId="16" w15:restartNumberingAfterBreak="0">
+  <w:abstractNum w:abstractNumId="17" w15:restartNumberingAfterBreak="0">
     <w:nsid w:val="76390D15"/>
     <w:multiLevelType w:val="hybridMultilevel"/>
     <w:tmpl w:val="FFFFFFFF"/>
@@ -3284,7 +3501,7 @@
       </w:rPr>
     </w:lvl>
   </w:abstractNum>
-  <w:abstractNum w:abstractNumId="17" w15:restartNumberingAfterBreak="0">
+  <w:abstractNum w:abstractNumId="18" w15:restartNumberingAfterBreak="0">
     <w:nsid w:val="7716318A"/>
     <w:multiLevelType w:val="hybridMultilevel"/>
     <w:tmpl w:val="FFFFFFFF"/>
@@ -3397,7 +3614,7 @@
       </w:rPr>
     </w:lvl>
   </w:abstractNum>
-  <w:abstractNum w:abstractNumId="18" w15:restartNumberingAfterBreak="0">
+  <w:abstractNum w:abstractNumId="19" w15:restartNumberingAfterBreak="0">
     <w:nsid w:val="7EA6C3CF"/>
     <w:multiLevelType w:val="hybridMultilevel"/>
     <w:tmpl w:val="FFFFFFFF"/>
@@ -3490,37 +3707,37 @@
     <w:abstractNumId w:val="7"/>
   </w:num>
   <w:num w:numId="3" w16cid:durableId="279990487">
+    <w:abstractNumId w:val="15"/>
+  </w:num>
+  <w:num w:numId="4" w16cid:durableId="1150361889">
+    <w:abstractNumId w:val="18"/>
+  </w:num>
+  <w:num w:numId="5" w16cid:durableId="1674264059">
+    <w:abstractNumId w:val="13"/>
+  </w:num>
+  <w:num w:numId="6" w16cid:durableId="1947468684">
     <w:abstractNumId w:val="14"/>
   </w:num>
-  <w:num w:numId="4" w16cid:durableId="1150361889">
-    <w:abstractNumId w:val="17"/>
-  </w:num>
-  <w:num w:numId="5" w16cid:durableId="1674264059">
-    <w:abstractNumId w:val="12"/>
-  </w:num>
-  <w:num w:numId="6" w16cid:durableId="1947468684">
-    <w:abstractNumId w:val="13"/>
-  </w:num>
   <w:num w:numId="7" w16cid:durableId="1592735654">
-    <w:abstractNumId w:val="8"/>
+    <w:abstractNumId w:val="9"/>
   </w:num>
   <w:num w:numId="8" w16cid:durableId="716003662">
-    <w:abstractNumId w:val="15"/>
+    <w:abstractNumId w:val="16"/>
   </w:num>
   <w:num w:numId="9" w16cid:durableId="282467347">
     <w:abstractNumId w:val="6"/>
   </w:num>
   <w:num w:numId="10" w16cid:durableId="1802070100">
-    <w:abstractNumId w:val="11"/>
+    <w:abstractNumId w:val="12"/>
   </w:num>
   <w:num w:numId="11" w16cid:durableId="1124040670">
     <w:abstractNumId w:val="2"/>
   </w:num>
   <w:num w:numId="12" w16cid:durableId="1039744377">
-    <w:abstractNumId w:val="16"/>
+    <w:abstractNumId w:val="17"/>
   </w:num>
   <w:num w:numId="13" w16cid:durableId="1275669660">
-    <w:abstractNumId w:val="9"/>
+    <w:abstractNumId w:val="10"/>
   </w:num>
   <w:num w:numId="14" w16cid:durableId="1443913319">
     <w:abstractNumId w:val="0"/>
@@ -3529,7 +3746,7 @@
     <w:abstractNumId w:val="3"/>
   </w:num>
   <w:num w:numId="16" w16cid:durableId="199899511">
-    <w:abstractNumId w:val="18"/>
+    <w:abstractNumId w:val="19"/>
   </w:num>
   <w:num w:numId="17" w16cid:durableId="1628852800">
     <w:abstractNumId w:val="1"/>
@@ -3538,7 +3755,10 @@
     <w:abstractNumId w:val="5"/>
   </w:num>
   <w:num w:numId="19" w16cid:durableId="1474560531">
-    <w:abstractNumId w:val="10"/>
+    <w:abstractNumId w:val="11"/>
+  </w:num>
+  <w:num w:numId="20" w16cid:durableId="2060127370">
+    <w:abstractNumId w:val="8"/>
   </w:num>
 </w:numbering>
 </file>
@@ -3938,15 +4158,15 @@
     <w:lsdException w:name="Unresolved Mention" w:semiHidden="1" w:unhideWhenUsed="1"/>
     <w:lsdException w:name="Smart Link" w:semiHidden="1" w:unhideWhenUsed="1"/>
   </w:latentStyles>
-  <w:style w:type="paragraph" w:default="1" w:styleId="Normalny">
+  <w:style w:type="paragraph" w:default="1" w:styleId="Normal">
     <w:name w:val="Normal"/>
     <w:qFormat/>
   </w:style>
-  <w:style w:type="paragraph" w:styleId="Nagwek1">
+  <w:style w:type="paragraph" w:styleId="Heading1">
     <w:name w:val="heading 1"/>
-    <w:basedOn w:val="Normalny"/>
-    <w:next w:val="Normalny"/>
-    <w:link w:val="Nagwek1Znak"/>
+    <w:basedOn w:val="Normal"/>
+    <w:next w:val="Normal"/>
+    <w:link w:val="Heading1Char"/>
     <w:uiPriority w:val="9"/>
     <w:qFormat/>
     <w:pPr>
@@ -3962,11 +4182,11 @@
       <w:szCs w:val="32"/>
     </w:rPr>
   </w:style>
-  <w:style w:type="paragraph" w:styleId="Nagwek3">
+  <w:style w:type="paragraph" w:styleId="Heading3">
     <w:name w:val="heading 3"/>
-    <w:basedOn w:val="Normalny"/>
-    <w:next w:val="Normalny"/>
-    <w:link w:val="Nagwek3Znak"/>
+    <w:basedOn w:val="Normal"/>
+    <w:next w:val="Normal"/>
+    <w:link w:val="Heading3Char"/>
     <w:uiPriority w:val="9"/>
     <w:unhideWhenUsed/>
     <w:qFormat/>
@@ -3983,13 +4203,13 @@
       <w:szCs w:val="24"/>
     </w:rPr>
   </w:style>
-  <w:style w:type="character" w:default="1" w:styleId="Domylnaczcionkaakapitu">
+  <w:style w:type="character" w:default="1" w:styleId="DefaultParagraphFont">
     <w:name w:val="Default Paragraph Font"/>
     <w:uiPriority w:val="1"/>
     <w:semiHidden/>
     <w:unhideWhenUsed/>
   </w:style>
-  <w:style w:type="table" w:default="1" w:styleId="Standardowy">
+  <w:style w:type="table" w:default="1" w:styleId="TableNormal">
     <w:name w:val="Normal Table"/>
     <w:uiPriority w:val="99"/>
     <w:semiHidden/>
@@ -4004,16 +4224,16 @@
       </w:tblCellMar>
     </w:tblPr>
   </w:style>
-  <w:style w:type="numbering" w:default="1" w:styleId="Bezlisty">
+  <w:style w:type="numbering" w:default="1" w:styleId="NoList">
     <w:name w:val="No List"/>
     <w:uiPriority w:val="99"/>
     <w:semiHidden/>
     <w:unhideWhenUsed/>
   </w:style>
-  <w:style w:type="character" w:customStyle="1" w:styleId="TytuZnak">
-    <w:name w:val="Tytuł Znak"/>
-    <w:basedOn w:val="Domylnaczcionkaakapitu"/>
-    <w:link w:val="Tytu"/>
+  <w:style w:type="character" w:customStyle="1" w:styleId="TitleChar">
+    <w:name w:val="Title Char"/>
+    <w:basedOn w:val="DefaultParagraphFont"/>
+    <w:link w:val="Title"/>
     <w:uiPriority w:val="10"/>
     <w:rPr>
       <w:rFonts w:asciiTheme="majorHAnsi" w:eastAsiaTheme="majorEastAsia" w:hAnsiTheme="majorHAnsi" w:cstheme="majorBidi"/>
@@ -4023,11 +4243,11 @@
       <w:szCs w:val="56"/>
     </w:rPr>
   </w:style>
-  <w:style w:type="paragraph" w:styleId="Tytu">
+  <w:style w:type="paragraph" w:styleId="Title">
     <w:name w:val="Title"/>
-    <w:basedOn w:val="Normalny"/>
-    <w:next w:val="Normalny"/>
-    <w:link w:val="TytuZnak"/>
+    <w:basedOn w:val="Normal"/>
+    <w:next w:val="Normal"/>
+    <w:link w:val="TitleChar"/>
     <w:uiPriority w:val="10"/>
     <w:qFormat/>
     <w:pPr>
@@ -4042,10 +4262,10 @@
       <w:szCs w:val="56"/>
     </w:rPr>
   </w:style>
-  <w:style w:type="character" w:customStyle="1" w:styleId="Nagwek3Znak">
-    <w:name w:val="Nagłówek 3 Znak"/>
-    <w:basedOn w:val="Domylnaczcionkaakapitu"/>
-    <w:link w:val="Nagwek3"/>
+  <w:style w:type="character" w:customStyle="1" w:styleId="Heading3Char">
+    <w:name w:val="Heading 3 Char"/>
+    <w:basedOn w:val="DefaultParagraphFont"/>
+    <w:link w:val="Heading3"/>
     <w:uiPriority w:val="9"/>
     <w:rPr>
       <w:rFonts w:asciiTheme="majorHAnsi" w:eastAsiaTheme="majorEastAsia" w:hAnsiTheme="majorHAnsi" w:cstheme="majorBidi"/>
@@ -4054,9 +4274,9 @@
       <w:szCs w:val="24"/>
     </w:rPr>
   </w:style>
-  <w:style w:type="character" w:styleId="Hipercze">
+  <w:style w:type="character" w:styleId="Hyperlink">
     <w:name w:val="Hyperlink"/>
-    <w:basedOn w:val="Domylnaczcionkaakapitu"/>
+    <w:basedOn w:val="DefaultParagraphFont"/>
     <w:uiPriority w:val="99"/>
     <w:unhideWhenUsed/>
     <w:rPr>
@@ -4064,10 +4284,10 @@
       <w:u w:val="single"/>
     </w:rPr>
   </w:style>
-  <w:style w:type="paragraph" w:styleId="Spistreci1">
+  <w:style w:type="paragraph" w:styleId="TOC1">
     <w:name w:val="toc 1"/>
-    <w:basedOn w:val="Normalny"/>
-    <w:next w:val="Normalny"/>
+    <w:basedOn w:val="Normal"/>
+    <w:next w:val="Normal"/>
     <w:autoRedefine/>
     <w:uiPriority w:val="39"/>
     <w:unhideWhenUsed/>
@@ -4075,10 +4295,10 @@
       <w:spacing w:after="100"/>
     </w:pPr>
   </w:style>
-  <w:style w:type="character" w:customStyle="1" w:styleId="Nagwek1Znak">
-    <w:name w:val="Nagłówek 1 Znak"/>
-    <w:basedOn w:val="Domylnaczcionkaakapitu"/>
-    <w:link w:val="Nagwek1"/>
+  <w:style w:type="character" w:customStyle="1" w:styleId="Heading1Char">
+    <w:name w:val="Heading 1 Char"/>
+    <w:basedOn w:val="DefaultParagraphFont"/>
+    <w:link w:val="Heading1"/>
     <w:uiPriority w:val="9"/>
     <w:rPr>
       <w:rFonts w:asciiTheme="majorHAnsi" w:eastAsiaTheme="majorEastAsia" w:hAnsiTheme="majorHAnsi" w:cstheme="majorBidi"/>
@@ -4087,7 +4307,7 @@
       <w:szCs w:val="32"/>
     </w:rPr>
   </w:style>
-  <w:style w:type="paragraph" w:styleId="Bezodstpw">
+  <w:style w:type="paragraph" w:styleId="NoSpacing">
     <w:name w:val="No Spacing"/>
     <w:uiPriority w:val="1"/>
     <w:qFormat/>
@@ -4095,9 +4315,9 @@
       <w:spacing w:after="0" w:line="240" w:lineRule="auto"/>
     </w:pPr>
   </w:style>
-  <w:style w:type="paragraph" w:styleId="Akapitzlist">
+  <w:style w:type="paragraph" w:styleId="ListParagraph">
     <w:name w:val="List Paragraph"/>
-    <w:basedOn w:val="Normalny"/>
+    <w:basedOn w:val="Normal"/>
     <w:uiPriority w:val="34"/>
     <w:qFormat/>
     <w:pPr>
@@ -4105,10 +4325,10 @@
       <w:contextualSpacing/>
     </w:pPr>
   </w:style>
-  <w:style w:type="paragraph" w:styleId="Nagwekspisutreci">
+  <w:style w:type="paragraph" w:styleId="TOCHeading">
     <w:name w:val="TOC Heading"/>
-    <w:basedOn w:val="Nagwek1"/>
-    <w:next w:val="Normalny"/>
+    <w:basedOn w:val="Heading1"/>
+    <w:next w:val="Normal"/>
     <w:uiPriority w:val="39"/>
     <w:unhideWhenUsed/>
     <w:qFormat/>
@@ -4120,10 +4340,10 @@
       <w:lang w:val="en-US"/>
     </w:rPr>
   </w:style>
-  <w:style w:type="paragraph" w:styleId="Spistreci3">
+  <w:style w:type="paragraph" w:styleId="TOC3">
     <w:name w:val="toc 3"/>
-    <w:basedOn w:val="Normalny"/>
-    <w:next w:val="Normalny"/>
+    <w:basedOn w:val="Normal"/>
+    <w:next w:val="Normal"/>
     <w:autoRedefine/>
     <w:uiPriority w:val="39"/>
     <w:unhideWhenUsed/>
@@ -4133,9 +4353,9 @@
       <w:ind w:left="440"/>
     </w:pPr>
   </w:style>
-  <w:style w:type="table" w:styleId="Tabela-Siatka">
+  <w:style w:type="table" w:styleId="TableGrid">
     <w:name w:val="Table Grid"/>
-    <w:basedOn w:val="Standardowy"/>
+    <w:basedOn w:val="TableNormal"/>
     <w:uiPriority w:val="59"/>
     <w:rsid w:val="00FB4123"/>
     <w:pPr>
@@ -4152,16 +4372,16 @@
       </w:tblBorders>
     </w:tblPr>
   </w:style>
-  <w:style w:type="character" w:customStyle="1" w:styleId="NagwekZnak">
-    <w:name w:val="Nagłówek Znak"/>
-    <w:basedOn w:val="Domylnaczcionkaakapitu"/>
-    <w:link w:val="Nagwek"/>
+  <w:style w:type="character" w:customStyle="1" w:styleId="HeaderChar">
+    <w:name w:val="Header Char"/>
+    <w:basedOn w:val="DefaultParagraphFont"/>
+    <w:link w:val="Header"/>
     <w:uiPriority w:val="99"/>
   </w:style>
-  <w:style w:type="paragraph" w:styleId="Nagwek">
+  <w:style w:type="paragraph" w:styleId="Header">
     <w:name w:val="header"/>
-    <w:basedOn w:val="Normalny"/>
-    <w:link w:val="NagwekZnak"/>
+    <w:basedOn w:val="Normal"/>
+    <w:link w:val="HeaderChar"/>
     <w:uiPriority w:val="99"/>
     <w:unhideWhenUsed/>
     <w:pPr>
@@ -4172,16 +4392,16 @@
       <w:spacing w:after="0" w:line="240" w:lineRule="auto"/>
     </w:pPr>
   </w:style>
-  <w:style w:type="character" w:customStyle="1" w:styleId="StopkaZnak">
-    <w:name w:val="Stopka Znak"/>
-    <w:basedOn w:val="Domylnaczcionkaakapitu"/>
-    <w:link w:val="Stopka"/>
+  <w:style w:type="character" w:customStyle="1" w:styleId="FooterChar">
+    <w:name w:val="Footer Char"/>
+    <w:basedOn w:val="DefaultParagraphFont"/>
+    <w:link w:val="Footer"/>
     <w:uiPriority w:val="99"/>
   </w:style>
-  <w:style w:type="paragraph" w:styleId="Stopka">
+  <w:style w:type="paragraph" w:styleId="Footer">
     <w:name w:val="footer"/>
-    <w:basedOn w:val="Normalny"/>
-    <w:link w:val="StopkaZnak"/>
+    <w:basedOn w:val="Normal"/>
+    <w:link w:val="FooterChar"/>
     <w:uiPriority w:val="99"/>
     <w:unhideWhenUsed/>
     <w:pPr>
@@ -4191,6 +4411,112 @@
       </w:tabs>
       <w:spacing w:after="0" w:line="240" w:lineRule="auto"/>
     </w:pPr>
+  </w:style>
+  <w:style w:type="table" w:styleId="GridTable5Dark-Accent5">
+    <w:name w:val="Grid Table 5 Dark Accent 5"/>
+    <w:basedOn w:val="TableNormal"/>
+    <w:uiPriority w:val="50"/>
+    <w:rsid w:val="00530115"/>
+    <w:pPr>
+      <w:spacing w:after="0" w:line="240" w:lineRule="auto"/>
+    </w:pPr>
+    <w:tblPr>
+      <w:tblStyleRowBandSize w:val="1"/>
+      <w:tblStyleColBandSize w:val="1"/>
+      <w:tblBorders>
+        <w:top w:val="single" w:sz="4" w:space="0" w:color="FFFFFF" w:themeColor="background1"/>
+        <w:left w:val="single" w:sz="4" w:space="0" w:color="FFFFFF" w:themeColor="background1"/>
+        <w:bottom w:val="single" w:sz="4" w:space="0" w:color="FFFFFF" w:themeColor="background1"/>
+        <w:right w:val="single" w:sz="4" w:space="0" w:color="FFFFFF" w:themeColor="background1"/>
+        <w:insideH w:val="single" w:sz="4" w:space="0" w:color="FFFFFF" w:themeColor="background1"/>
+        <w:insideV w:val="single" w:sz="4" w:space="0" w:color="FFFFFF" w:themeColor="background1"/>
+      </w:tblBorders>
+    </w:tblPr>
+    <w:tcPr>
+      <w:shd w:val="clear" w:color="auto" w:fill="DEEAF6" w:themeFill="accent5" w:themeFillTint="33"/>
+    </w:tcPr>
+    <w:tblStylePr w:type="firstRow">
+      <w:rPr>
+        <w:b/>
+        <w:bCs/>
+        <w:color w:val="FFFFFF" w:themeColor="background1"/>
+      </w:rPr>
+      <w:tblPr/>
+      <w:tcPr>
+        <w:tcBorders>
+          <w:top w:val="single" w:sz="4" w:space="0" w:color="FFFFFF" w:themeColor="background1"/>
+          <w:left w:val="single" w:sz="4" w:space="0" w:color="FFFFFF" w:themeColor="background1"/>
+          <w:right w:val="single" w:sz="4" w:space="0" w:color="FFFFFF" w:themeColor="background1"/>
+          <w:insideH w:val="nil"/>
+          <w:insideV w:val="nil"/>
+        </w:tcBorders>
+        <w:shd w:val="clear" w:color="auto" w:fill="5B9BD5" w:themeFill="accent5"/>
+      </w:tcPr>
+    </w:tblStylePr>
+    <w:tblStylePr w:type="lastRow">
+      <w:rPr>
+        <w:b/>
+        <w:bCs/>
+        <w:color w:val="FFFFFF" w:themeColor="background1"/>
+      </w:rPr>
+      <w:tblPr/>
+      <w:tcPr>
+        <w:tcBorders>
+          <w:left w:val="single" w:sz="4" w:space="0" w:color="FFFFFF" w:themeColor="background1"/>
+          <w:bottom w:val="single" w:sz="4" w:space="0" w:color="FFFFFF" w:themeColor="background1"/>
+          <w:right w:val="single" w:sz="4" w:space="0" w:color="FFFFFF" w:themeColor="background1"/>
+          <w:insideH w:val="nil"/>
+          <w:insideV w:val="nil"/>
+        </w:tcBorders>
+        <w:shd w:val="clear" w:color="auto" w:fill="5B9BD5" w:themeFill="accent5"/>
+      </w:tcPr>
+    </w:tblStylePr>
+    <w:tblStylePr w:type="firstCol">
+      <w:rPr>
+        <w:b/>
+        <w:bCs/>
+        <w:color w:val="FFFFFF" w:themeColor="background1"/>
+      </w:rPr>
+      <w:tblPr/>
+      <w:tcPr>
+        <w:tcBorders>
+          <w:top w:val="single" w:sz="4" w:space="0" w:color="FFFFFF" w:themeColor="background1"/>
+          <w:left w:val="single" w:sz="4" w:space="0" w:color="FFFFFF" w:themeColor="background1"/>
+          <w:bottom w:val="single" w:sz="4" w:space="0" w:color="FFFFFF" w:themeColor="background1"/>
+          <w:insideV w:val="nil"/>
+        </w:tcBorders>
+        <w:shd w:val="clear" w:color="auto" w:fill="5B9BD5" w:themeFill="accent5"/>
+      </w:tcPr>
+    </w:tblStylePr>
+    <w:tblStylePr w:type="lastCol">
+      <w:rPr>
+        <w:b/>
+        <w:bCs/>
+        <w:color w:val="FFFFFF" w:themeColor="background1"/>
+      </w:rPr>
+      <w:tblPr/>
+      <w:tcPr>
+        <w:tcBorders>
+          <w:top w:val="single" w:sz="4" w:space="0" w:color="FFFFFF" w:themeColor="background1"/>
+          <w:bottom w:val="single" w:sz="4" w:space="0" w:color="FFFFFF" w:themeColor="background1"/>
+          <w:right w:val="single" w:sz="4" w:space="0" w:color="FFFFFF" w:themeColor="background1"/>
+          <w:insideV w:val="nil"/>
+        </w:tcBorders>
+        <w:shd w:val="clear" w:color="auto" w:fill="5B9BD5" w:themeFill="accent5"/>
+      </w:tcPr>
+    </w:tblStylePr>
+    <w:tblStylePr w:type="band1Vert">
+      <w:tblPr/>
+      <w:tcPr>
+        <w:shd w:val="clear" w:color="auto" w:fill="BDD6EE" w:themeFill="accent5" w:themeFillTint="66"/>
+      </w:tcPr>
+    </w:tblStylePr>
+    <w:tblStylePr w:type="band1Horz">
+      <w:tblPr/>
+      <w:tcPr>
+        <w:shd w:val="clear" w:color="auto" w:fill="BDD6EE" w:themeFill="accent5" w:themeFillTint="66"/>
+      </w:tcPr>
+    </w:tblStylePr>
   </w:style>
 </w:styles>
 </file>

</xml_diff>

<commit_message>
Project Plan and URS correction
</commit_message>
<xml_diff>
--- a/Documentation/Project_Plan_Synthesis_Assignment .docx
+++ b/Documentation/Project_Plan_Synthesis_Assignment .docx
@@ -4,7 +4,7 @@
   <w:body>
     <w:p>
       <w:pPr>
-        <w:pStyle w:val="Title"/>
+        <w:pStyle w:val="Tytu"/>
         <w:jc w:val="center"/>
       </w:pPr>
       <w:r>
@@ -15,7 +15,7 @@
       <w:pPr>
         <w:jc w:val="center"/>
         <w:rPr>
-          <w:rStyle w:val="Hyperlink"/>
+          <w:rStyle w:val="Hipercze"/>
           <w:rFonts w:ascii="Times New Roman" w:eastAsia="Times New Roman" w:hAnsi="Times New Roman" w:cs="Times New Roman"/>
           <w:color w:val="000000" w:themeColor="text1"/>
           <w:sz w:val="20"/>
@@ -32,7 +32,7 @@
     </w:p>
     <w:p>
       <w:pPr>
-        <w:pStyle w:val="TOCHeading"/>
+        <w:pStyle w:val="Nagwekspisutreci"/>
         <w:rPr>
           <w:rFonts w:asciiTheme="minorHAnsi" w:eastAsiaTheme="minorHAnsi" w:hAnsiTheme="minorHAnsi" w:cstheme="minorBidi"/>
           <w:color w:val="auto"/>
@@ -69,7 +69,7 @@
       <w:sdtContent>
         <w:p>
           <w:pPr>
-            <w:pStyle w:val="TOCHeading"/>
+            <w:pStyle w:val="Nagwekspisutreci"/>
             <w:rPr>
               <w:lang w:val="en-GB"/>
             </w:rPr>
@@ -89,13 +89,13 @@
         </w:p>
         <w:p>
           <w:pPr>
-            <w:pStyle w:val="TOC1"/>
+            <w:pStyle w:val="Spistreci1"/>
             <w:tabs>
               <w:tab w:val="right" w:leader="dot" w:pos="9015"/>
               <w:tab w:val="left" w:pos="435"/>
             </w:tabs>
             <w:rPr>
-              <w:rStyle w:val="Hyperlink"/>
+              <w:rStyle w:val="Hipercze"/>
               <w:noProof/>
               <w:lang w:eastAsia="en-GB"/>
             </w:rPr>
@@ -112,7 +112,7 @@
           <w:hyperlink w:anchor="_Toc453281455">
             <w:r>
               <w:rPr>
-                <w:rStyle w:val="Hyperlink"/>
+                <w:rStyle w:val="Hipercze"/>
               </w:rPr>
               <w:t>1.</w:t>
             </w:r>
@@ -121,7 +121,7 @@
             </w:r>
             <w:r>
               <w:rPr>
-                <w:rStyle w:val="Hyperlink"/>
+                <w:rStyle w:val="Hipercze"/>
               </w:rPr>
               <w:t>Client</w:t>
             </w:r>
@@ -139,7 +139,7 @@
             </w:r>
             <w:r>
               <w:rPr>
-                <w:rStyle w:val="Hyperlink"/>
+                <w:rStyle w:val="Hipercze"/>
               </w:rPr>
               <w:t>1</w:t>
             </w:r>
@@ -150,13 +150,13 @@
         </w:p>
         <w:p>
           <w:pPr>
-            <w:pStyle w:val="TOC1"/>
+            <w:pStyle w:val="Spistreci1"/>
             <w:tabs>
               <w:tab w:val="right" w:leader="dot" w:pos="9015"/>
               <w:tab w:val="left" w:pos="435"/>
             </w:tabs>
             <w:rPr>
-              <w:rStyle w:val="Hyperlink"/>
+              <w:rStyle w:val="Hipercze"/>
               <w:noProof/>
               <w:lang w:eastAsia="en-GB"/>
             </w:rPr>
@@ -164,7 +164,7 @@
           <w:hyperlink w:anchor="_Toc1610971886">
             <w:r>
               <w:rPr>
-                <w:rStyle w:val="Hyperlink"/>
+                <w:rStyle w:val="Hipercze"/>
               </w:rPr>
               <w:t>2.</w:t>
             </w:r>
@@ -173,7 +173,7 @@
             </w:r>
             <w:r>
               <w:rPr>
-                <w:rStyle w:val="Hyperlink"/>
+                <w:rStyle w:val="Hipercze"/>
               </w:rPr>
               <w:t>Team</w:t>
             </w:r>
@@ -191,7 +191,7 @@
             </w:r>
             <w:r>
               <w:rPr>
-                <w:rStyle w:val="Hyperlink"/>
+                <w:rStyle w:val="Hipercze"/>
               </w:rPr>
               <w:t>2</w:t>
             </w:r>
@@ -202,13 +202,13 @@
         </w:p>
         <w:p>
           <w:pPr>
-            <w:pStyle w:val="TOC1"/>
+            <w:pStyle w:val="Spistreci1"/>
             <w:tabs>
               <w:tab w:val="right" w:leader="dot" w:pos="9015"/>
               <w:tab w:val="left" w:pos="435"/>
             </w:tabs>
             <w:rPr>
-              <w:rStyle w:val="Hyperlink"/>
+              <w:rStyle w:val="Hipercze"/>
               <w:noProof/>
               <w:lang w:eastAsia="en-GB"/>
             </w:rPr>
@@ -216,7 +216,7 @@
           <w:hyperlink w:anchor="_Toc2116842031">
             <w:r>
               <w:rPr>
-                <w:rStyle w:val="Hyperlink"/>
+                <w:rStyle w:val="Hipercze"/>
               </w:rPr>
               <w:t>3.</w:t>
             </w:r>
@@ -225,7 +225,7 @@
             </w:r>
             <w:r>
               <w:rPr>
-                <w:rStyle w:val="Hyperlink"/>
+                <w:rStyle w:val="Hipercze"/>
               </w:rPr>
               <w:t>Current Situation</w:t>
             </w:r>
@@ -243,7 +243,7 @@
             </w:r>
             <w:r>
               <w:rPr>
-                <w:rStyle w:val="Hyperlink"/>
+                <w:rStyle w:val="Hipercze"/>
               </w:rPr>
               <w:t>2</w:t>
             </w:r>
@@ -254,13 +254,13 @@
         </w:p>
         <w:p>
           <w:pPr>
-            <w:pStyle w:val="TOC1"/>
+            <w:pStyle w:val="Spistreci1"/>
             <w:tabs>
               <w:tab w:val="right" w:leader="dot" w:pos="9015"/>
               <w:tab w:val="left" w:pos="435"/>
             </w:tabs>
             <w:rPr>
-              <w:rStyle w:val="Hyperlink"/>
+              <w:rStyle w:val="Hipercze"/>
               <w:noProof/>
               <w:lang w:eastAsia="en-GB"/>
             </w:rPr>
@@ -268,7 +268,7 @@
           <w:hyperlink w:anchor="_Toc1429142906">
             <w:r>
               <w:rPr>
-                <w:rStyle w:val="Hyperlink"/>
+                <w:rStyle w:val="Hipercze"/>
               </w:rPr>
               <w:t>4.</w:t>
             </w:r>
@@ -277,7 +277,7 @@
             </w:r>
             <w:r>
               <w:rPr>
-                <w:rStyle w:val="Hyperlink"/>
+                <w:rStyle w:val="Hipercze"/>
               </w:rPr>
               <w:t>Problem Description</w:t>
             </w:r>
@@ -295,7 +295,7 @@
             </w:r>
             <w:r>
               <w:rPr>
-                <w:rStyle w:val="Hyperlink"/>
+                <w:rStyle w:val="Hipercze"/>
               </w:rPr>
               <w:t>2</w:t>
             </w:r>
@@ -306,13 +306,13 @@
         </w:p>
         <w:p>
           <w:pPr>
-            <w:pStyle w:val="TOC1"/>
+            <w:pStyle w:val="Spistreci1"/>
             <w:tabs>
               <w:tab w:val="right" w:leader="dot" w:pos="9015"/>
               <w:tab w:val="left" w:pos="435"/>
             </w:tabs>
             <w:rPr>
-              <w:rStyle w:val="Hyperlink"/>
+              <w:rStyle w:val="Hipercze"/>
               <w:noProof/>
               <w:lang w:eastAsia="en-GB"/>
             </w:rPr>
@@ -320,7 +320,7 @@
           <w:hyperlink w:anchor="_Toc1304634181">
             <w:r>
               <w:rPr>
-                <w:rStyle w:val="Hyperlink"/>
+                <w:rStyle w:val="Hipercze"/>
               </w:rPr>
               <w:t>5.</w:t>
             </w:r>
@@ -329,7 +329,7 @@
             </w:r>
             <w:r>
               <w:rPr>
-                <w:rStyle w:val="Hyperlink"/>
+                <w:rStyle w:val="Hipercze"/>
               </w:rPr>
               <w:t>Project goal</w:t>
             </w:r>
@@ -347,7 +347,7 @@
             </w:r>
             <w:r>
               <w:rPr>
-                <w:rStyle w:val="Hyperlink"/>
+                <w:rStyle w:val="Hipercze"/>
               </w:rPr>
               <w:t>2</w:t>
             </w:r>
@@ -358,13 +358,13 @@
         </w:p>
         <w:p>
           <w:pPr>
-            <w:pStyle w:val="TOC1"/>
+            <w:pStyle w:val="Spistreci1"/>
             <w:tabs>
               <w:tab w:val="right" w:leader="dot" w:pos="9015"/>
               <w:tab w:val="left" w:pos="435"/>
             </w:tabs>
             <w:rPr>
-              <w:rStyle w:val="Hyperlink"/>
+              <w:rStyle w:val="Hipercze"/>
               <w:noProof/>
               <w:lang w:eastAsia="en-GB"/>
             </w:rPr>
@@ -372,7 +372,7 @@
           <w:hyperlink w:anchor="_Toc198473296">
             <w:r>
               <w:rPr>
-                <w:rStyle w:val="Hyperlink"/>
+                <w:rStyle w:val="Hipercze"/>
               </w:rPr>
               <w:t>6.</w:t>
             </w:r>
@@ -381,7 +381,7 @@
             </w:r>
             <w:r>
               <w:rPr>
-                <w:rStyle w:val="Hyperlink"/>
+                <w:rStyle w:val="Hipercze"/>
               </w:rPr>
               <w:t>Deliverables</w:t>
             </w:r>
@@ -399,7 +399,7 @@
             </w:r>
             <w:r>
               <w:rPr>
-                <w:rStyle w:val="Hyperlink"/>
+                <w:rStyle w:val="Hipercze"/>
               </w:rPr>
               <w:t>2</w:t>
             </w:r>
@@ -410,13 +410,13 @@
         </w:p>
         <w:p>
           <w:pPr>
-            <w:pStyle w:val="TOC1"/>
+            <w:pStyle w:val="Spistreci1"/>
             <w:tabs>
               <w:tab w:val="right" w:leader="dot" w:pos="9015"/>
               <w:tab w:val="left" w:pos="435"/>
             </w:tabs>
             <w:rPr>
-              <w:rStyle w:val="Hyperlink"/>
+              <w:rStyle w:val="Hipercze"/>
               <w:noProof/>
               <w:lang w:eastAsia="en-GB"/>
             </w:rPr>
@@ -424,7 +424,7 @@
           <w:hyperlink w:anchor="_Toc1509038523">
             <w:r>
               <w:rPr>
-                <w:rStyle w:val="Hyperlink"/>
+                <w:rStyle w:val="Hipercze"/>
               </w:rPr>
               <w:t>7.</w:t>
             </w:r>
@@ -433,7 +433,7 @@
             </w:r>
             <w:r>
               <w:rPr>
-                <w:rStyle w:val="Hyperlink"/>
+                <w:rStyle w:val="Hipercze"/>
               </w:rPr>
               <w:t>Non-deliverables</w:t>
             </w:r>
@@ -451,7 +451,7 @@
             </w:r>
             <w:r>
               <w:rPr>
-                <w:rStyle w:val="Hyperlink"/>
+                <w:rStyle w:val="Hipercze"/>
               </w:rPr>
               <w:t>3</w:t>
             </w:r>
@@ -462,13 +462,13 @@
         </w:p>
         <w:p>
           <w:pPr>
-            <w:pStyle w:val="TOC1"/>
+            <w:pStyle w:val="Spistreci1"/>
             <w:tabs>
               <w:tab w:val="right" w:leader="dot" w:pos="9015"/>
               <w:tab w:val="left" w:pos="435"/>
             </w:tabs>
             <w:rPr>
-              <w:rStyle w:val="Hyperlink"/>
+              <w:rStyle w:val="Hipercze"/>
               <w:noProof/>
               <w:lang w:eastAsia="en-GB"/>
             </w:rPr>
@@ -476,7 +476,7 @@
           <w:hyperlink w:anchor="_Toc1340964622">
             <w:r>
               <w:rPr>
-                <w:rStyle w:val="Hyperlink"/>
+                <w:rStyle w:val="Hipercze"/>
               </w:rPr>
               <w:t>8.</w:t>
             </w:r>
@@ -485,7 +485,7 @@
             </w:r>
             <w:r>
               <w:rPr>
-                <w:rStyle w:val="Hyperlink"/>
+                <w:rStyle w:val="Hipercze"/>
               </w:rPr>
               <w:t>Constraints</w:t>
             </w:r>
@@ -503,7 +503,7 @@
             </w:r>
             <w:r>
               <w:rPr>
-                <w:rStyle w:val="Hyperlink"/>
+                <w:rStyle w:val="Hipercze"/>
               </w:rPr>
               <w:t>3</w:t>
             </w:r>
@@ -514,13 +514,13 @@
         </w:p>
         <w:p>
           <w:pPr>
-            <w:pStyle w:val="TOC1"/>
+            <w:pStyle w:val="Spistreci1"/>
             <w:tabs>
               <w:tab w:val="right" w:leader="dot" w:pos="9015"/>
               <w:tab w:val="left" w:pos="435"/>
             </w:tabs>
             <w:rPr>
-              <w:rStyle w:val="Hyperlink"/>
+              <w:rStyle w:val="Hipercze"/>
               <w:noProof/>
               <w:lang w:eastAsia="en-GB"/>
             </w:rPr>
@@ -528,7 +528,7 @@
           <w:hyperlink w:anchor="_Toc795084765">
             <w:r>
               <w:rPr>
-                <w:rStyle w:val="Hyperlink"/>
+                <w:rStyle w:val="Hipercze"/>
               </w:rPr>
               <w:t>9.</w:t>
             </w:r>
@@ -537,7 +537,7 @@
             </w:r>
             <w:r>
               <w:rPr>
-                <w:rStyle w:val="Hyperlink"/>
+                <w:rStyle w:val="Hipercze"/>
               </w:rPr>
               <w:t>Phasing</w:t>
             </w:r>
@@ -555,7 +555,7 @@
             </w:r>
             <w:r>
               <w:rPr>
-                <w:rStyle w:val="Hyperlink"/>
+                <w:rStyle w:val="Hipercze"/>
               </w:rPr>
               <w:t>3</w:t>
             </w:r>
@@ -577,7 +577,7 @@
     </w:p>
     <w:p>
       <w:pPr>
-        <w:pStyle w:val="Heading1"/>
+        <w:pStyle w:val="Nagwek1"/>
         <w:numPr>
           <w:ilvl w:val="0"/>
           <w:numId w:val="6"/>
@@ -597,20 +597,28 @@
     </w:p>
     <w:p>
       <w:pPr>
-        <w:pStyle w:val="NoSpacing"/>
-      </w:pPr>
-      <w:r>
-        <w:t>My client is the company RobertHeijn B.V. is specialized in selling groceries and household goods of different categories. Currently, the company needs a software solution that allows their customers to shop online.</w:t>
+        <w:pStyle w:val="Bezodstpw"/>
+      </w:pPr>
+      <w:r>
+        <w:t xml:space="preserve">My client is the company </w:t>
+      </w:r>
+      <w:proofErr w:type="spellStart"/>
+      <w:r>
+        <w:t>RobertHeijn</w:t>
+      </w:r>
+      <w:proofErr w:type="spellEnd"/>
+      <w:r>
+        <w:t xml:space="preserve"> B.V. is specialized in selling groceries and household goods of different categories. Currently, the company needs a software solution that allows their customers to shop online.</w:t>
       </w:r>
     </w:p>
     <w:p>
       <w:pPr>
-        <w:pStyle w:val="NoSpacing"/>
+        <w:pStyle w:val="Bezodstpw"/>
       </w:pPr>
     </w:p>
     <w:p>
       <w:pPr>
-        <w:pStyle w:val="Heading1"/>
+        <w:pStyle w:val="Nagwek1"/>
         <w:numPr>
           <w:ilvl w:val="0"/>
           <w:numId w:val="6"/>
@@ -626,7 +634,7 @@
     </w:p>
     <w:p>
       <w:pPr>
-        <w:pStyle w:val="ListParagraph"/>
+        <w:pStyle w:val="Akapitzlist"/>
         <w:numPr>
           <w:ilvl w:val="0"/>
           <w:numId w:val="3"/>
@@ -638,7 +646,7 @@
     </w:p>
     <w:p>
       <w:pPr>
-        <w:pStyle w:val="Heading1"/>
+        <w:pStyle w:val="Nagwek1"/>
         <w:numPr>
           <w:ilvl w:val="0"/>
           <w:numId w:val="6"/>
@@ -665,7 +673,7 @@
     </w:p>
     <w:p>
       <w:pPr>
-        <w:pStyle w:val="Heading1"/>
+        <w:pStyle w:val="Nagwek1"/>
         <w:numPr>
           <w:ilvl w:val="0"/>
           <w:numId w:val="6"/>
@@ -697,7 +705,7 @@
     </w:p>
     <w:p>
       <w:pPr>
-        <w:pStyle w:val="Heading1"/>
+        <w:pStyle w:val="Nagwek1"/>
         <w:numPr>
           <w:ilvl w:val="0"/>
           <w:numId w:val="6"/>
@@ -716,7 +724,15 @@
         <w:t xml:space="preserve">What this project is hoping to achieve is to </w:t>
       </w:r>
       <w:r>
-        <w:t>create online shop for the company RobertHeijn B.V. that would allow mentioned company to sell good and groceries via website and manage the sold items via desktop application</w:t>
+        <w:t xml:space="preserve">create online shop for the company </w:t>
+      </w:r>
+      <w:proofErr w:type="spellStart"/>
+      <w:r>
+        <w:t>RobertHeijn</w:t>
+      </w:r>
+      <w:proofErr w:type="spellEnd"/>
+      <w:r>
+        <w:t xml:space="preserve"> B.V. that would allow mentioned company to sell good and groceries via website and manage the sold items via desktop application</w:t>
       </w:r>
       <w:r>
         <w:t xml:space="preserve"> with functionalities like:</w:t>
@@ -724,7 +740,7 @@
     </w:p>
     <w:p>
       <w:pPr>
-        <w:pStyle w:val="ListParagraph"/>
+        <w:pStyle w:val="Akapitzlist"/>
         <w:numPr>
           <w:ilvl w:val="0"/>
           <w:numId w:val="20"/>
@@ -739,12 +755,11 @@
     </w:p>
     <w:p>
       <w:pPr>
-        <w:pStyle w:val="ListParagraph"/>
+        <w:pStyle w:val="Akapitzlist"/>
         <w:numPr>
           <w:ilvl w:val="0"/>
           <w:numId w:val="20"/>
         </w:numPr>
-        <w:cnfStyle w:val="001000000000" w:firstRow="0" w:lastRow="0" w:firstColumn="1" w:lastColumn="0" w:oddVBand="0" w:evenVBand="0" w:oddHBand="0" w:evenHBand="0" w:firstRowFirstColumn="0" w:firstRowLastColumn="0" w:lastRowFirstColumn="0" w:lastRowLastColumn="0"/>
       </w:pPr>
       <w:r>
         <w:t>Placing an order</w:t>
@@ -752,12 +767,11 @@
     </w:p>
     <w:p>
       <w:pPr>
-        <w:pStyle w:val="ListParagraph"/>
+        <w:pStyle w:val="Akapitzlist"/>
         <w:numPr>
           <w:ilvl w:val="0"/>
           <w:numId w:val="20"/>
         </w:numPr>
-        <w:cnfStyle w:val="001000000000" w:firstRow="0" w:lastRow="0" w:firstColumn="1" w:lastColumn="0" w:oddVBand="0" w:evenVBand="0" w:oddHBand="0" w:evenHBand="0" w:firstRowFirstColumn="0" w:firstRowLastColumn="0" w:lastRowFirstColumn="0" w:lastRowLastColumn="0"/>
       </w:pPr>
       <w:r>
         <w:t>Processing a placed order</w:t>
@@ -765,12 +779,11 @@
     </w:p>
     <w:p>
       <w:pPr>
-        <w:pStyle w:val="ListParagraph"/>
+        <w:pStyle w:val="Akapitzlist"/>
         <w:numPr>
           <w:ilvl w:val="0"/>
           <w:numId w:val="20"/>
         </w:numPr>
-        <w:cnfStyle w:val="001000000000" w:firstRow="0" w:lastRow="0" w:firstColumn="1" w:lastColumn="0" w:oddVBand="0" w:evenVBand="0" w:oddHBand="0" w:evenHBand="0" w:firstRowFirstColumn="0" w:firstRowLastColumn="0" w:lastRowFirstColumn="0" w:lastRowLastColumn="0"/>
       </w:pPr>
       <w:r>
         <w:t>Tracking an order</w:t>
@@ -778,12 +791,11 @@
     </w:p>
     <w:p>
       <w:pPr>
-        <w:pStyle w:val="ListParagraph"/>
+        <w:pStyle w:val="Akapitzlist"/>
         <w:numPr>
           <w:ilvl w:val="0"/>
           <w:numId w:val="20"/>
         </w:numPr>
-        <w:cnfStyle w:val="001000000000" w:firstRow="0" w:lastRow="0" w:firstColumn="1" w:lastColumn="0" w:oddVBand="0" w:evenVBand="0" w:oddHBand="0" w:evenHBand="0" w:firstRowFirstColumn="0" w:firstRowLastColumn="0" w:lastRowFirstColumn="0" w:lastRowLastColumn="0"/>
       </w:pPr>
       <w:r>
         <w:t>Bonus Card</w:t>
@@ -791,12 +803,11 @@
     </w:p>
     <w:p>
       <w:pPr>
-        <w:pStyle w:val="ListParagraph"/>
+        <w:pStyle w:val="Akapitzlist"/>
         <w:numPr>
           <w:ilvl w:val="0"/>
           <w:numId w:val="20"/>
         </w:numPr>
-        <w:cnfStyle w:val="001000000000" w:firstRow="0" w:lastRow="0" w:firstColumn="1" w:lastColumn="0" w:oddVBand="0" w:evenVBand="0" w:oddHBand="0" w:evenHBand="0" w:firstRowFirstColumn="0" w:firstRowLastColumn="0" w:lastRowFirstColumn="0" w:lastRowLastColumn="0"/>
       </w:pPr>
       <w:r>
         <w:t xml:space="preserve">Bonus </w:t>
@@ -807,7 +818,7 @@
     </w:p>
     <w:p>
       <w:pPr>
-        <w:pStyle w:val="Heading1"/>
+        <w:pStyle w:val="Nagwek1"/>
         <w:numPr>
           <w:ilvl w:val="0"/>
           <w:numId w:val="6"/>
@@ -828,7 +839,7 @@
     </w:p>
     <w:p>
       <w:pPr>
-        <w:pStyle w:val="ListParagraph"/>
+        <w:pStyle w:val="Akapitzlist"/>
         <w:numPr>
           <w:ilvl w:val="0"/>
           <w:numId w:val="19"/>
@@ -840,7 +851,7 @@
     </w:p>
     <w:p>
       <w:pPr>
-        <w:pStyle w:val="ListParagraph"/>
+        <w:pStyle w:val="Akapitzlist"/>
         <w:numPr>
           <w:ilvl w:val="0"/>
           <w:numId w:val="19"/>
@@ -852,7 +863,7 @@
     </w:p>
     <w:p>
       <w:pPr>
-        <w:pStyle w:val="ListParagraph"/>
+        <w:pStyle w:val="Akapitzlist"/>
         <w:numPr>
           <w:ilvl w:val="0"/>
           <w:numId w:val="19"/>
@@ -864,7 +875,7 @@
     </w:p>
     <w:p>
       <w:pPr>
-        <w:pStyle w:val="ListParagraph"/>
+        <w:pStyle w:val="Akapitzlist"/>
         <w:numPr>
           <w:ilvl w:val="0"/>
           <w:numId w:val="19"/>
@@ -876,7 +887,7 @@
     </w:p>
     <w:p>
       <w:pPr>
-        <w:pStyle w:val="ListParagraph"/>
+        <w:pStyle w:val="Akapitzlist"/>
         <w:numPr>
           <w:ilvl w:val="0"/>
           <w:numId w:val="19"/>
@@ -888,7 +899,7 @@
     </w:p>
     <w:p>
       <w:pPr>
-        <w:pStyle w:val="ListParagraph"/>
+        <w:pStyle w:val="Akapitzlist"/>
         <w:numPr>
           <w:ilvl w:val="1"/>
           <w:numId w:val="19"/>
@@ -900,7 +911,7 @@
     </w:p>
     <w:p>
       <w:pPr>
-        <w:pStyle w:val="ListParagraph"/>
+        <w:pStyle w:val="Akapitzlist"/>
         <w:numPr>
           <w:ilvl w:val="1"/>
           <w:numId w:val="19"/>
@@ -912,7 +923,7 @@
     </w:p>
     <w:p>
       <w:pPr>
-        <w:pStyle w:val="ListParagraph"/>
+        <w:pStyle w:val="Akapitzlist"/>
         <w:numPr>
           <w:ilvl w:val="1"/>
           <w:numId w:val="19"/>
@@ -924,7 +935,7 @@
     </w:p>
     <w:p>
       <w:pPr>
-        <w:pStyle w:val="Heading1"/>
+        <w:pStyle w:val="Nagwek1"/>
         <w:numPr>
           <w:ilvl w:val="0"/>
           <w:numId w:val="6"/>
@@ -950,12 +961,26 @@
         <w:rPr>
           <w:rFonts w:ascii="Calibri" w:eastAsia="Calibri" w:hAnsi="Calibri" w:cs="Calibri"/>
         </w:rPr>
-        <w:t>Although project aims to create manageable online shop, I am not directly going to be delivering a online shop with all the items already prepared to be sold.</w:t>
+        <w:t xml:space="preserve">Although project aims to create manageable online shop, I am not directly going to be delivering </w:t>
+      </w:r>
+      <w:proofErr w:type="spellStart"/>
+      <w:r>
+        <w:rPr>
+          <w:rFonts w:ascii="Calibri" w:eastAsia="Calibri" w:hAnsi="Calibri" w:cs="Calibri"/>
+        </w:rPr>
+        <w:t>a</w:t>
+      </w:r>
+      <w:proofErr w:type="spellEnd"/>
+      <w:r>
+        <w:rPr>
+          <w:rFonts w:ascii="Calibri" w:eastAsia="Calibri" w:hAnsi="Calibri" w:cs="Calibri"/>
+        </w:rPr>
+        <w:t xml:space="preserve"> online shop with all the items already prepared to be sold.</w:t>
       </w:r>
     </w:p>
     <w:p>
       <w:pPr>
-        <w:pStyle w:val="Heading1"/>
+        <w:pStyle w:val="Nagwek1"/>
         <w:numPr>
           <w:ilvl w:val="0"/>
           <w:numId w:val="6"/>
@@ -974,7 +999,15 @@
         <w:t xml:space="preserve">Scope of the project is to create </w:t>
       </w:r>
       <w:r>
-        <w:t>online shop managed with desktop application for the company RobertHeijn B.V</w:t>
+        <w:t xml:space="preserve">online shop managed with desktop application for the company </w:t>
+      </w:r>
+      <w:proofErr w:type="spellStart"/>
+      <w:r>
+        <w:t>RobertHeijn</w:t>
+      </w:r>
+      <w:proofErr w:type="spellEnd"/>
+      <w:r>
+        <w:t xml:space="preserve"> B.V</w:t>
       </w:r>
       <w:r>
         <w:t>. It also must meet all the requirements.</w:t>
@@ -1038,7 +1071,7 @@
     </w:p>
     <w:p>
       <w:pPr>
-        <w:pStyle w:val="Heading1"/>
+        <w:pStyle w:val="Nagwek1"/>
         <w:numPr>
           <w:ilvl w:val="0"/>
           <w:numId w:val="6"/>
@@ -1065,487 +1098,571 @@
         <w:t>agile method</w:t>
       </w:r>
       <w:r>
-        <w:t xml:space="preserve">. </w:t>
-      </w:r>
-      <w:r>
-        <w:t>The</w:t>
-      </w:r>
-      <w:r>
-        <w:t xml:space="preserve"> </w:t>
-      </w:r>
-      <w:r>
-        <w:t>first iteration of</w:t>
-      </w:r>
-      <w:r>
-        <w:t xml:space="preserve"> project</w:t>
-      </w:r>
-      <w:r>
-        <w:t xml:space="preserve"> will be divided into</w:t>
-      </w:r>
-      <w:r>
-        <w:t xml:space="preserve"> phases</w:t>
-      </w:r>
-      <w:r>
-        <w:t>:</w:t>
+        <w:t xml:space="preserve"> iterative</w:t>
+      </w:r>
+      <w:r>
+        <w:t>.</w:t>
       </w:r>
     </w:p>
-    <w:p>
-      <w:pPr>
-        <w:pStyle w:val="ListParagraph"/>
-        <w:numPr>
-          <w:ilvl w:val="0"/>
-          <w:numId w:val="1"/>
-        </w:numPr>
-        <w:rPr>
-          <w:rFonts w:ascii="Calibri" w:eastAsia="Calibri" w:hAnsi="Calibri" w:cs="Calibri"/>
-        </w:rPr>
-      </w:pPr>
-      <w:r>
-        <w:rPr>
-          <w:rFonts w:ascii="Calibri" w:eastAsia="Calibri" w:hAnsi="Calibri" w:cs="Calibri"/>
-        </w:rPr>
-        <w:t>Analysis</w:t>
-      </w:r>
-      <w:r>
-        <w:rPr>
-          <w:rFonts w:ascii="Calibri" w:eastAsia="Calibri" w:hAnsi="Calibri" w:cs="Calibri"/>
-        </w:rPr>
-        <w:t xml:space="preserve"> and Design</w:t>
-      </w:r>
-      <w:r>
-        <w:rPr>
-          <w:rFonts w:ascii="Calibri" w:eastAsia="Calibri" w:hAnsi="Calibri" w:cs="Calibri"/>
-        </w:rPr>
-        <w:t xml:space="preserve"> – </w:t>
-      </w:r>
-      <w:r>
-        <w:rPr>
-          <w:rFonts w:ascii="Calibri" w:eastAsia="Calibri" w:hAnsi="Calibri" w:cs="Calibri"/>
-          <w:b/>
-          <w:bCs/>
-        </w:rPr>
-        <w:t>first week</w:t>
-      </w:r>
-    </w:p>
-    <w:p>
-      <w:pPr>
-        <w:pStyle w:val="ListParagraph"/>
-        <w:numPr>
-          <w:ilvl w:val="1"/>
-          <w:numId w:val="1"/>
-        </w:numPr>
-        <w:rPr>
-          <w:rFonts w:ascii="Calibri" w:eastAsia="Calibri" w:hAnsi="Calibri" w:cs="Calibri"/>
-        </w:rPr>
-      </w:pPr>
-      <w:r>
-        <w:rPr>
-          <w:rFonts w:ascii="Calibri" w:eastAsia="Calibri" w:hAnsi="Calibri" w:cs="Calibri"/>
-        </w:rPr>
-        <w:t>Documentation</w:t>
-      </w:r>
-    </w:p>
-    <w:p>
-      <w:pPr>
-        <w:pStyle w:val="ListParagraph"/>
-        <w:numPr>
-          <w:ilvl w:val="2"/>
-          <w:numId w:val="1"/>
-        </w:numPr>
-        <w:rPr>
-          <w:rFonts w:ascii="Calibri" w:eastAsia="Calibri" w:hAnsi="Calibri" w:cs="Calibri"/>
-        </w:rPr>
-      </w:pPr>
-      <w:r>
-        <w:rPr>
-          <w:rFonts w:ascii="Calibri" w:eastAsia="Calibri" w:hAnsi="Calibri" w:cs="Calibri"/>
-        </w:rPr>
-        <w:t>Creating project plan</w:t>
-      </w:r>
-    </w:p>
-    <w:p>
-      <w:pPr>
-        <w:pStyle w:val="ListParagraph"/>
-        <w:numPr>
-          <w:ilvl w:val="2"/>
-          <w:numId w:val="1"/>
-        </w:numPr>
-        <w:rPr>
-          <w:rFonts w:ascii="Calibri" w:eastAsia="Calibri" w:hAnsi="Calibri" w:cs="Calibri"/>
-        </w:rPr>
-      </w:pPr>
-      <w:r>
-        <w:rPr>
-          <w:rFonts w:ascii="Calibri" w:eastAsia="Calibri" w:hAnsi="Calibri" w:cs="Calibri"/>
-        </w:rPr>
-        <w:t>Creating URS</w:t>
-      </w:r>
-    </w:p>
-    <w:p>
-      <w:pPr>
-        <w:pStyle w:val="ListParagraph"/>
-        <w:numPr>
-          <w:ilvl w:val="2"/>
-          <w:numId w:val="1"/>
-        </w:numPr>
-        <w:rPr>
-          <w:rFonts w:ascii="Calibri" w:eastAsia="Calibri" w:hAnsi="Calibri" w:cs="Calibri"/>
-        </w:rPr>
-      </w:pPr>
-      <w:r>
-        <w:rPr>
-          <w:rFonts w:ascii="Calibri" w:eastAsia="Calibri" w:hAnsi="Calibri" w:cs="Calibri"/>
-        </w:rPr>
-        <w:t>Creating UML</w:t>
-      </w:r>
-    </w:p>
-    <w:p>
-      <w:pPr>
-        <w:pStyle w:val="ListParagraph"/>
-        <w:numPr>
-          <w:ilvl w:val="1"/>
-          <w:numId w:val="1"/>
-        </w:numPr>
-        <w:contextualSpacing w:val="0"/>
-        <w:rPr>
-          <w:rFonts w:ascii="Calibri" w:eastAsia="Calibri" w:hAnsi="Calibri" w:cs="Calibri"/>
-        </w:rPr>
-      </w:pPr>
-      <w:r>
-        <w:rPr>
-          <w:rFonts w:ascii="Calibri" w:eastAsia="Calibri" w:hAnsi="Calibri" w:cs="Calibri"/>
-        </w:rPr>
-        <w:t>Crating Layout for the Online Shop and Desktop Storage Manager</w:t>
-      </w:r>
-      <w:r>
-        <w:rPr>
-          <w:rFonts w:ascii="Calibri" w:eastAsia="Calibri" w:hAnsi="Calibri" w:cs="Calibri"/>
-        </w:rPr>
-        <w:t>(</w:t>
-      </w:r>
-      <w:r>
-        <w:rPr>
-          <w:rFonts w:ascii="Calibri" w:eastAsia="Calibri" w:hAnsi="Calibri" w:cs="Calibri"/>
-          <w:b/>
-          <w:bCs/>
-        </w:rPr>
-        <w:t xml:space="preserve">Presentation </w:t>
-      </w:r>
-      <w:r>
-        <w:rPr>
-          <w:rFonts w:ascii="Calibri" w:eastAsia="Calibri" w:hAnsi="Calibri" w:cs="Calibri"/>
-          <w:b/>
-          <w:bCs/>
-        </w:rPr>
-        <w:t>Layer</w:t>
-      </w:r>
-      <w:r>
-        <w:rPr>
-          <w:rFonts w:ascii="Calibri" w:eastAsia="Calibri" w:hAnsi="Calibri" w:cs="Calibri"/>
-        </w:rPr>
-        <w:t>)</w:t>
-      </w:r>
-      <w:r>
-        <w:rPr>
-          <w:rFonts w:ascii="Calibri" w:eastAsia="Calibri" w:hAnsi="Calibri" w:cs="Calibri"/>
-        </w:rPr>
-        <w:t>,</w:t>
-      </w:r>
-    </w:p>
-    <w:p>
-      <w:pPr>
-        <w:pStyle w:val="ListParagraph"/>
-        <w:numPr>
-          <w:ilvl w:val="0"/>
-          <w:numId w:val="1"/>
-        </w:numPr>
-        <w:rPr>
-          <w:rFonts w:ascii="Calibri" w:eastAsia="Calibri" w:hAnsi="Calibri" w:cs="Calibri"/>
-        </w:rPr>
-      </w:pPr>
-      <w:r>
-        <w:rPr>
-          <w:rFonts w:ascii="Calibri" w:eastAsia="Calibri" w:hAnsi="Calibri" w:cs="Calibri"/>
-        </w:rPr>
-        <w:t>Design</w:t>
-      </w:r>
-      <w:r>
-        <w:rPr>
-          <w:rFonts w:ascii="Calibri" w:eastAsia="Calibri" w:hAnsi="Calibri" w:cs="Calibri"/>
-        </w:rPr>
-        <w:t xml:space="preserve"> and Implementation</w:t>
-      </w:r>
-      <w:r>
-        <w:rPr>
-          <w:rFonts w:ascii="Calibri" w:eastAsia="Calibri" w:hAnsi="Calibri" w:cs="Calibri"/>
-        </w:rPr>
-        <w:t xml:space="preserve"> – </w:t>
-      </w:r>
-      <w:r>
-        <w:rPr>
-          <w:rFonts w:ascii="Calibri" w:eastAsia="Calibri" w:hAnsi="Calibri" w:cs="Calibri"/>
-          <w:b/>
-          <w:bCs/>
-        </w:rPr>
-        <w:t>second week</w:t>
-      </w:r>
-      <w:r>
-        <w:rPr>
-          <w:rFonts w:ascii="Calibri" w:eastAsia="Calibri" w:hAnsi="Calibri" w:cs="Calibri"/>
-        </w:rPr>
-        <w:t>:</w:t>
-      </w:r>
-    </w:p>
-    <w:p>
-      <w:pPr>
-        <w:pStyle w:val="ListParagraph"/>
-        <w:numPr>
-          <w:ilvl w:val="1"/>
-          <w:numId w:val="1"/>
-        </w:numPr>
-        <w:rPr>
-          <w:rFonts w:ascii="Calibri" w:eastAsia="Calibri" w:hAnsi="Calibri" w:cs="Calibri"/>
-        </w:rPr>
-      </w:pPr>
-      <w:r>
-        <w:rPr>
-          <w:rFonts w:ascii="Calibri" w:eastAsia="Calibri" w:hAnsi="Calibri" w:cs="Calibri"/>
-        </w:rPr>
-        <w:t xml:space="preserve">Creating Database Design and populating it with data </w:t>
-      </w:r>
-      <w:bookmarkStart w:id="19" w:name="_Hlk120351764"/>
-      <w:r>
-        <w:rPr>
-          <w:rFonts w:ascii="Calibri" w:eastAsia="Calibri" w:hAnsi="Calibri" w:cs="Calibri"/>
-        </w:rPr>
-        <w:t>(</w:t>
-      </w:r>
-      <w:r>
-        <w:rPr>
-          <w:rFonts w:ascii="Calibri" w:eastAsia="Calibri" w:hAnsi="Calibri" w:cs="Calibri"/>
-          <w:b/>
-          <w:bCs/>
-        </w:rPr>
-        <w:t>Data Access Layer</w:t>
-      </w:r>
-      <w:r>
-        <w:rPr>
-          <w:rFonts w:ascii="Calibri" w:eastAsia="Calibri" w:hAnsi="Calibri" w:cs="Calibri"/>
-        </w:rPr>
-        <w:t>)</w:t>
-      </w:r>
-      <w:bookmarkEnd w:id="19"/>
-      <w:r>
-        <w:rPr>
-          <w:rFonts w:ascii="Calibri" w:eastAsia="Calibri" w:hAnsi="Calibri" w:cs="Calibri"/>
-        </w:rPr>
-        <w:t>,</w:t>
-      </w:r>
-    </w:p>
-    <w:p>
-      <w:pPr>
-        <w:pStyle w:val="ListParagraph"/>
-        <w:numPr>
-          <w:ilvl w:val="1"/>
-          <w:numId w:val="1"/>
-        </w:numPr>
-        <w:rPr>
-          <w:rFonts w:ascii="Calibri" w:eastAsia="Calibri" w:hAnsi="Calibri" w:cs="Calibri"/>
-        </w:rPr>
-      </w:pPr>
-      <w:r>
-        <w:rPr>
-          <w:rFonts w:ascii="Calibri" w:eastAsia="Calibri" w:hAnsi="Calibri" w:cs="Calibri"/>
-        </w:rPr>
-        <w:t xml:space="preserve">Creating </w:t>
-      </w:r>
-      <w:r>
-        <w:rPr>
-          <w:rFonts w:ascii="Calibri" w:eastAsia="Calibri" w:hAnsi="Calibri" w:cs="Calibri"/>
-          <w:b/>
-          <w:bCs/>
-        </w:rPr>
-        <w:t>Logic</w:t>
-      </w:r>
-      <w:r>
-        <w:rPr>
-          <w:rFonts w:ascii="Calibri" w:eastAsia="Calibri" w:hAnsi="Calibri" w:cs="Calibri"/>
-          <w:b/>
-          <w:bCs/>
-        </w:rPr>
-        <w:t xml:space="preserve"> Layer</w:t>
-      </w:r>
-      <w:r>
-        <w:rPr>
-          <w:rFonts w:ascii="Calibri" w:eastAsia="Calibri" w:hAnsi="Calibri" w:cs="Calibri"/>
-        </w:rPr>
-        <w:t xml:space="preserve"> between </w:t>
-      </w:r>
-      <w:r>
-        <w:rPr>
-          <w:rFonts w:ascii="Calibri" w:eastAsia="Calibri" w:hAnsi="Calibri" w:cs="Calibri"/>
-          <w:b/>
-          <w:bCs/>
-        </w:rPr>
-        <w:t>Presentation Layer</w:t>
-      </w:r>
-      <w:r>
-        <w:rPr>
-          <w:rFonts w:ascii="Calibri" w:eastAsia="Calibri" w:hAnsi="Calibri" w:cs="Calibri"/>
-        </w:rPr>
-        <w:t xml:space="preserve"> and </w:t>
-      </w:r>
-      <w:r>
-        <w:rPr>
-          <w:rFonts w:ascii="Calibri" w:eastAsia="Calibri" w:hAnsi="Calibri" w:cs="Calibri"/>
-          <w:b/>
-          <w:bCs/>
-        </w:rPr>
-        <w:t>Data Access Layer</w:t>
-      </w:r>
-      <w:r>
-        <w:rPr>
-          <w:rFonts w:ascii="Calibri" w:eastAsia="Calibri" w:hAnsi="Calibri" w:cs="Calibri"/>
-          <w:b/>
-          <w:bCs/>
-        </w:rPr>
-        <w:t>,</w:t>
-      </w:r>
-    </w:p>
-    <w:p>
-      <w:pPr>
-        <w:pStyle w:val="ListParagraph"/>
-        <w:numPr>
-          <w:ilvl w:val="2"/>
-          <w:numId w:val="1"/>
-        </w:numPr>
-        <w:rPr>
-          <w:rFonts w:ascii="Calibri" w:eastAsia="Calibri" w:hAnsi="Calibri" w:cs="Calibri"/>
-        </w:rPr>
-      </w:pPr>
-      <w:r>
-        <w:rPr>
-          <w:rFonts w:ascii="Calibri" w:eastAsia="Calibri" w:hAnsi="Calibri" w:cs="Calibri"/>
-        </w:rPr>
-        <w:t xml:space="preserve">Retrieving data and </w:t>
-      </w:r>
-      <w:r>
-        <w:rPr>
-          <w:rFonts w:ascii="Calibri" w:eastAsia="Calibri" w:hAnsi="Calibri" w:cs="Calibri"/>
-        </w:rPr>
-        <w:t>passing it to Presentation Layer,</w:t>
-      </w:r>
-    </w:p>
-    <w:p>
-      <w:pPr>
-        <w:pStyle w:val="ListParagraph"/>
-        <w:numPr>
-          <w:ilvl w:val="2"/>
-          <w:numId w:val="1"/>
-        </w:numPr>
-        <w:rPr>
-          <w:rFonts w:ascii="Calibri" w:eastAsia="Calibri" w:hAnsi="Calibri" w:cs="Calibri"/>
-        </w:rPr>
-      </w:pPr>
-      <w:r>
-        <w:rPr>
-          <w:rFonts w:ascii="Calibri" w:eastAsia="Calibri" w:hAnsi="Calibri" w:cs="Calibri"/>
-        </w:rPr>
-        <w:t>Creating Desktop Storage Manager Application</w:t>
-      </w:r>
-      <w:r>
-        <w:rPr>
-          <w:rFonts w:ascii="Calibri" w:eastAsia="Calibri" w:hAnsi="Calibri" w:cs="Calibri"/>
-        </w:rPr>
-        <w:t>,</w:t>
-      </w:r>
-    </w:p>
-    <w:p>
-      <w:pPr>
-        <w:pStyle w:val="ListParagraph"/>
-        <w:numPr>
-          <w:ilvl w:val="1"/>
-          <w:numId w:val="1"/>
-        </w:numPr>
-        <w:rPr>
-          <w:rFonts w:ascii="Calibri" w:eastAsia="Calibri" w:hAnsi="Calibri" w:cs="Calibri"/>
-        </w:rPr>
-      </w:pPr>
-      <w:r>
-        <w:rPr>
-          <w:rFonts w:ascii="Calibri" w:eastAsia="Calibri" w:hAnsi="Calibri" w:cs="Calibri"/>
-        </w:rPr>
-        <w:t>Crating first test cases</w:t>
-      </w:r>
-      <w:r>
-        <w:rPr>
-          <w:rFonts w:ascii="Calibri" w:eastAsia="Calibri" w:hAnsi="Calibri" w:cs="Calibri"/>
-        </w:rPr>
-        <w:t>,</w:t>
-      </w:r>
-    </w:p>
-    <w:p>
-      <w:pPr>
-        <w:pStyle w:val="ListParagraph"/>
-        <w:numPr>
-          <w:ilvl w:val="0"/>
-          <w:numId w:val="1"/>
-        </w:numPr>
-        <w:rPr>
-          <w:rFonts w:ascii="Calibri" w:eastAsia="Calibri" w:hAnsi="Calibri" w:cs="Calibri"/>
-        </w:rPr>
-      </w:pPr>
-      <w:r>
-        <w:rPr>
-          <w:rFonts w:ascii="Calibri" w:eastAsia="Calibri" w:hAnsi="Calibri" w:cs="Calibri"/>
-        </w:rPr>
-        <w:t xml:space="preserve">Implementation – </w:t>
-      </w:r>
-      <w:r>
-        <w:rPr>
-          <w:rFonts w:ascii="Calibri" w:eastAsia="Calibri" w:hAnsi="Calibri" w:cs="Calibri"/>
-          <w:b/>
-          <w:bCs/>
-        </w:rPr>
-        <w:t>third week</w:t>
-      </w:r>
-      <w:r>
-        <w:rPr>
-          <w:rFonts w:ascii="Calibri" w:eastAsia="Calibri" w:hAnsi="Calibri" w:cs="Calibri"/>
-        </w:rPr>
-        <w:t>:</w:t>
-      </w:r>
-    </w:p>
-    <w:p>
-      <w:pPr>
-        <w:pStyle w:val="ListParagraph"/>
-        <w:numPr>
-          <w:ilvl w:val="1"/>
-          <w:numId w:val="1"/>
-        </w:numPr>
-      </w:pPr>
-      <w:r>
-        <w:rPr>
-          <w:rFonts w:ascii="Calibri" w:eastAsia="Calibri" w:hAnsi="Calibri" w:cs="Calibri"/>
-        </w:rPr>
-        <w:t>Creating Online Shop</w:t>
-      </w:r>
-    </w:p>
-    <w:p>
-      <w:pPr>
-        <w:pStyle w:val="ListParagraph"/>
-        <w:numPr>
-          <w:ilvl w:val="1"/>
-          <w:numId w:val="1"/>
-        </w:numPr>
-      </w:pPr>
-      <w:r>
-        <w:rPr>
-          <w:rFonts w:ascii="Calibri" w:eastAsia="Calibri" w:hAnsi="Calibri" w:cs="Calibri"/>
-        </w:rPr>
-        <w:t>Test Plan and Test Report</w:t>
-      </w:r>
-    </w:p>
+    <w:p/>
+    <w:tbl>
+      <w:tblPr>
+        <w:tblStyle w:val="Tabelalisty4akcent1"/>
+        <w:tblW w:w="0" w:type="auto"/>
+        <w:tblLook w:val="04A0" w:firstRow="1" w:lastRow="0" w:firstColumn="1" w:lastColumn="0" w:noHBand="0" w:noVBand="1"/>
+      </w:tblPr>
+      <w:tblGrid>
+        <w:gridCol w:w="2830"/>
+        <w:gridCol w:w="6186"/>
+      </w:tblGrid>
+      <w:tr>
+        <w:trPr>
+          <w:cnfStyle w:val="100000000000" w:firstRow="1" w:lastRow="0" w:firstColumn="0" w:lastColumn="0" w:oddVBand="0" w:evenVBand="0" w:oddHBand="0" w:evenHBand="0" w:firstRowFirstColumn="0" w:firstRowLastColumn="0" w:lastRowFirstColumn="0" w:lastRowLastColumn="0"/>
+        </w:trPr>
+        <w:tc>
+          <w:tcPr>
+            <w:cnfStyle w:val="001000000000" w:firstRow="0" w:lastRow="0" w:firstColumn="1" w:lastColumn="0" w:oddVBand="0" w:evenVBand="0" w:oddHBand="0" w:evenHBand="0" w:firstRowFirstColumn="0" w:firstRowLastColumn="0" w:lastRowFirstColumn="0" w:lastRowLastColumn="0"/>
+            <w:tcW w:w="2830" w:type="dxa"/>
+            <w:tcBorders>
+              <w:right w:val="single" w:sz="4" w:space="0" w:color="4472C4" w:themeColor="accent1"/>
+            </w:tcBorders>
+          </w:tcPr>
+          <w:p>
+            <w:r>
+              <w:t>Time</w:t>
+            </w:r>
+          </w:p>
+        </w:tc>
+        <w:tc>
+          <w:tcPr>
+            <w:tcW w:w="6186" w:type="dxa"/>
+            <w:tcBorders>
+              <w:left w:val="single" w:sz="4" w:space="0" w:color="4472C4" w:themeColor="accent1"/>
+            </w:tcBorders>
+          </w:tcPr>
+          <w:p>
+            <w:pPr>
+              <w:cnfStyle w:val="100000000000" w:firstRow="1" w:lastRow="0" w:firstColumn="0" w:lastColumn="0" w:oddVBand="0" w:evenVBand="0" w:oddHBand="0" w:evenHBand="0" w:firstRowFirstColumn="0" w:firstRowLastColumn="0" w:lastRowFirstColumn="0" w:lastRowLastColumn="0"/>
+            </w:pPr>
+            <w:r>
+              <w:t>Features and Deliverables</w:t>
+            </w:r>
+          </w:p>
+        </w:tc>
+      </w:tr>
+      <w:tr>
+        <w:trPr>
+          <w:cnfStyle w:val="000000100000" w:firstRow="0" w:lastRow="0" w:firstColumn="0" w:lastColumn="0" w:oddVBand="0" w:evenVBand="0" w:oddHBand="1" w:evenHBand="0" w:firstRowFirstColumn="0" w:firstRowLastColumn="0" w:lastRowFirstColumn="0" w:lastRowLastColumn="0"/>
+          <w:trHeight w:val="567"/>
+        </w:trPr>
+        <w:tc>
+          <w:tcPr>
+            <w:cnfStyle w:val="001000000000" w:firstRow="0" w:lastRow="0" w:firstColumn="1" w:lastColumn="0" w:oddVBand="0" w:evenVBand="0" w:oddHBand="0" w:evenHBand="0" w:firstRowFirstColumn="0" w:firstRowLastColumn="0" w:lastRowFirstColumn="0" w:lastRowLastColumn="0"/>
+            <w:tcW w:w="2830" w:type="dxa"/>
+            <w:tcBorders>
+              <w:right w:val="single" w:sz="4" w:space="0" w:color="4472C4" w:themeColor="accent1"/>
+            </w:tcBorders>
+            <w:vAlign w:val="center"/>
+          </w:tcPr>
+          <w:p>
+            <w:pPr>
+              <w:rPr>
+                <w:b w:val="0"/>
+                <w:bCs w:val="0"/>
+              </w:rPr>
+            </w:pPr>
+            <w:r>
+              <w:rPr>
+                <w:b w:val="0"/>
+                <w:bCs w:val="0"/>
+              </w:rPr>
+              <w:t>24.11.2022</w:t>
+            </w:r>
+            <w:r>
+              <w:rPr>
+                <w:b w:val="0"/>
+                <w:bCs w:val="0"/>
+              </w:rPr>
+              <w:t xml:space="preserve"> - </w:t>
+            </w:r>
+            <w:r>
+              <w:rPr>
+                <w:b w:val="0"/>
+                <w:bCs w:val="0"/>
+              </w:rPr>
+              <w:t>01.12.2022</w:t>
+            </w:r>
+          </w:p>
+        </w:tc>
+        <w:tc>
+          <w:tcPr>
+            <w:tcW w:w="6186" w:type="dxa"/>
+            <w:tcBorders>
+              <w:left w:val="single" w:sz="4" w:space="0" w:color="4472C4" w:themeColor="accent1"/>
+            </w:tcBorders>
+          </w:tcPr>
+          <w:p>
+            <w:pPr>
+              <w:pStyle w:val="Akapitzlist"/>
+              <w:numPr>
+                <w:ilvl w:val="0"/>
+                <w:numId w:val="1"/>
+              </w:numPr>
+              <w:cnfStyle w:val="000000100000" w:firstRow="0" w:lastRow="0" w:firstColumn="0" w:lastColumn="0" w:oddVBand="0" w:evenVBand="0" w:oddHBand="1" w:evenHBand="0" w:firstRowFirstColumn="0" w:firstRowLastColumn="0" w:lastRowFirstColumn="0" w:lastRowLastColumn="0"/>
+              <w:rPr>
+                <w:rFonts w:ascii="Calibri" w:eastAsia="Calibri" w:hAnsi="Calibri" w:cs="Calibri"/>
+              </w:rPr>
+            </w:pPr>
+            <w:r>
+              <w:rPr>
+                <w:rFonts w:ascii="Calibri" w:eastAsia="Calibri" w:hAnsi="Calibri" w:cs="Calibri"/>
+              </w:rPr>
+              <w:t>Documentation</w:t>
+            </w:r>
+          </w:p>
+          <w:p>
+            <w:pPr>
+              <w:pStyle w:val="Akapitzlist"/>
+              <w:numPr>
+                <w:ilvl w:val="1"/>
+                <w:numId w:val="1"/>
+              </w:numPr>
+              <w:cnfStyle w:val="000000100000" w:firstRow="0" w:lastRow="0" w:firstColumn="0" w:lastColumn="0" w:oddVBand="0" w:evenVBand="0" w:oddHBand="1" w:evenHBand="0" w:firstRowFirstColumn="0" w:firstRowLastColumn="0" w:lastRowFirstColumn="0" w:lastRowLastColumn="0"/>
+              <w:rPr>
+                <w:rFonts w:ascii="Calibri" w:eastAsia="Calibri" w:hAnsi="Calibri" w:cs="Calibri"/>
+              </w:rPr>
+            </w:pPr>
+            <w:r>
+              <w:rPr>
+                <w:rFonts w:ascii="Calibri" w:eastAsia="Calibri" w:hAnsi="Calibri" w:cs="Calibri"/>
+              </w:rPr>
+              <w:t>P</w:t>
+            </w:r>
+            <w:r>
+              <w:rPr>
+                <w:rFonts w:ascii="Calibri" w:eastAsia="Calibri" w:hAnsi="Calibri" w:cs="Calibri"/>
+              </w:rPr>
+              <w:t>roject plan</w:t>
+            </w:r>
+          </w:p>
+          <w:p>
+            <w:pPr>
+              <w:pStyle w:val="Akapitzlist"/>
+              <w:numPr>
+                <w:ilvl w:val="1"/>
+                <w:numId w:val="1"/>
+              </w:numPr>
+              <w:cnfStyle w:val="000000100000" w:firstRow="0" w:lastRow="0" w:firstColumn="0" w:lastColumn="0" w:oddVBand="0" w:evenVBand="0" w:oddHBand="1" w:evenHBand="0" w:firstRowFirstColumn="0" w:firstRowLastColumn="0" w:lastRowFirstColumn="0" w:lastRowLastColumn="0"/>
+              <w:rPr>
+                <w:rFonts w:ascii="Calibri" w:eastAsia="Calibri" w:hAnsi="Calibri" w:cs="Calibri"/>
+              </w:rPr>
+            </w:pPr>
+            <w:r>
+              <w:rPr>
+                <w:rFonts w:ascii="Calibri" w:eastAsia="Calibri" w:hAnsi="Calibri" w:cs="Calibri"/>
+              </w:rPr>
+              <w:t>URS</w:t>
+            </w:r>
+          </w:p>
+          <w:p>
+            <w:pPr>
+              <w:pStyle w:val="Akapitzlist"/>
+              <w:numPr>
+                <w:ilvl w:val="1"/>
+                <w:numId w:val="1"/>
+              </w:numPr>
+              <w:cnfStyle w:val="000000100000" w:firstRow="0" w:lastRow="0" w:firstColumn="0" w:lastColumn="0" w:oddVBand="0" w:evenVBand="0" w:oddHBand="1" w:evenHBand="0" w:firstRowFirstColumn="0" w:firstRowLastColumn="0" w:lastRowFirstColumn="0" w:lastRowLastColumn="0"/>
+              <w:rPr>
+                <w:rFonts w:ascii="Calibri" w:eastAsia="Calibri" w:hAnsi="Calibri" w:cs="Calibri"/>
+              </w:rPr>
+            </w:pPr>
+            <w:r>
+              <w:rPr>
+                <w:rFonts w:ascii="Calibri" w:eastAsia="Calibri" w:hAnsi="Calibri" w:cs="Calibri"/>
+              </w:rPr>
+              <w:t>UML</w:t>
+            </w:r>
+          </w:p>
+          <w:p>
+            <w:pPr>
+              <w:pStyle w:val="Akapitzlist"/>
+              <w:numPr>
+                <w:ilvl w:val="0"/>
+                <w:numId w:val="1"/>
+              </w:numPr>
+              <w:contextualSpacing w:val="0"/>
+              <w:cnfStyle w:val="000000100000" w:firstRow="0" w:lastRow="0" w:firstColumn="0" w:lastColumn="0" w:oddVBand="0" w:evenVBand="0" w:oddHBand="1" w:evenHBand="0" w:firstRowFirstColumn="0" w:firstRowLastColumn="0" w:lastRowFirstColumn="0" w:lastRowLastColumn="0"/>
+              <w:rPr>
+                <w:rFonts w:ascii="Calibri" w:eastAsia="Calibri" w:hAnsi="Calibri" w:cs="Calibri"/>
+              </w:rPr>
+            </w:pPr>
+            <w:r>
+              <w:rPr>
+                <w:rFonts w:ascii="Calibri" w:eastAsia="Calibri" w:hAnsi="Calibri" w:cs="Calibri"/>
+              </w:rPr>
+              <w:t>Layout for the Online Shop and Desktop Storage Manager</w:t>
+            </w:r>
+          </w:p>
+          <w:p>
+            <w:pPr>
+              <w:pStyle w:val="Akapitzlist"/>
+              <w:numPr>
+                <w:ilvl w:val="0"/>
+                <w:numId w:val="1"/>
+              </w:numPr>
+              <w:contextualSpacing w:val="0"/>
+              <w:cnfStyle w:val="000000100000" w:firstRow="0" w:lastRow="0" w:firstColumn="0" w:lastColumn="0" w:oddVBand="0" w:evenVBand="0" w:oddHBand="1" w:evenHBand="0" w:firstRowFirstColumn="0" w:firstRowLastColumn="0" w:lastRowFirstColumn="0" w:lastRowLastColumn="0"/>
+              <w:rPr>
+                <w:rFonts w:ascii="Calibri" w:eastAsia="Calibri" w:hAnsi="Calibri" w:cs="Calibri"/>
+              </w:rPr>
+            </w:pPr>
+            <w:r>
+              <w:t>Database design</w:t>
+            </w:r>
+          </w:p>
+        </w:tc>
+      </w:tr>
+      <w:tr>
+        <w:trPr>
+          <w:trHeight w:val="567"/>
+        </w:trPr>
+        <w:tc>
+          <w:tcPr>
+            <w:cnfStyle w:val="001000000000" w:firstRow="0" w:lastRow="0" w:firstColumn="1" w:lastColumn="0" w:oddVBand="0" w:evenVBand="0" w:oddHBand="0" w:evenHBand="0" w:firstRowFirstColumn="0" w:firstRowLastColumn="0" w:lastRowFirstColumn="0" w:lastRowLastColumn="0"/>
+            <w:tcW w:w="2830" w:type="dxa"/>
+            <w:tcBorders>
+              <w:right w:val="single" w:sz="4" w:space="0" w:color="4472C4" w:themeColor="accent1"/>
+            </w:tcBorders>
+            <w:vAlign w:val="center"/>
+          </w:tcPr>
+          <w:p>
+            <w:pPr>
+              <w:rPr>
+                <w:b w:val="0"/>
+                <w:bCs w:val="0"/>
+              </w:rPr>
+            </w:pPr>
+            <w:r>
+              <w:rPr>
+                <w:b w:val="0"/>
+                <w:bCs w:val="0"/>
+              </w:rPr>
+              <w:t>01.12.2022</w:t>
+            </w:r>
+            <w:r>
+              <w:rPr>
+                <w:b w:val="0"/>
+                <w:bCs w:val="0"/>
+              </w:rPr>
+              <w:t xml:space="preserve"> - </w:t>
+            </w:r>
+            <w:r>
+              <w:rPr>
+                <w:b w:val="0"/>
+                <w:bCs w:val="0"/>
+              </w:rPr>
+              <w:t>08.12.2022</w:t>
+            </w:r>
+          </w:p>
+        </w:tc>
+        <w:tc>
+          <w:tcPr>
+            <w:tcW w:w="6186" w:type="dxa"/>
+            <w:tcBorders>
+              <w:left w:val="single" w:sz="4" w:space="0" w:color="4472C4" w:themeColor="accent1"/>
+            </w:tcBorders>
+          </w:tcPr>
+          <w:p>
+            <w:pPr>
+              <w:pStyle w:val="Akapitzlist"/>
+              <w:numPr>
+                <w:ilvl w:val="0"/>
+                <w:numId w:val="21"/>
+              </w:numPr>
+              <w:cnfStyle w:val="000000000000" w:firstRow="0" w:lastRow="0" w:firstColumn="0" w:lastColumn="0" w:oddVBand="0" w:evenVBand="0" w:oddHBand="0" w:evenHBand="0" w:firstRowFirstColumn="0" w:firstRowLastColumn="0" w:lastRowFirstColumn="0" w:lastRowLastColumn="0"/>
+            </w:pPr>
+            <w:r>
+              <w:t xml:space="preserve">Desktop </w:t>
+            </w:r>
+          </w:p>
+          <w:p>
+            <w:pPr>
+              <w:pStyle w:val="Akapitzlist"/>
+              <w:numPr>
+                <w:ilvl w:val="1"/>
+                <w:numId w:val="21"/>
+              </w:numPr>
+              <w:cnfStyle w:val="000000000000" w:firstRow="0" w:lastRow="0" w:firstColumn="0" w:lastColumn="0" w:oddVBand="0" w:evenVBand="0" w:oddHBand="0" w:evenHBand="0" w:firstRowFirstColumn="0" w:firstRowLastColumn="0" w:lastRowFirstColumn="0" w:lastRowLastColumn="0"/>
+            </w:pPr>
+            <w:r>
+              <w:t>Item Manager</w:t>
+            </w:r>
+          </w:p>
+          <w:p>
+            <w:pPr>
+              <w:pStyle w:val="Akapitzlist"/>
+              <w:numPr>
+                <w:ilvl w:val="1"/>
+                <w:numId w:val="21"/>
+              </w:numPr>
+              <w:cnfStyle w:val="000000000000" w:firstRow="0" w:lastRow="0" w:firstColumn="0" w:lastColumn="0" w:oddVBand="0" w:evenVBand="0" w:oddHBand="0" w:evenHBand="0" w:firstRowFirstColumn="0" w:firstRowLastColumn="0" w:lastRowFirstColumn="0" w:lastRowLastColumn="0"/>
+            </w:pPr>
+            <w:r>
+              <w:t>Order Process Manager</w:t>
+            </w:r>
+          </w:p>
+          <w:p>
+            <w:pPr>
+              <w:pStyle w:val="Akapitzlist"/>
+              <w:numPr>
+                <w:ilvl w:val="0"/>
+                <w:numId w:val="21"/>
+              </w:numPr>
+              <w:cnfStyle w:val="000000000000" w:firstRow="0" w:lastRow="0" w:firstColumn="0" w:lastColumn="0" w:oddVBand="0" w:evenVBand="0" w:oddHBand="0" w:evenHBand="0" w:firstRowFirstColumn="0" w:firstRowLastColumn="0" w:lastRowFirstColumn="0" w:lastRowLastColumn="0"/>
+            </w:pPr>
+            <w:r>
+              <w:t>Online Shop</w:t>
+            </w:r>
+          </w:p>
+          <w:p>
+            <w:pPr>
+              <w:pStyle w:val="Akapitzlist"/>
+              <w:numPr>
+                <w:ilvl w:val="1"/>
+                <w:numId w:val="21"/>
+              </w:numPr>
+              <w:cnfStyle w:val="000000000000" w:firstRow="0" w:lastRow="0" w:firstColumn="0" w:lastColumn="0" w:oddVBand="0" w:evenVBand="0" w:oddHBand="0" w:evenHBand="0" w:firstRowFirstColumn="0" w:firstRowLastColumn="0" w:lastRowFirstColumn="0" w:lastRowLastColumn="0"/>
+            </w:pPr>
+            <w:r>
+              <w:t>Process of placing an order</w:t>
+            </w:r>
+          </w:p>
+          <w:p>
+            <w:pPr>
+              <w:pStyle w:val="Akapitzlist"/>
+              <w:numPr>
+                <w:ilvl w:val="1"/>
+                <w:numId w:val="21"/>
+              </w:numPr>
+              <w:cnfStyle w:val="000000000000" w:firstRow="0" w:lastRow="0" w:firstColumn="0" w:lastColumn="0" w:oddVBand="0" w:evenVBand="0" w:oddHBand="0" w:evenHBand="0" w:firstRowFirstColumn="0" w:firstRowLastColumn="0" w:lastRowFirstColumn="0" w:lastRowLastColumn="0"/>
+            </w:pPr>
+            <w:r>
+              <w:t>Viewing placed orders</w:t>
+            </w:r>
+          </w:p>
+          <w:p>
+            <w:pPr>
+              <w:pStyle w:val="Akapitzlist"/>
+              <w:numPr>
+                <w:ilvl w:val="0"/>
+                <w:numId w:val="21"/>
+              </w:numPr>
+              <w:cnfStyle w:val="000000000000" w:firstRow="0" w:lastRow="0" w:firstColumn="0" w:lastColumn="0" w:oddVBand="0" w:evenVBand="0" w:oddHBand="0" w:evenHBand="0" w:firstRowFirstColumn="0" w:firstRowLastColumn="0" w:lastRowFirstColumn="0" w:lastRowLastColumn="0"/>
+            </w:pPr>
+            <w:r>
+              <w:t>Test Plan and Test Cases</w:t>
+            </w:r>
+          </w:p>
+          <w:p>
+            <w:pPr>
+              <w:pStyle w:val="Akapitzlist"/>
+              <w:numPr>
+                <w:ilvl w:val="0"/>
+                <w:numId w:val="21"/>
+              </w:numPr>
+              <w:cnfStyle w:val="000000000000" w:firstRow="0" w:lastRow="0" w:firstColumn="0" w:lastColumn="0" w:oddVBand="0" w:evenVBand="0" w:oddHBand="0" w:evenHBand="0" w:firstRowFirstColumn="0" w:firstRowLastColumn="0" w:lastRowFirstColumn="0" w:lastRowLastColumn="0"/>
+            </w:pPr>
+            <w:r>
+              <w:t>Unit tests</w:t>
+            </w:r>
+          </w:p>
+        </w:tc>
+      </w:tr>
+      <w:tr>
+        <w:trPr>
+          <w:cnfStyle w:val="000000100000" w:firstRow="0" w:lastRow="0" w:firstColumn="0" w:lastColumn="0" w:oddVBand="0" w:evenVBand="0" w:oddHBand="1" w:evenHBand="0" w:firstRowFirstColumn="0" w:firstRowLastColumn="0" w:lastRowFirstColumn="0" w:lastRowLastColumn="0"/>
+          <w:trHeight w:val="567"/>
+        </w:trPr>
+        <w:tc>
+          <w:tcPr>
+            <w:cnfStyle w:val="001000000000" w:firstRow="0" w:lastRow="0" w:firstColumn="1" w:lastColumn="0" w:oddVBand="0" w:evenVBand="0" w:oddHBand="0" w:evenHBand="0" w:firstRowFirstColumn="0" w:firstRowLastColumn="0" w:lastRowFirstColumn="0" w:lastRowLastColumn="0"/>
+            <w:tcW w:w="2830" w:type="dxa"/>
+            <w:tcBorders>
+              <w:right w:val="single" w:sz="4" w:space="0" w:color="4472C4" w:themeColor="accent1"/>
+            </w:tcBorders>
+            <w:vAlign w:val="center"/>
+          </w:tcPr>
+          <w:p>
+            <w:pPr>
+              <w:rPr>
+                <w:b w:val="0"/>
+                <w:bCs w:val="0"/>
+              </w:rPr>
+            </w:pPr>
+            <w:r>
+              <w:rPr>
+                <w:b w:val="0"/>
+                <w:bCs w:val="0"/>
+              </w:rPr>
+              <w:t>08.12.2022</w:t>
+            </w:r>
+            <w:r>
+              <w:rPr>
+                <w:b w:val="0"/>
+                <w:bCs w:val="0"/>
+              </w:rPr>
+              <w:t xml:space="preserve"> - </w:t>
+            </w:r>
+            <w:r>
+              <w:rPr>
+                <w:b w:val="0"/>
+                <w:bCs w:val="0"/>
+              </w:rPr>
+              <w:t>15.12.2022</w:t>
+            </w:r>
+          </w:p>
+        </w:tc>
+        <w:tc>
+          <w:tcPr>
+            <w:tcW w:w="6186" w:type="dxa"/>
+            <w:tcBorders>
+              <w:left w:val="single" w:sz="4" w:space="0" w:color="4472C4" w:themeColor="accent1"/>
+            </w:tcBorders>
+          </w:tcPr>
+          <w:p>
+            <w:pPr>
+              <w:pStyle w:val="Akapitzlist"/>
+              <w:numPr>
+                <w:ilvl w:val="0"/>
+                <w:numId w:val="22"/>
+              </w:numPr>
+              <w:cnfStyle w:val="000000100000" w:firstRow="0" w:lastRow="0" w:firstColumn="0" w:lastColumn="0" w:oddVBand="0" w:evenVBand="0" w:oddHBand="1" w:evenHBand="0" w:firstRowFirstColumn="0" w:firstRowLastColumn="0" w:lastRowFirstColumn="0" w:lastRowLastColumn="0"/>
+            </w:pPr>
+            <w:r>
+              <w:t>Bonus Card &amp; Collecting bonus points</w:t>
+            </w:r>
+          </w:p>
+          <w:p>
+            <w:pPr>
+              <w:pStyle w:val="Akapitzlist"/>
+              <w:numPr>
+                <w:ilvl w:val="0"/>
+                <w:numId w:val="22"/>
+              </w:numPr>
+              <w:cnfStyle w:val="000000100000" w:firstRow="0" w:lastRow="0" w:firstColumn="0" w:lastColumn="0" w:oddVBand="0" w:evenVBand="0" w:oddHBand="1" w:evenHBand="0" w:firstRowFirstColumn="0" w:firstRowLastColumn="0" w:lastRowFirstColumn="0" w:lastRowLastColumn="0"/>
+            </w:pPr>
+            <w:r>
+              <w:t xml:space="preserve">Spending bonus points from the bonus card </w:t>
+            </w:r>
+          </w:p>
+          <w:p>
+            <w:pPr>
+              <w:pStyle w:val="Akapitzlist"/>
+              <w:numPr>
+                <w:ilvl w:val="0"/>
+                <w:numId w:val="22"/>
+              </w:numPr>
+              <w:cnfStyle w:val="000000100000" w:firstRow="0" w:lastRow="0" w:firstColumn="0" w:lastColumn="0" w:oddVBand="0" w:evenVBand="0" w:oddHBand="1" w:evenHBand="0" w:firstRowFirstColumn="0" w:firstRowLastColumn="0" w:lastRowFirstColumn="0" w:lastRowLastColumn="0"/>
+            </w:pPr>
+            <w:r>
+              <w:t>Favourite list of items</w:t>
+            </w:r>
+          </w:p>
+          <w:p>
+            <w:pPr>
+              <w:pStyle w:val="Akapitzlist"/>
+              <w:numPr>
+                <w:ilvl w:val="0"/>
+                <w:numId w:val="22"/>
+              </w:numPr>
+              <w:cnfStyle w:val="000000100000" w:firstRow="0" w:lastRow="0" w:firstColumn="0" w:lastColumn="0" w:oddVBand="0" w:evenVBand="0" w:oddHBand="1" w:evenHBand="0" w:firstRowFirstColumn="0" w:firstRowLastColumn="0" w:lastRowFirstColumn="0" w:lastRowLastColumn="0"/>
+            </w:pPr>
+            <w:r>
+              <w:t>Test Plan and Test Cases Update</w:t>
+            </w:r>
+          </w:p>
+          <w:p>
+            <w:pPr>
+              <w:pStyle w:val="Akapitzlist"/>
+              <w:numPr>
+                <w:ilvl w:val="0"/>
+                <w:numId w:val="22"/>
+              </w:numPr>
+              <w:cnfStyle w:val="000000100000" w:firstRow="0" w:lastRow="0" w:firstColumn="0" w:lastColumn="0" w:oddVBand="0" w:evenVBand="0" w:oddHBand="1" w:evenHBand="0" w:firstRowFirstColumn="0" w:firstRowLastColumn="0" w:lastRowFirstColumn="0" w:lastRowLastColumn="0"/>
+            </w:pPr>
+            <w:r>
+              <w:t>Unit tests</w:t>
+            </w:r>
+          </w:p>
+        </w:tc>
+      </w:tr>
+      <w:tr>
+        <w:trPr>
+          <w:trHeight w:val="567"/>
+        </w:trPr>
+        <w:tc>
+          <w:tcPr>
+            <w:cnfStyle w:val="001000000000" w:firstRow="0" w:lastRow="0" w:firstColumn="1" w:lastColumn="0" w:oddVBand="0" w:evenVBand="0" w:oddHBand="0" w:evenHBand="0" w:firstRowFirstColumn="0" w:firstRowLastColumn="0" w:lastRowFirstColumn="0" w:lastRowLastColumn="0"/>
+            <w:tcW w:w="2830" w:type="dxa"/>
+            <w:tcBorders>
+              <w:right w:val="single" w:sz="4" w:space="0" w:color="4472C4" w:themeColor="accent1"/>
+            </w:tcBorders>
+            <w:vAlign w:val="center"/>
+          </w:tcPr>
+          <w:p>
+            <w:pPr>
+              <w:rPr>
+                <w:b w:val="0"/>
+                <w:bCs w:val="0"/>
+              </w:rPr>
+            </w:pPr>
+            <w:r>
+              <w:rPr>
+                <w:b w:val="0"/>
+                <w:bCs w:val="0"/>
+              </w:rPr>
+              <w:t>15.12.2022</w:t>
+            </w:r>
+            <w:r>
+              <w:rPr>
+                <w:b w:val="0"/>
+                <w:bCs w:val="0"/>
+              </w:rPr>
+              <w:t xml:space="preserve"> - </w:t>
+            </w:r>
+            <w:r>
+              <w:rPr>
+                <w:b w:val="0"/>
+                <w:bCs w:val="0"/>
+              </w:rPr>
+              <w:t>23.12.2022</w:t>
+            </w:r>
+          </w:p>
+        </w:tc>
+        <w:tc>
+          <w:tcPr>
+            <w:tcW w:w="6186" w:type="dxa"/>
+            <w:tcBorders>
+              <w:left w:val="single" w:sz="4" w:space="0" w:color="4472C4" w:themeColor="accent1"/>
+            </w:tcBorders>
+          </w:tcPr>
+          <w:p>
+            <w:pPr>
+              <w:pStyle w:val="Akapitzlist"/>
+              <w:numPr>
+                <w:ilvl w:val="0"/>
+                <w:numId w:val="24"/>
+              </w:numPr>
+              <w:cnfStyle w:val="000000000000" w:firstRow="0" w:lastRow="0" w:firstColumn="0" w:lastColumn="0" w:oddVBand="0" w:evenVBand="0" w:oddHBand="0" w:evenHBand="0" w:firstRowFirstColumn="0" w:firstRowLastColumn="0" w:lastRowFirstColumn="0" w:lastRowLastColumn="0"/>
+            </w:pPr>
+            <w:r>
+              <w:t>Polishing</w:t>
+            </w:r>
+          </w:p>
+        </w:tc>
+      </w:tr>
+    </w:tbl>
+    <w:p/>
     <w:sectPr>
       <w:pgSz w:w="11906" w:h="16838"/>
       <w:pgMar w:top="1440" w:right="1440" w:bottom="1440" w:left="1440" w:header="720" w:footer="720" w:gutter="0"/>
@@ -1601,7 +1718,7 @@
         </w:tcPr>
         <w:p>
           <w:pPr>
-            <w:pStyle w:val="Header"/>
+            <w:pStyle w:val="Nagwek"/>
             <w:ind w:left="-115"/>
           </w:pPr>
         </w:p>
@@ -1612,7 +1729,7 @@
         </w:tcPr>
         <w:p>
           <w:pPr>
-            <w:pStyle w:val="Header"/>
+            <w:pStyle w:val="Nagwek"/>
             <w:jc w:val="center"/>
           </w:pPr>
           <w:r>
@@ -1641,7 +1758,7 @@
         </w:tcPr>
         <w:p>
           <w:pPr>
-            <w:pStyle w:val="Header"/>
+            <w:pStyle w:val="Nagwek"/>
             <w:ind w:right="-115"/>
             <w:jc w:val="right"/>
           </w:pPr>
@@ -1651,7 +1768,7 @@
   </w:tbl>
   <w:p>
     <w:pPr>
-      <w:pStyle w:val="Footer"/>
+      <w:pStyle w:val="Stopka"/>
     </w:pPr>
   </w:p>
 </w:ftr>
@@ -1702,7 +1819,7 @@
         </w:tcPr>
         <w:p>
           <w:pPr>
-            <w:pStyle w:val="Header"/>
+            <w:pStyle w:val="Nagwek"/>
             <w:ind w:left="-115"/>
           </w:pPr>
         </w:p>
@@ -1713,7 +1830,7 @@
         </w:tcPr>
         <w:p>
           <w:pPr>
-            <w:pStyle w:val="Header"/>
+            <w:pStyle w:val="Nagwek"/>
             <w:jc w:val="center"/>
           </w:pPr>
         </w:p>
@@ -1724,7 +1841,7 @@
         </w:tcPr>
         <w:p>
           <w:pPr>
-            <w:pStyle w:val="Header"/>
+            <w:pStyle w:val="Nagwek"/>
             <w:ind w:right="-115"/>
             <w:jc w:val="right"/>
           </w:pPr>
@@ -1734,7 +1851,7 @@
   </w:tbl>
   <w:p>
     <w:pPr>
-      <w:pStyle w:val="Header"/>
+      <w:pStyle w:val="Nagwek"/>
     </w:pPr>
   </w:p>
 </w:hdr>
@@ -1934,6 +2051,92 @@
     </w:lvl>
   </w:abstractNum>
   <w:abstractNum w:abstractNumId="2" w15:restartNumberingAfterBreak="0">
+    <w:nsid w:val="0AD11BD4"/>
+    <w:multiLevelType w:val="hybridMultilevel"/>
+    <w:tmpl w:val="A0A2DD90"/>
+    <w:lvl w:ilvl="0" w:tplc="9FFAE94A">
+      <w:start w:val="1"/>
+      <w:numFmt w:val="decimal"/>
+      <w:lvlText w:val="%1."/>
+      <w:lvlJc w:val="left"/>
+      <w:pPr>
+        <w:ind w:left="360" w:hanging="360"/>
+      </w:pPr>
+    </w:lvl>
+    <w:lvl w:ilvl="1" w:tplc="04150019">
+      <w:start w:val="1"/>
+      <w:numFmt w:val="lowerLetter"/>
+      <w:lvlText w:val="%2."/>
+      <w:lvlJc w:val="left"/>
+      <w:pPr>
+        <w:ind w:left="1440" w:hanging="360"/>
+      </w:pPr>
+    </w:lvl>
+    <w:lvl w:ilvl="2" w:tplc="0415001B" w:tentative="1">
+      <w:start w:val="1"/>
+      <w:numFmt w:val="lowerRoman"/>
+      <w:lvlText w:val="%3."/>
+      <w:lvlJc w:val="right"/>
+      <w:pPr>
+        <w:ind w:left="2160" w:hanging="180"/>
+      </w:pPr>
+    </w:lvl>
+    <w:lvl w:ilvl="3" w:tplc="0415000F" w:tentative="1">
+      <w:start w:val="1"/>
+      <w:numFmt w:val="decimal"/>
+      <w:lvlText w:val="%4."/>
+      <w:lvlJc w:val="left"/>
+      <w:pPr>
+        <w:ind w:left="2880" w:hanging="360"/>
+      </w:pPr>
+    </w:lvl>
+    <w:lvl w:ilvl="4" w:tplc="04150019" w:tentative="1">
+      <w:start w:val="1"/>
+      <w:numFmt w:val="lowerLetter"/>
+      <w:lvlText w:val="%5."/>
+      <w:lvlJc w:val="left"/>
+      <w:pPr>
+        <w:ind w:left="3600" w:hanging="360"/>
+      </w:pPr>
+    </w:lvl>
+    <w:lvl w:ilvl="5" w:tplc="0415001B" w:tentative="1">
+      <w:start w:val="1"/>
+      <w:numFmt w:val="lowerRoman"/>
+      <w:lvlText w:val="%6."/>
+      <w:lvlJc w:val="right"/>
+      <w:pPr>
+        <w:ind w:left="4320" w:hanging="180"/>
+      </w:pPr>
+    </w:lvl>
+    <w:lvl w:ilvl="6" w:tplc="0415000F" w:tentative="1">
+      <w:start w:val="1"/>
+      <w:numFmt w:val="decimal"/>
+      <w:lvlText w:val="%7."/>
+      <w:lvlJc w:val="left"/>
+      <w:pPr>
+        <w:ind w:left="5040" w:hanging="360"/>
+      </w:pPr>
+    </w:lvl>
+    <w:lvl w:ilvl="7" w:tplc="04150019" w:tentative="1">
+      <w:start w:val="1"/>
+      <w:numFmt w:val="lowerLetter"/>
+      <w:lvlText w:val="%8."/>
+      <w:lvlJc w:val="left"/>
+      <w:pPr>
+        <w:ind w:left="5760" w:hanging="360"/>
+      </w:pPr>
+    </w:lvl>
+    <w:lvl w:ilvl="8" w:tplc="0415001B" w:tentative="1">
+      <w:start w:val="1"/>
+      <w:numFmt w:val="lowerRoman"/>
+      <w:lvlText w:val="%9."/>
+      <w:lvlJc w:val="right"/>
+      <w:pPr>
+        <w:ind w:left="6480" w:hanging="180"/>
+      </w:pPr>
+    </w:lvl>
+  </w:abstractNum>
+  <w:abstractNum w:abstractNumId="3" w15:restartNumberingAfterBreak="0">
     <w:nsid w:val="0F1609D8"/>
     <w:multiLevelType w:val="hybridMultilevel"/>
     <w:tmpl w:val="FFFFFFFF"/>
@@ -2019,7 +2222,179 @@
       </w:pPr>
     </w:lvl>
   </w:abstractNum>
-  <w:abstractNum w:abstractNumId="3" w15:restartNumberingAfterBreak="0">
+  <w:abstractNum w:abstractNumId="4" w15:restartNumberingAfterBreak="0">
+    <w:nsid w:val="0F1D7CA6"/>
+    <w:multiLevelType w:val="hybridMultilevel"/>
+    <w:tmpl w:val="83862030"/>
+    <w:lvl w:ilvl="0" w:tplc="9FFAE94A">
+      <w:start w:val="1"/>
+      <w:numFmt w:val="decimal"/>
+      <w:lvlText w:val="%1."/>
+      <w:lvlJc w:val="left"/>
+      <w:pPr>
+        <w:ind w:left="360" w:hanging="360"/>
+      </w:pPr>
+    </w:lvl>
+    <w:lvl w:ilvl="1" w:tplc="04150019" w:tentative="1">
+      <w:start w:val="1"/>
+      <w:numFmt w:val="lowerLetter"/>
+      <w:lvlText w:val="%2."/>
+      <w:lvlJc w:val="left"/>
+      <w:pPr>
+        <w:ind w:left="1440" w:hanging="360"/>
+      </w:pPr>
+    </w:lvl>
+    <w:lvl w:ilvl="2" w:tplc="0415001B" w:tentative="1">
+      <w:start w:val="1"/>
+      <w:numFmt w:val="lowerRoman"/>
+      <w:lvlText w:val="%3."/>
+      <w:lvlJc w:val="right"/>
+      <w:pPr>
+        <w:ind w:left="2160" w:hanging="180"/>
+      </w:pPr>
+    </w:lvl>
+    <w:lvl w:ilvl="3" w:tplc="0415000F" w:tentative="1">
+      <w:start w:val="1"/>
+      <w:numFmt w:val="decimal"/>
+      <w:lvlText w:val="%4."/>
+      <w:lvlJc w:val="left"/>
+      <w:pPr>
+        <w:ind w:left="2880" w:hanging="360"/>
+      </w:pPr>
+    </w:lvl>
+    <w:lvl w:ilvl="4" w:tplc="04150019" w:tentative="1">
+      <w:start w:val="1"/>
+      <w:numFmt w:val="lowerLetter"/>
+      <w:lvlText w:val="%5."/>
+      <w:lvlJc w:val="left"/>
+      <w:pPr>
+        <w:ind w:left="3600" w:hanging="360"/>
+      </w:pPr>
+    </w:lvl>
+    <w:lvl w:ilvl="5" w:tplc="0415001B" w:tentative="1">
+      <w:start w:val="1"/>
+      <w:numFmt w:val="lowerRoman"/>
+      <w:lvlText w:val="%6."/>
+      <w:lvlJc w:val="right"/>
+      <w:pPr>
+        <w:ind w:left="4320" w:hanging="180"/>
+      </w:pPr>
+    </w:lvl>
+    <w:lvl w:ilvl="6" w:tplc="0415000F" w:tentative="1">
+      <w:start w:val="1"/>
+      <w:numFmt w:val="decimal"/>
+      <w:lvlText w:val="%7."/>
+      <w:lvlJc w:val="left"/>
+      <w:pPr>
+        <w:ind w:left="5040" w:hanging="360"/>
+      </w:pPr>
+    </w:lvl>
+    <w:lvl w:ilvl="7" w:tplc="04150019" w:tentative="1">
+      <w:start w:val="1"/>
+      <w:numFmt w:val="lowerLetter"/>
+      <w:lvlText w:val="%8."/>
+      <w:lvlJc w:val="left"/>
+      <w:pPr>
+        <w:ind w:left="5760" w:hanging="360"/>
+      </w:pPr>
+    </w:lvl>
+    <w:lvl w:ilvl="8" w:tplc="0415001B" w:tentative="1">
+      <w:start w:val="1"/>
+      <w:numFmt w:val="lowerRoman"/>
+      <w:lvlText w:val="%9."/>
+      <w:lvlJc w:val="right"/>
+      <w:pPr>
+        <w:ind w:left="6480" w:hanging="180"/>
+      </w:pPr>
+    </w:lvl>
+  </w:abstractNum>
+  <w:abstractNum w:abstractNumId="5" w15:restartNumberingAfterBreak="0">
+    <w:nsid w:val="16D52E3B"/>
+    <w:multiLevelType w:val="hybridMultilevel"/>
+    <w:tmpl w:val="B3B6DAB8"/>
+    <w:lvl w:ilvl="0" w:tplc="9FFAE94A">
+      <w:start w:val="1"/>
+      <w:numFmt w:val="decimal"/>
+      <w:lvlText w:val="%1."/>
+      <w:lvlJc w:val="left"/>
+      <w:pPr>
+        <w:ind w:left="360" w:hanging="360"/>
+      </w:pPr>
+    </w:lvl>
+    <w:lvl w:ilvl="1" w:tplc="04150019" w:tentative="1">
+      <w:start w:val="1"/>
+      <w:numFmt w:val="lowerLetter"/>
+      <w:lvlText w:val="%2."/>
+      <w:lvlJc w:val="left"/>
+      <w:pPr>
+        <w:ind w:left="1440" w:hanging="360"/>
+      </w:pPr>
+    </w:lvl>
+    <w:lvl w:ilvl="2" w:tplc="0415001B" w:tentative="1">
+      <w:start w:val="1"/>
+      <w:numFmt w:val="lowerRoman"/>
+      <w:lvlText w:val="%3."/>
+      <w:lvlJc w:val="right"/>
+      <w:pPr>
+        <w:ind w:left="2160" w:hanging="180"/>
+      </w:pPr>
+    </w:lvl>
+    <w:lvl w:ilvl="3" w:tplc="0415000F" w:tentative="1">
+      <w:start w:val="1"/>
+      <w:numFmt w:val="decimal"/>
+      <w:lvlText w:val="%4."/>
+      <w:lvlJc w:val="left"/>
+      <w:pPr>
+        <w:ind w:left="2880" w:hanging="360"/>
+      </w:pPr>
+    </w:lvl>
+    <w:lvl w:ilvl="4" w:tplc="04150019" w:tentative="1">
+      <w:start w:val="1"/>
+      <w:numFmt w:val="lowerLetter"/>
+      <w:lvlText w:val="%5."/>
+      <w:lvlJc w:val="left"/>
+      <w:pPr>
+        <w:ind w:left="3600" w:hanging="360"/>
+      </w:pPr>
+    </w:lvl>
+    <w:lvl w:ilvl="5" w:tplc="0415001B" w:tentative="1">
+      <w:start w:val="1"/>
+      <w:numFmt w:val="lowerRoman"/>
+      <w:lvlText w:val="%6."/>
+      <w:lvlJc w:val="right"/>
+      <w:pPr>
+        <w:ind w:left="4320" w:hanging="180"/>
+      </w:pPr>
+    </w:lvl>
+    <w:lvl w:ilvl="6" w:tplc="0415000F" w:tentative="1">
+      <w:start w:val="1"/>
+      <w:numFmt w:val="decimal"/>
+      <w:lvlText w:val="%7."/>
+      <w:lvlJc w:val="left"/>
+      <w:pPr>
+        <w:ind w:left="5040" w:hanging="360"/>
+      </w:pPr>
+    </w:lvl>
+    <w:lvl w:ilvl="7" w:tplc="04150019" w:tentative="1">
+      <w:start w:val="1"/>
+      <w:numFmt w:val="lowerLetter"/>
+      <w:lvlText w:val="%8."/>
+      <w:lvlJc w:val="left"/>
+      <w:pPr>
+        <w:ind w:left="5760" w:hanging="360"/>
+      </w:pPr>
+    </w:lvl>
+    <w:lvl w:ilvl="8" w:tplc="0415001B" w:tentative="1">
+      <w:start w:val="1"/>
+      <w:numFmt w:val="lowerRoman"/>
+      <w:lvlText w:val="%9."/>
+      <w:lvlJc w:val="right"/>
+      <w:pPr>
+        <w:ind w:left="6480" w:hanging="180"/>
+      </w:pPr>
+    </w:lvl>
+  </w:abstractNum>
+  <w:abstractNum w:abstractNumId="6" w15:restartNumberingAfterBreak="0">
     <w:nsid w:val="23953A38"/>
     <w:multiLevelType w:val="hybridMultilevel"/>
     <w:tmpl w:val="FFFFFFFF"/>
@@ -2105,7 +2480,7 @@
       </w:pPr>
     </w:lvl>
   </w:abstractNum>
-  <w:abstractNum w:abstractNumId="4" w15:restartNumberingAfterBreak="0">
+  <w:abstractNum w:abstractNumId="7" w15:restartNumberingAfterBreak="0">
     <w:nsid w:val="30B153FF"/>
     <w:multiLevelType w:val="hybridMultilevel"/>
     <w:tmpl w:val="529EDB1E"/>
@@ -2115,7 +2490,7 @@
       <w:lvlText w:val="%1."/>
       <w:lvlJc w:val="left"/>
       <w:pPr>
-        <w:ind w:left="720" w:hanging="360"/>
+        <w:ind w:left="360" w:hanging="360"/>
       </w:pPr>
     </w:lvl>
     <w:lvl w:ilvl="1" w:tplc="3DF06E9A">
@@ -2124,7 +2499,7 @@
       <w:lvlText w:val="%2."/>
       <w:lvlJc w:val="left"/>
       <w:pPr>
-        <w:ind w:left="1440" w:hanging="360"/>
+        <w:ind w:left="1080" w:hanging="360"/>
       </w:pPr>
     </w:lvl>
     <w:lvl w:ilvl="2" w:tplc="A4E0D22A">
@@ -2133,7 +2508,7 @@
       <w:lvlText w:val="%3."/>
       <w:lvlJc w:val="right"/>
       <w:pPr>
-        <w:ind w:left="2160" w:hanging="180"/>
+        <w:ind w:left="1800" w:hanging="180"/>
       </w:pPr>
     </w:lvl>
     <w:lvl w:ilvl="3" w:tplc="34A2BAFE">
@@ -2142,7 +2517,7 @@
       <w:lvlText w:val="%4."/>
       <w:lvlJc w:val="left"/>
       <w:pPr>
-        <w:ind w:left="2880" w:hanging="360"/>
+        <w:ind w:left="2520" w:hanging="360"/>
       </w:pPr>
     </w:lvl>
     <w:lvl w:ilvl="4" w:tplc="58E8225C">
@@ -2151,7 +2526,7 @@
       <w:lvlText w:val="%5."/>
       <w:lvlJc w:val="left"/>
       <w:pPr>
-        <w:ind w:left="3600" w:hanging="360"/>
+        <w:ind w:left="3240" w:hanging="360"/>
       </w:pPr>
     </w:lvl>
     <w:lvl w:ilvl="5" w:tplc="ACA6EB0E">
@@ -2160,7 +2535,7 @@
       <w:lvlText w:val="%6."/>
       <w:lvlJc w:val="right"/>
       <w:pPr>
-        <w:ind w:left="4320" w:hanging="180"/>
+        <w:ind w:left="3960" w:hanging="180"/>
       </w:pPr>
     </w:lvl>
     <w:lvl w:ilvl="6" w:tplc="19DA355C">
@@ -2169,7 +2544,7 @@
       <w:lvlText w:val="%7."/>
       <w:lvlJc w:val="left"/>
       <w:pPr>
-        <w:ind w:left="5040" w:hanging="360"/>
+        <w:ind w:left="4680" w:hanging="360"/>
       </w:pPr>
     </w:lvl>
     <w:lvl w:ilvl="7" w:tplc="5D8C31A2">
@@ -2178,7 +2553,7 @@
       <w:lvlText w:val="%8."/>
       <w:lvlJc w:val="left"/>
       <w:pPr>
-        <w:ind w:left="5760" w:hanging="360"/>
+        <w:ind w:left="5400" w:hanging="360"/>
       </w:pPr>
     </w:lvl>
     <w:lvl w:ilvl="8" w:tplc="8FFA071A">
@@ -2187,11 +2562,11 @@
       <w:lvlText w:val="%9."/>
       <w:lvlJc w:val="right"/>
       <w:pPr>
-        <w:ind w:left="6480" w:hanging="180"/>
+        <w:ind w:left="6120" w:hanging="180"/>
       </w:pPr>
     </w:lvl>
   </w:abstractNum>
-  <w:abstractNum w:abstractNumId="5" w15:restartNumberingAfterBreak="0">
+  <w:abstractNum w:abstractNumId="8" w15:restartNumberingAfterBreak="0">
     <w:nsid w:val="31DF7227"/>
     <w:multiLevelType w:val="multilevel"/>
     <w:tmpl w:val="FFFFFFFF"/>
@@ -2280,7 +2655,7 @@
       </w:pPr>
     </w:lvl>
   </w:abstractNum>
-  <w:abstractNum w:abstractNumId="6" w15:restartNumberingAfterBreak="0">
+  <w:abstractNum w:abstractNumId="9" w15:restartNumberingAfterBreak="0">
     <w:nsid w:val="35EF46F7"/>
     <w:multiLevelType w:val="hybridMultilevel"/>
     <w:tmpl w:val="FFFFFFFF"/>
@@ -2366,7 +2741,7 @@
       </w:pPr>
     </w:lvl>
   </w:abstractNum>
-  <w:abstractNum w:abstractNumId="7" w15:restartNumberingAfterBreak="0">
+  <w:abstractNum w:abstractNumId="10" w15:restartNumberingAfterBreak="0">
     <w:nsid w:val="36DF77D4"/>
     <w:multiLevelType w:val="hybridMultilevel"/>
     <w:tmpl w:val="FFFFFFFF"/>
@@ -2479,7 +2854,7 @@
       </w:rPr>
     </w:lvl>
   </w:abstractNum>
-  <w:abstractNum w:abstractNumId="8" w15:restartNumberingAfterBreak="0">
+  <w:abstractNum w:abstractNumId="11" w15:restartNumberingAfterBreak="0">
     <w:nsid w:val="43677843"/>
     <w:multiLevelType w:val="hybridMultilevel"/>
     <w:tmpl w:val="DD8C069C"/>
@@ -2592,7 +2967,7 @@
       </w:rPr>
     </w:lvl>
   </w:abstractNum>
-  <w:abstractNum w:abstractNumId="9" w15:restartNumberingAfterBreak="0">
+  <w:abstractNum w:abstractNumId="12" w15:restartNumberingAfterBreak="0">
     <w:nsid w:val="4B8CADCB"/>
     <w:multiLevelType w:val="hybridMultilevel"/>
     <w:tmpl w:val="FFFFFFFF"/>
@@ -2705,7 +3080,7 @@
       </w:rPr>
     </w:lvl>
   </w:abstractNum>
-  <w:abstractNum w:abstractNumId="10" w15:restartNumberingAfterBreak="0">
+  <w:abstractNum w:abstractNumId="13" w15:restartNumberingAfterBreak="0">
     <w:nsid w:val="4BE7C0AB"/>
     <w:multiLevelType w:val="hybridMultilevel"/>
     <w:tmpl w:val="FFFFFFFF"/>
@@ -2818,7 +3193,7 @@
       </w:rPr>
     </w:lvl>
   </w:abstractNum>
-  <w:abstractNum w:abstractNumId="11" w15:restartNumberingAfterBreak="0">
+  <w:abstractNum w:abstractNumId="14" w15:restartNumberingAfterBreak="0">
     <w:nsid w:val="4DBC76FE"/>
     <w:multiLevelType w:val="hybridMultilevel"/>
     <w:tmpl w:val="9F24B216"/>
@@ -2931,7 +3306,93 @@
       </w:rPr>
     </w:lvl>
   </w:abstractNum>
-  <w:abstractNum w:abstractNumId="12" w15:restartNumberingAfterBreak="0">
+  <w:abstractNum w:abstractNumId="15" w15:restartNumberingAfterBreak="0">
+    <w:nsid w:val="4E514E09"/>
+    <w:multiLevelType w:val="hybridMultilevel"/>
+    <w:tmpl w:val="04A471A4"/>
+    <w:lvl w:ilvl="0" w:tplc="0415000F">
+      <w:start w:val="1"/>
+      <w:numFmt w:val="decimal"/>
+      <w:lvlText w:val="%1."/>
+      <w:lvlJc w:val="left"/>
+      <w:pPr>
+        <w:ind w:left="360" w:hanging="360"/>
+      </w:pPr>
+    </w:lvl>
+    <w:lvl w:ilvl="1" w:tplc="04150019" w:tentative="1">
+      <w:start w:val="1"/>
+      <w:numFmt w:val="lowerLetter"/>
+      <w:lvlText w:val="%2."/>
+      <w:lvlJc w:val="left"/>
+      <w:pPr>
+        <w:ind w:left="1080" w:hanging="360"/>
+      </w:pPr>
+    </w:lvl>
+    <w:lvl w:ilvl="2" w:tplc="0415001B" w:tentative="1">
+      <w:start w:val="1"/>
+      <w:numFmt w:val="lowerRoman"/>
+      <w:lvlText w:val="%3."/>
+      <w:lvlJc w:val="right"/>
+      <w:pPr>
+        <w:ind w:left="1800" w:hanging="180"/>
+      </w:pPr>
+    </w:lvl>
+    <w:lvl w:ilvl="3" w:tplc="0415000F" w:tentative="1">
+      <w:start w:val="1"/>
+      <w:numFmt w:val="decimal"/>
+      <w:lvlText w:val="%4."/>
+      <w:lvlJc w:val="left"/>
+      <w:pPr>
+        <w:ind w:left="2520" w:hanging="360"/>
+      </w:pPr>
+    </w:lvl>
+    <w:lvl w:ilvl="4" w:tplc="04150019" w:tentative="1">
+      <w:start w:val="1"/>
+      <w:numFmt w:val="lowerLetter"/>
+      <w:lvlText w:val="%5."/>
+      <w:lvlJc w:val="left"/>
+      <w:pPr>
+        <w:ind w:left="3240" w:hanging="360"/>
+      </w:pPr>
+    </w:lvl>
+    <w:lvl w:ilvl="5" w:tplc="0415001B" w:tentative="1">
+      <w:start w:val="1"/>
+      <w:numFmt w:val="lowerRoman"/>
+      <w:lvlText w:val="%6."/>
+      <w:lvlJc w:val="right"/>
+      <w:pPr>
+        <w:ind w:left="3960" w:hanging="180"/>
+      </w:pPr>
+    </w:lvl>
+    <w:lvl w:ilvl="6" w:tplc="0415000F" w:tentative="1">
+      <w:start w:val="1"/>
+      <w:numFmt w:val="decimal"/>
+      <w:lvlText w:val="%7."/>
+      <w:lvlJc w:val="left"/>
+      <w:pPr>
+        <w:ind w:left="4680" w:hanging="360"/>
+      </w:pPr>
+    </w:lvl>
+    <w:lvl w:ilvl="7" w:tplc="04150019" w:tentative="1">
+      <w:start w:val="1"/>
+      <w:numFmt w:val="lowerLetter"/>
+      <w:lvlText w:val="%8."/>
+      <w:lvlJc w:val="left"/>
+      <w:pPr>
+        <w:ind w:left="5400" w:hanging="360"/>
+      </w:pPr>
+    </w:lvl>
+    <w:lvl w:ilvl="8" w:tplc="0415001B" w:tentative="1">
+      <w:start w:val="1"/>
+      <w:numFmt w:val="lowerRoman"/>
+      <w:lvlText w:val="%9."/>
+      <w:lvlJc w:val="right"/>
+      <w:pPr>
+        <w:ind w:left="6120" w:hanging="180"/>
+      </w:pPr>
+    </w:lvl>
+  </w:abstractNum>
+  <w:abstractNum w:abstractNumId="16" w15:restartNumberingAfterBreak="0">
     <w:nsid w:val="55748FA1"/>
     <w:multiLevelType w:val="hybridMultilevel"/>
     <w:tmpl w:val="FFFFFFFF"/>
@@ -3017,7 +3478,7 @@
       </w:pPr>
     </w:lvl>
   </w:abstractNum>
-  <w:abstractNum w:abstractNumId="13" w15:restartNumberingAfterBreak="0">
+  <w:abstractNum w:abstractNumId="17" w15:restartNumberingAfterBreak="0">
     <w:nsid w:val="57E03A70"/>
     <w:multiLevelType w:val="hybridMultilevel"/>
     <w:tmpl w:val="FFFFFFFF"/>
@@ -3103,7 +3564,7 @@
       </w:pPr>
     </w:lvl>
   </w:abstractNum>
-  <w:abstractNum w:abstractNumId="14" w15:restartNumberingAfterBreak="0">
+  <w:abstractNum w:abstractNumId="18" w15:restartNumberingAfterBreak="0">
     <w:nsid w:val="57F5CEF3"/>
     <w:multiLevelType w:val="hybridMultilevel"/>
     <w:tmpl w:val="FFFFFFFF"/>
@@ -3189,7 +3650,7 @@
       </w:pPr>
     </w:lvl>
   </w:abstractNum>
-  <w:abstractNum w:abstractNumId="15" w15:restartNumberingAfterBreak="0">
+  <w:abstractNum w:abstractNumId="19" w15:restartNumberingAfterBreak="0">
     <w:nsid w:val="66A1243F"/>
     <w:multiLevelType w:val="hybridMultilevel"/>
     <w:tmpl w:val="FFFFFFFF"/>
@@ -3302,7 +3763,7 @@
       </w:rPr>
     </w:lvl>
   </w:abstractNum>
-  <w:abstractNum w:abstractNumId="16" w15:restartNumberingAfterBreak="0">
+  <w:abstractNum w:abstractNumId="20" w15:restartNumberingAfterBreak="0">
     <w:nsid w:val="6965DF72"/>
     <w:multiLevelType w:val="hybridMultilevel"/>
     <w:tmpl w:val="FFFFFFFF"/>
@@ -3388,7 +3849,7 @@
       </w:pPr>
     </w:lvl>
   </w:abstractNum>
-  <w:abstractNum w:abstractNumId="17" w15:restartNumberingAfterBreak="0">
+  <w:abstractNum w:abstractNumId="21" w15:restartNumberingAfterBreak="0">
     <w:nsid w:val="76390D15"/>
     <w:multiLevelType w:val="hybridMultilevel"/>
     <w:tmpl w:val="FFFFFFFF"/>
@@ -3501,7 +3962,7 @@
       </w:rPr>
     </w:lvl>
   </w:abstractNum>
-  <w:abstractNum w:abstractNumId="18" w15:restartNumberingAfterBreak="0">
+  <w:abstractNum w:abstractNumId="22" w15:restartNumberingAfterBreak="0">
     <w:nsid w:val="7716318A"/>
     <w:multiLevelType w:val="hybridMultilevel"/>
     <w:tmpl w:val="FFFFFFFF"/>
@@ -3614,7 +4075,7 @@
       </w:rPr>
     </w:lvl>
   </w:abstractNum>
-  <w:abstractNum w:abstractNumId="19" w15:restartNumberingAfterBreak="0">
+  <w:abstractNum w:abstractNumId="23" w15:restartNumberingAfterBreak="0">
     <w:nsid w:val="7EA6C3CF"/>
     <w:multiLevelType w:val="hybridMultilevel"/>
     <w:tmpl w:val="FFFFFFFF"/>
@@ -3701,64 +4162,76 @@
     </w:lvl>
   </w:abstractNum>
   <w:num w:numId="1" w16cid:durableId="1507986744">
-    <w:abstractNumId w:val="4"/>
+    <w:abstractNumId w:val="7"/>
   </w:num>
   <w:num w:numId="2" w16cid:durableId="1103955452">
-    <w:abstractNumId w:val="7"/>
+    <w:abstractNumId w:val="10"/>
   </w:num>
   <w:num w:numId="3" w16cid:durableId="279990487">
-    <w:abstractNumId w:val="15"/>
+    <w:abstractNumId w:val="19"/>
   </w:num>
   <w:num w:numId="4" w16cid:durableId="1150361889">
+    <w:abstractNumId w:val="22"/>
+  </w:num>
+  <w:num w:numId="5" w16cid:durableId="1674264059">
+    <w:abstractNumId w:val="17"/>
+  </w:num>
+  <w:num w:numId="6" w16cid:durableId="1947468684">
     <w:abstractNumId w:val="18"/>
   </w:num>
-  <w:num w:numId="5" w16cid:durableId="1674264059">
-    <w:abstractNumId w:val="13"/>
+  <w:num w:numId="7" w16cid:durableId="1592735654">
+    <w:abstractNumId w:val="12"/>
   </w:num>
-  <w:num w:numId="6" w16cid:durableId="1947468684">
-    <w:abstractNumId w:val="14"/>
+  <w:num w:numId="8" w16cid:durableId="716003662">
+    <w:abstractNumId w:val="20"/>
   </w:num>
-  <w:num w:numId="7" w16cid:durableId="1592735654">
+  <w:num w:numId="9" w16cid:durableId="282467347">
     <w:abstractNumId w:val="9"/>
   </w:num>
-  <w:num w:numId="8" w16cid:durableId="716003662">
+  <w:num w:numId="10" w16cid:durableId="1802070100">
     <w:abstractNumId w:val="16"/>
   </w:num>
-  <w:num w:numId="9" w16cid:durableId="282467347">
-    <w:abstractNumId w:val="6"/>
-  </w:num>
-  <w:num w:numId="10" w16cid:durableId="1802070100">
-    <w:abstractNumId w:val="12"/>
-  </w:num>
   <w:num w:numId="11" w16cid:durableId="1124040670">
-    <w:abstractNumId w:val="2"/>
+    <w:abstractNumId w:val="3"/>
   </w:num>
   <w:num w:numId="12" w16cid:durableId="1039744377">
-    <w:abstractNumId w:val="17"/>
+    <w:abstractNumId w:val="21"/>
   </w:num>
   <w:num w:numId="13" w16cid:durableId="1275669660">
-    <w:abstractNumId w:val="10"/>
+    <w:abstractNumId w:val="13"/>
   </w:num>
   <w:num w:numId="14" w16cid:durableId="1443913319">
     <w:abstractNumId w:val="0"/>
   </w:num>
   <w:num w:numId="15" w16cid:durableId="98375161">
-    <w:abstractNumId w:val="3"/>
+    <w:abstractNumId w:val="6"/>
   </w:num>
   <w:num w:numId="16" w16cid:durableId="199899511">
-    <w:abstractNumId w:val="19"/>
+    <w:abstractNumId w:val="23"/>
   </w:num>
   <w:num w:numId="17" w16cid:durableId="1628852800">
     <w:abstractNumId w:val="1"/>
   </w:num>
   <w:num w:numId="18" w16cid:durableId="887649688">
+    <w:abstractNumId w:val="8"/>
+  </w:num>
+  <w:num w:numId="19" w16cid:durableId="1474560531">
+    <w:abstractNumId w:val="14"/>
+  </w:num>
+  <w:num w:numId="20" w16cid:durableId="2060127370">
+    <w:abstractNumId w:val="11"/>
+  </w:num>
+  <w:num w:numId="21" w16cid:durableId="77750128">
+    <w:abstractNumId w:val="2"/>
+  </w:num>
+  <w:num w:numId="22" w16cid:durableId="1154835192">
+    <w:abstractNumId w:val="4"/>
+  </w:num>
+  <w:num w:numId="23" w16cid:durableId="320816302">
     <w:abstractNumId w:val="5"/>
   </w:num>
-  <w:num w:numId="19" w16cid:durableId="1474560531">
-    <w:abstractNumId w:val="11"/>
-  </w:num>
-  <w:num w:numId="20" w16cid:durableId="2060127370">
-    <w:abstractNumId w:val="8"/>
+  <w:num w:numId="24" w16cid:durableId="1359550640">
+    <w:abstractNumId w:val="15"/>
   </w:num>
 </w:numbering>
 </file>
@@ -4158,15 +4631,16 @@
     <w:lsdException w:name="Unresolved Mention" w:semiHidden="1" w:unhideWhenUsed="1"/>
     <w:lsdException w:name="Smart Link" w:semiHidden="1" w:unhideWhenUsed="1"/>
   </w:latentStyles>
-  <w:style w:type="paragraph" w:default="1" w:styleId="Normal">
+  <w:style w:type="paragraph" w:default="1" w:styleId="Normalny">
     <w:name w:val="Normal"/>
     <w:qFormat/>
+    <w:rsid w:val="00B03B48"/>
   </w:style>
-  <w:style w:type="paragraph" w:styleId="Heading1">
+  <w:style w:type="paragraph" w:styleId="Nagwek1">
     <w:name w:val="heading 1"/>
-    <w:basedOn w:val="Normal"/>
-    <w:next w:val="Normal"/>
-    <w:link w:val="Heading1Char"/>
+    <w:basedOn w:val="Normalny"/>
+    <w:next w:val="Normalny"/>
+    <w:link w:val="Nagwek1Znak"/>
     <w:uiPriority w:val="9"/>
     <w:qFormat/>
     <w:pPr>
@@ -4182,11 +4656,11 @@
       <w:szCs w:val="32"/>
     </w:rPr>
   </w:style>
-  <w:style w:type="paragraph" w:styleId="Heading3">
+  <w:style w:type="paragraph" w:styleId="Nagwek3">
     <w:name w:val="heading 3"/>
-    <w:basedOn w:val="Normal"/>
-    <w:next w:val="Normal"/>
-    <w:link w:val="Heading3Char"/>
+    <w:basedOn w:val="Normalny"/>
+    <w:next w:val="Normalny"/>
+    <w:link w:val="Nagwek3Znak"/>
     <w:uiPriority w:val="9"/>
     <w:unhideWhenUsed/>
     <w:qFormat/>
@@ -4203,13 +4677,13 @@
       <w:szCs w:val="24"/>
     </w:rPr>
   </w:style>
-  <w:style w:type="character" w:default="1" w:styleId="DefaultParagraphFont">
+  <w:style w:type="character" w:default="1" w:styleId="Domylnaczcionkaakapitu">
     <w:name w:val="Default Paragraph Font"/>
     <w:uiPriority w:val="1"/>
     <w:semiHidden/>
     <w:unhideWhenUsed/>
   </w:style>
-  <w:style w:type="table" w:default="1" w:styleId="TableNormal">
+  <w:style w:type="table" w:default="1" w:styleId="Standardowy">
     <w:name w:val="Normal Table"/>
     <w:uiPriority w:val="99"/>
     <w:semiHidden/>
@@ -4224,16 +4698,16 @@
       </w:tblCellMar>
     </w:tblPr>
   </w:style>
-  <w:style w:type="numbering" w:default="1" w:styleId="NoList">
+  <w:style w:type="numbering" w:default="1" w:styleId="Bezlisty">
     <w:name w:val="No List"/>
     <w:uiPriority w:val="99"/>
     <w:semiHidden/>
     <w:unhideWhenUsed/>
   </w:style>
-  <w:style w:type="character" w:customStyle="1" w:styleId="TitleChar">
-    <w:name w:val="Title Char"/>
-    <w:basedOn w:val="DefaultParagraphFont"/>
-    <w:link w:val="Title"/>
+  <w:style w:type="character" w:customStyle="1" w:styleId="TytuZnak">
+    <w:name w:val="Tytuł Znak"/>
+    <w:basedOn w:val="Domylnaczcionkaakapitu"/>
+    <w:link w:val="Tytu"/>
     <w:uiPriority w:val="10"/>
     <w:rPr>
       <w:rFonts w:asciiTheme="majorHAnsi" w:eastAsiaTheme="majorEastAsia" w:hAnsiTheme="majorHAnsi" w:cstheme="majorBidi"/>
@@ -4243,11 +4717,11 @@
       <w:szCs w:val="56"/>
     </w:rPr>
   </w:style>
-  <w:style w:type="paragraph" w:styleId="Title">
+  <w:style w:type="paragraph" w:styleId="Tytu">
     <w:name w:val="Title"/>
-    <w:basedOn w:val="Normal"/>
-    <w:next w:val="Normal"/>
-    <w:link w:val="TitleChar"/>
+    <w:basedOn w:val="Normalny"/>
+    <w:next w:val="Normalny"/>
+    <w:link w:val="TytuZnak"/>
     <w:uiPriority w:val="10"/>
     <w:qFormat/>
     <w:pPr>
@@ -4262,10 +4736,10 @@
       <w:szCs w:val="56"/>
     </w:rPr>
   </w:style>
-  <w:style w:type="character" w:customStyle="1" w:styleId="Heading3Char">
-    <w:name w:val="Heading 3 Char"/>
-    <w:basedOn w:val="DefaultParagraphFont"/>
-    <w:link w:val="Heading3"/>
+  <w:style w:type="character" w:customStyle="1" w:styleId="Nagwek3Znak">
+    <w:name w:val="Nagłówek 3 Znak"/>
+    <w:basedOn w:val="Domylnaczcionkaakapitu"/>
+    <w:link w:val="Nagwek3"/>
     <w:uiPriority w:val="9"/>
     <w:rPr>
       <w:rFonts w:asciiTheme="majorHAnsi" w:eastAsiaTheme="majorEastAsia" w:hAnsiTheme="majorHAnsi" w:cstheme="majorBidi"/>
@@ -4274,9 +4748,9 @@
       <w:szCs w:val="24"/>
     </w:rPr>
   </w:style>
-  <w:style w:type="character" w:styleId="Hyperlink">
+  <w:style w:type="character" w:styleId="Hipercze">
     <w:name w:val="Hyperlink"/>
-    <w:basedOn w:val="DefaultParagraphFont"/>
+    <w:basedOn w:val="Domylnaczcionkaakapitu"/>
     <w:uiPriority w:val="99"/>
     <w:unhideWhenUsed/>
     <w:rPr>
@@ -4284,10 +4758,10 @@
       <w:u w:val="single"/>
     </w:rPr>
   </w:style>
-  <w:style w:type="paragraph" w:styleId="TOC1">
+  <w:style w:type="paragraph" w:styleId="Spistreci1">
     <w:name w:val="toc 1"/>
-    <w:basedOn w:val="Normal"/>
-    <w:next w:val="Normal"/>
+    <w:basedOn w:val="Normalny"/>
+    <w:next w:val="Normalny"/>
     <w:autoRedefine/>
     <w:uiPriority w:val="39"/>
     <w:unhideWhenUsed/>
@@ -4295,10 +4769,10 @@
       <w:spacing w:after="100"/>
     </w:pPr>
   </w:style>
-  <w:style w:type="character" w:customStyle="1" w:styleId="Heading1Char">
-    <w:name w:val="Heading 1 Char"/>
-    <w:basedOn w:val="DefaultParagraphFont"/>
-    <w:link w:val="Heading1"/>
+  <w:style w:type="character" w:customStyle="1" w:styleId="Nagwek1Znak">
+    <w:name w:val="Nagłówek 1 Znak"/>
+    <w:basedOn w:val="Domylnaczcionkaakapitu"/>
+    <w:link w:val="Nagwek1"/>
     <w:uiPriority w:val="9"/>
     <w:rPr>
       <w:rFonts w:asciiTheme="majorHAnsi" w:eastAsiaTheme="majorEastAsia" w:hAnsiTheme="majorHAnsi" w:cstheme="majorBidi"/>
@@ -4307,7 +4781,7 @@
       <w:szCs w:val="32"/>
     </w:rPr>
   </w:style>
-  <w:style w:type="paragraph" w:styleId="NoSpacing">
+  <w:style w:type="paragraph" w:styleId="Bezodstpw">
     <w:name w:val="No Spacing"/>
     <w:uiPriority w:val="1"/>
     <w:qFormat/>
@@ -4315,9 +4789,9 @@
       <w:spacing w:after="0" w:line="240" w:lineRule="auto"/>
     </w:pPr>
   </w:style>
-  <w:style w:type="paragraph" w:styleId="ListParagraph">
+  <w:style w:type="paragraph" w:styleId="Akapitzlist">
     <w:name w:val="List Paragraph"/>
-    <w:basedOn w:val="Normal"/>
+    <w:basedOn w:val="Normalny"/>
     <w:uiPriority w:val="34"/>
     <w:qFormat/>
     <w:pPr>
@@ -4325,10 +4799,10 @@
       <w:contextualSpacing/>
     </w:pPr>
   </w:style>
-  <w:style w:type="paragraph" w:styleId="TOCHeading">
+  <w:style w:type="paragraph" w:styleId="Nagwekspisutreci">
     <w:name w:val="TOC Heading"/>
-    <w:basedOn w:val="Heading1"/>
-    <w:next w:val="Normal"/>
+    <w:basedOn w:val="Nagwek1"/>
+    <w:next w:val="Normalny"/>
     <w:uiPriority w:val="39"/>
     <w:unhideWhenUsed/>
     <w:qFormat/>
@@ -4340,10 +4814,10 @@
       <w:lang w:val="en-US"/>
     </w:rPr>
   </w:style>
-  <w:style w:type="paragraph" w:styleId="TOC3">
+  <w:style w:type="paragraph" w:styleId="Spistreci3">
     <w:name w:val="toc 3"/>
-    <w:basedOn w:val="Normal"/>
-    <w:next w:val="Normal"/>
+    <w:basedOn w:val="Normalny"/>
+    <w:next w:val="Normalny"/>
     <w:autoRedefine/>
     <w:uiPriority w:val="39"/>
     <w:unhideWhenUsed/>
@@ -4353,9 +4827,9 @@
       <w:ind w:left="440"/>
     </w:pPr>
   </w:style>
-  <w:style w:type="table" w:styleId="TableGrid">
+  <w:style w:type="table" w:styleId="Tabela-Siatka">
     <w:name w:val="Table Grid"/>
-    <w:basedOn w:val="TableNormal"/>
+    <w:basedOn w:val="Standardowy"/>
     <w:uiPriority w:val="59"/>
     <w:rsid w:val="00FB4123"/>
     <w:pPr>
@@ -4372,16 +4846,16 @@
       </w:tblBorders>
     </w:tblPr>
   </w:style>
-  <w:style w:type="character" w:customStyle="1" w:styleId="HeaderChar">
-    <w:name w:val="Header Char"/>
-    <w:basedOn w:val="DefaultParagraphFont"/>
-    <w:link w:val="Header"/>
+  <w:style w:type="character" w:customStyle="1" w:styleId="NagwekZnak">
+    <w:name w:val="Nagłówek Znak"/>
+    <w:basedOn w:val="Domylnaczcionkaakapitu"/>
+    <w:link w:val="Nagwek"/>
     <w:uiPriority w:val="99"/>
   </w:style>
-  <w:style w:type="paragraph" w:styleId="Header">
+  <w:style w:type="paragraph" w:styleId="Nagwek">
     <w:name w:val="header"/>
-    <w:basedOn w:val="Normal"/>
-    <w:link w:val="HeaderChar"/>
+    <w:basedOn w:val="Normalny"/>
+    <w:link w:val="NagwekZnak"/>
     <w:uiPriority w:val="99"/>
     <w:unhideWhenUsed/>
     <w:pPr>
@@ -4392,16 +4866,16 @@
       <w:spacing w:after="0" w:line="240" w:lineRule="auto"/>
     </w:pPr>
   </w:style>
-  <w:style w:type="character" w:customStyle="1" w:styleId="FooterChar">
-    <w:name w:val="Footer Char"/>
-    <w:basedOn w:val="DefaultParagraphFont"/>
-    <w:link w:val="Footer"/>
+  <w:style w:type="character" w:customStyle="1" w:styleId="StopkaZnak">
+    <w:name w:val="Stopka Znak"/>
+    <w:basedOn w:val="Domylnaczcionkaakapitu"/>
+    <w:link w:val="Stopka"/>
     <w:uiPriority w:val="99"/>
   </w:style>
-  <w:style w:type="paragraph" w:styleId="Footer">
+  <w:style w:type="paragraph" w:styleId="Stopka">
     <w:name w:val="footer"/>
-    <w:basedOn w:val="Normal"/>
-    <w:link w:val="FooterChar"/>
+    <w:basedOn w:val="Normalny"/>
+    <w:link w:val="StopkaZnak"/>
     <w:uiPriority w:val="99"/>
     <w:unhideWhenUsed/>
     <w:pPr>
@@ -4412,9 +4886,9 @@
       <w:spacing w:after="0" w:line="240" w:lineRule="auto"/>
     </w:pPr>
   </w:style>
-  <w:style w:type="table" w:styleId="GridTable5Dark-Accent5">
+  <w:style w:type="table" w:styleId="Tabelasiatki5ciemnaakcent5">
     <w:name w:val="Grid Table 5 Dark Accent 5"/>
-    <w:basedOn w:val="TableNormal"/>
+    <w:basedOn w:val="Standardowy"/>
     <w:uiPriority w:val="50"/>
     <w:rsid w:val="00530115"/>
     <w:pPr>
@@ -4515,6 +4989,402 @@
       <w:tblPr/>
       <w:tcPr>
         <w:shd w:val="clear" w:color="auto" w:fill="BDD6EE" w:themeFill="accent5" w:themeFillTint="66"/>
+      </w:tcPr>
+    </w:tblStylePr>
+  </w:style>
+  <w:style w:type="table" w:styleId="Tabelalisty3akcent5">
+    <w:name w:val="List Table 3 Accent 5"/>
+    <w:basedOn w:val="Standardowy"/>
+    <w:uiPriority w:val="48"/>
+    <w:rsid w:val="009339B7"/>
+    <w:pPr>
+      <w:spacing w:after="0" w:line="240" w:lineRule="auto"/>
+    </w:pPr>
+    <w:tblPr>
+      <w:tblStyleRowBandSize w:val="1"/>
+      <w:tblStyleColBandSize w:val="1"/>
+      <w:tblBorders>
+        <w:top w:val="single" w:sz="4" w:space="0" w:color="5B9BD5" w:themeColor="accent5"/>
+        <w:left w:val="single" w:sz="4" w:space="0" w:color="5B9BD5" w:themeColor="accent5"/>
+        <w:bottom w:val="single" w:sz="4" w:space="0" w:color="5B9BD5" w:themeColor="accent5"/>
+        <w:right w:val="single" w:sz="4" w:space="0" w:color="5B9BD5" w:themeColor="accent5"/>
+      </w:tblBorders>
+    </w:tblPr>
+    <w:tblStylePr w:type="firstRow">
+      <w:rPr>
+        <w:b/>
+        <w:bCs/>
+        <w:color w:val="FFFFFF" w:themeColor="background1"/>
+      </w:rPr>
+      <w:tblPr/>
+      <w:tcPr>
+        <w:shd w:val="clear" w:color="auto" w:fill="5B9BD5" w:themeFill="accent5"/>
+      </w:tcPr>
+    </w:tblStylePr>
+    <w:tblStylePr w:type="lastRow">
+      <w:rPr>
+        <w:b/>
+        <w:bCs/>
+      </w:rPr>
+      <w:tblPr/>
+      <w:tcPr>
+        <w:tcBorders>
+          <w:top w:val="double" w:sz="4" w:space="0" w:color="5B9BD5" w:themeColor="accent5"/>
+        </w:tcBorders>
+        <w:shd w:val="clear" w:color="auto" w:fill="FFFFFF" w:themeFill="background1"/>
+      </w:tcPr>
+    </w:tblStylePr>
+    <w:tblStylePr w:type="firstCol">
+      <w:rPr>
+        <w:b/>
+        <w:bCs/>
+      </w:rPr>
+      <w:tblPr/>
+      <w:tcPr>
+        <w:tcBorders>
+          <w:right w:val="nil"/>
+        </w:tcBorders>
+        <w:shd w:val="clear" w:color="auto" w:fill="FFFFFF" w:themeFill="background1"/>
+      </w:tcPr>
+    </w:tblStylePr>
+    <w:tblStylePr w:type="lastCol">
+      <w:rPr>
+        <w:b/>
+        <w:bCs/>
+      </w:rPr>
+      <w:tblPr/>
+      <w:tcPr>
+        <w:tcBorders>
+          <w:left w:val="nil"/>
+        </w:tcBorders>
+        <w:shd w:val="clear" w:color="auto" w:fill="FFFFFF" w:themeFill="background1"/>
+      </w:tcPr>
+    </w:tblStylePr>
+    <w:tblStylePr w:type="band1Vert">
+      <w:tblPr/>
+      <w:tcPr>
+        <w:tcBorders>
+          <w:left w:val="single" w:sz="4" w:space="0" w:color="5B9BD5" w:themeColor="accent5"/>
+          <w:right w:val="single" w:sz="4" w:space="0" w:color="5B9BD5" w:themeColor="accent5"/>
+        </w:tcBorders>
+      </w:tcPr>
+    </w:tblStylePr>
+    <w:tblStylePr w:type="band1Horz">
+      <w:tblPr/>
+      <w:tcPr>
+        <w:tcBorders>
+          <w:top w:val="single" w:sz="4" w:space="0" w:color="5B9BD5" w:themeColor="accent5"/>
+          <w:bottom w:val="single" w:sz="4" w:space="0" w:color="5B9BD5" w:themeColor="accent5"/>
+          <w:insideH w:val="nil"/>
+        </w:tcBorders>
+      </w:tcPr>
+    </w:tblStylePr>
+    <w:tblStylePr w:type="neCell">
+      <w:tblPr/>
+      <w:tcPr>
+        <w:tcBorders>
+          <w:left w:val="nil"/>
+          <w:bottom w:val="nil"/>
+        </w:tcBorders>
+      </w:tcPr>
+    </w:tblStylePr>
+    <w:tblStylePr w:type="nwCell">
+      <w:tblPr/>
+      <w:tcPr>
+        <w:tcBorders>
+          <w:bottom w:val="nil"/>
+          <w:right w:val="nil"/>
+        </w:tcBorders>
+      </w:tcPr>
+    </w:tblStylePr>
+    <w:tblStylePr w:type="seCell">
+      <w:tblPr/>
+      <w:tcPr>
+        <w:tcBorders>
+          <w:top w:val="double" w:sz="4" w:space="0" w:color="5B9BD5" w:themeColor="accent5"/>
+          <w:left w:val="nil"/>
+        </w:tcBorders>
+      </w:tcPr>
+    </w:tblStylePr>
+    <w:tblStylePr w:type="swCell">
+      <w:tblPr/>
+      <w:tcPr>
+        <w:tcBorders>
+          <w:top w:val="double" w:sz="4" w:space="0" w:color="5B9BD5" w:themeColor="accent5"/>
+          <w:right w:val="nil"/>
+        </w:tcBorders>
+      </w:tcPr>
+    </w:tblStylePr>
+  </w:style>
+  <w:style w:type="table" w:styleId="Tabelalisty4akcent1">
+    <w:name w:val="List Table 4 Accent 1"/>
+    <w:basedOn w:val="Standardowy"/>
+    <w:uiPriority w:val="49"/>
+    <w:rsid w:val="00B03B48"/>
+    <w:pPr>
+      <w:spacing w:after="0" w:line="240" w:lineRule="auto"/>
+    </w:pPr>
+    <w:tblPr>
+      <w:tblStyleRowBandSize w:val="1"/>
+      <w:tblStyleColBandSize w:val="1"/>
+      <w:tblBorders>
+        <w:top w:val="single" w:sz="4" w:space="0" w:color="8EAADB" w:themeColor="accent1" w:themeTint="99"/>
+        <w:left w:val="single" w:sz="4" w:space="0" w:color="8EAADB" w:themeColor="accent1" w:themeTint="99"/>
+        <w:bottom w:val="single" w:sz="4" w:space="0" w:color="8EAADB" w:themeColor="accent1" w:themeTint="99"/>
+        <w:right w:val="single" w:sz="4" w:space="0" w:color="8EAADB" w:themeColor="accent1" w:themeTint="99"/>
+        <w:insideH w:val="single" w:sz="4" w:space="0" w:color="8EAADB" w:themeColor="accent1" w:themeTint="99"/>
+      </w:tblBorders>
+    </w:tblPr>
+    <w:tblStylePr w:type="firstRow">
+      <w:rPr>
+        <w:b/>
+        <w:bCs/>
+        <w:color w:val="FFFFFF" w:themeColor="background1"/>
+      </w:rPr>
+      <w:tblPr/>
+      <w:tcPr>
+        <w:tcBorders>
+          <w:top w:val="single" w:sz="4" w:space="0" w:color="4472C4" w:themeColor="accent1"/>
+          <w:left w:val="single" w:sz="4" w:space="0" w:color="4472C4" w:themeColor="accent1"/>
+          <w:bottom w:val="single" w:sz="4" w:space="0" w:color="4472C4" w:themeColor="accent1"/>
+          <w:right w:val="single" w:sz="4" w:space="0" w:color="4472C4" w:themeColor="accent1"/>
+          <w:insideH w:val="nil"/>
+        </w:tcBorders>
+        <w:shd w:val="clear" w:color="auto" w:fill="4472C4" w:themeFill="accent1"/>
+      </w:tcPr>
+    </w:tblStylePr>
+    <w:tblStylePr w:type="lastRow">
+      <w:rPr>
+        <w:b/>
+        <w:bCs/>
+      </w:rPr>
+      <w:tblPr/>
+      <w:tcPr>
+        <w:tcBorders>
+          <w:top w:val="double" w:sz="4" w:space="0" w:color="8EAADB" w:themeColor="accent1" w:themeTint="99"/>
+        </w:tcBorders>
+      </w:tcPr>
+    </w:tblStylePr>
+    <w:tblStylePr w:type="firstCol">
+      <w:rPr>
+        <w:b/>
+        <w:bCs/>
+      </w:rPr>
+    </w:tblStylePr>
+    <w:tblStylePr w:type="lastCol">
+      <w:rPr>
+        <w:b/>
+        <w:bCs/>
+      </w:rPr>
+    </w:tblStylePr>
+    <w:tblStylePr w:type="band1Vert">
+      <w:tblPr/>
+      <w:tcPr>
+        <w:shd w:val="clear" w:color="auto" w:fill="D9E2F3" w:themeFill="accent1" w:themeFillTint="33"/>
+      </w:tcPr>
+    </w:tblStylePr>
+    <w:tblStylePr w:type="band1Horz">
+      <w:tblPr/>
+      <w:tcPr>
+        <w:shd w:val="clear" w:color="auto" w:fill="D9E2F3" w:themeFill="accent1" w:themeFillTint="33"/>
+      </w:tcPr>
+    </w:tblStylePr>
+  </w:style>
+  <w:style w:type="table" w:styleId="Tabelalisty4akcent5">
+    <w:name w:val="List Table 4 Accent 5"/>
+    <w:basedOn w:val="Standardowy"/>
+    <w:uiPriority w:val="49"/>
+    <w:rsid w:val="00B03B48"/>
+    <w:pPr>
+      <w:spacing w:after="0" w:line="240" w:lineRule="auto"/>
+    </w:pPr>
+    <w:tblPr>
+      <w:tblStyleRowBandSize w:val="1"/>
+      <w:tblStyleColBandSize w:val="1"/>
+      <w:tblBorders>
+        <w:top w:val="single" w:sz="4" w:space="0" w:color="9CC2E5" w:themeColor="accent5" w:themeTint="99"/>
+        <w:left w:val="single" w:sz="4" w:space="0" w:color="9CC2E5" w:themeColor="accent5" w:themeTint="99"/>
+        <w:bottom w:val="single" w:sz="4" w:space="0" w:color="9CC2E5" w:themeColor="accent5" w:themeTint="99"/>
+        <w:right w:val="single" w:sz="4" w:space="0" w:color="9CC2E5" w:themeColor="accent5" w:themeTint="99"/>
+        <w:insideH w:val="single" w:sz="4" w:space="0" w:color="9CC2E5" w:themeColor="accent5" w:themeTint="99"/>
+      </w:tblBorders>
+    </w:tblPr>
+    <w:tblStylePr w:type="firstRow">
+      <w:rPr>
+        <w:b/>
+        <w:bCs/>
+        <w:color w:val="FFFFFF" w:themeColor="background1"/>
+      </w:rPr>
+      <w:tblPr/>
+      <w:tcPr>
+        <w:tcBorders>
+          <w:top w:val="single" w:sz="4" w:space="0" w:color="5B9BD5" w:themeColor="accent5"/>
+          <w:left w:val="single" w:sz="4" w:space="0" w:color="5B9BD5" w:themeColor="accent5"/>
+          <w:bottom w:val="single" w:sz="4" w:space="0" w:color="5B9BD5" w:themeColor="accent5"/>
+          <w:right w:val="single" w:sz="4" w:space="0" w:color="5B9BD5" w:themeColor="accent5"/>
+          <w:insideH w:val="nil"/>
+        </w:tcBorders>
+        <w:shd w:val="clear" w:color="auto" w:fill="5B9BD5" w:themeFill="accent5"/>
+      </w:tcPr>
+    </w:tblStylePr>
+    <w:tblStylePr w:type="lastRow">
+      <w:rPr>
+        <w:b/>
+        <w:bCs/>
+      </w:rPr>
+      <w:tblPr/>
+      <w:tcPr>
+        <w:tcBorders>
+          <w:top w:val="double" w:sz="4" w:space="0" w:color="9CC2E5" w:themeColor="accent5" w:themeTint="99"/>
+        </w:tcBorders>
+      </w:tcPr>
+    </w:tblStylePr>
+    <w:tblStylePr w:type="firstCol">
+      <w:rPr>
+        <w:b/>
+        <w:bCs/>
+      </w:rPr>
+    </w:tblStylePr>
+    <w:tblStylePr w:type="lastCol">
+      <w:rPr>
+        <w:b/>
+        <w:bCs/>
+      </w:rPr>
+    </w:tblStylePr>
+    <w:tblStylePr w:type="band1Vert">
+      <w:tblPr/>
+      <w:tcPr>
+        <w:shd w:val="clear" w:color="auto" w:fill="DEEAF6" w:themeFill="accent5" w:themeFillTint="33"/>
+      </w:tcPr>
+    </w:tblStylePr>
+    <w:tblStylePr w:type="band1Horz">
+      <w:tblPr/>
+      <w:tcPr>
+        <w:shd w:val="clear" w:color="auto" w:fill="DEEAF6" w:themeFill="accent5" w:themeFillTint="33"/>
+      </w:tcPr>
+    </w:tblStylePr>
+  </w:style>
+  <w:style w:type="table" w:styleId="Tabelalisty3akcent1">
+    <w:name w:val="List Table 3 Accent 1"/>
+    <w:basedOn w:val="Standardowy"/>
+    <w:uiPriority w:val="48"/>
+    <w:rsid w:val="00B03B48"/>
+    <w:pPr>
+      <w:spacing w:after="0" w:line="240" w:lineRule="auto"/>
+    </w:pPr>
+    <w:tblPr>
+      <w:tblStyleRowBandSize w:val="1"/>
+      <w:tblStyleColBandSize w:val="1"/>
+      <w:tblBorders>
+        <w:top w:val="single" w:sz="4" w:space="0" w:color="4472C4" w:themeColor="accent1"/>
+        <w:left w:val="single" w:sz="4" w:space="0" w:color="4472C4" w:themeColor="accent1"/>
+        <w:bottom w:val="single" w:sz="4" w:space="0" w:color="4472C4" w:themeColor="accent1"/>
+        <w:right w:val="single" w:sz="4" w:space="0" w:color="4472C4" w:themeColor="accent1"/>
+      </w:tblBorders>
+    </w:tblPr>
+    <w:tblStylePr w:type="firstRow">
+      <w:rPr>
+        <w:b/>
+        <w:bCs/>
+        <w:color w:val="FFFFFF" w:themeColor="background1"/>
+      </w:rPr>
+      <w:tblPr/>
+      <w:tcPr>
+        <w:shd w:val="clear" w:color="auto" w:fill="4472C4" w:themeFill="accent1"/>
+      </w:tcPr>
+    </w:tblStylePr>
+    <w:tblStylePr w:type="lastRow">
+      <w:rPr>
+        <w:b/>
+        <w:bCs/>
+      </w:rPr>
+      <w:tblPr/>
+      <w:tcPr>
+        <w:tcBorders>
+          <w:top w:val="double" w:sz="4" w:space="0" w:color="4472C4" w:themeColor="accent1"/>
+        </w:tcBorders>
+        <w:shd w:val="clear" w:color="auto" w:fill="FFFFFF" w:themeFill="background1"/>
+      </w:tcPr>
+    </w:tblStylePr>
+    <w:tblStylePr w:type="firstCol">
+      <w:rPr>
+        <w:b/>
+        <w:bCs/>
+      </w:rPr>
+      <w:tblPr/>
+      <w:tcPr>
+        <w:tcBorders>
+          <w:right w:val="nil"/>
+        </w:tcBorders>
+        <w:shd w:val="clear" w:color="auto" w:fill="FFFFFF" w:themeFill="background1"/>
+      </w:tcPr>
+    </w:tblStylePr>
+    <w:tblStylePr w:type="lastCol">
+      <w:rPr>
+        <w:b/>
+        <w:bCs/>
+      </w:rPr>
+      <w:tblPr/>
+      <w:tcPr>
+        <w:tcBorders>
+          <w:left w:val="nil"/>
+        </w:tcBorders>
+        <w:shd w:val="clear" w:color="auto" w:fill="FFFFFF" w:themeFill="background1"/>
+      </w:tcPr>
+    </w:tblStylePr>
+    <w:tblStylePr w:type="band1Vert">
+      <w:tblPr/>
+      <w:tcPr>
+        <w:tcBorders>
+          <w:left w:val="single" w:sz="4" w:space="0" w:color="4472C4" w:themeColor="accent1"/>
+          <w:right w:val="single" w:sz="4" w:space="0" w:color="4472C4" w:themeColor="accent1"/>
+        </w:tcBorders>
+      </w:tcPr>
+    </w:tblStylePr>
+    <w:tblStylePr w:type="band1Horz">
+      <w:tblPr/>
+      <w:tcPr>
+        <w:tcBorders>
+          <w:top w:val="single" w:sz="4" w:space="0" w:color="4472C4" w:themeColor="accent1"/>
+          <w:bottom w:val="single" w:sz="4" w:space="0" w:color="4472C4" w:themeColor="accent1"/>
+          <w:insideH w:val="nil"/>
+        </w:tcBorders>
+      </w:tcPr>
+    </w:tblStylePr>
+    <w:tblStylePr w:type="neCell">
+      <w:tblPr/>
+      <w:tcPr>
+        <w:tcBorders>
+          <w:left w:val="nil"/>
+          <w:bottom w:val="nil"/>
+        </w:tcBorders>
+      </w:tcPr>
+    </w:tblStylePr>
+    <w:tblStylePr w:type="nwCell">
+      <w:tblPr/>
+      <w:tcPr>
+        <w:tcBorders>
+          <w:bottom w:val="nil"/>
+          <w:right w:val="nil"/>
+        </w:tcBorders>
+      </w:tcPr>
+    </w:tblStylePr>
+    <w:tblStylePr w:type="seCell">
+      <w:tblPr/>
+      <w:tcPr>
+        <w:tcBorders>
+          <w:top w:val="double" w:sz="4" w:space="0" w:color="4472C4" w:themeColor="accent1"/>
+          <w:left w:val="nil"/>
+        </w:tcBorders>
+      </w:tcPr>
+    </w:tblStylePr>
+    <w:tblStylePr w:type="swCell">
+      <w:tblPr/>
+      <w:tcPr>
+        <w:tcBorders>
+          <w:top w:val="double" w:sz="4" w:space="0" w:color="4472C4" w:themeColor="accent1"/>
+          <w:right w:val="nil"/>
+        </w:tcBorders>
       </w:tcPr>
     </w:tblStylePr>
   </w:style>

</xml_diff>